<commit_message>
DataList + UserManagement draft
</commit_message>
<xml_diff>
--- a/doc/technical_design/Technical Design.docx
+++ b/doc/technical_design/Technical Design.docx
@@ -881,15 +881,7 @@
         <w:t>Each component</w:t>
       </w:r>
       <w:r>
-        <w:t>, located in its own directory (component/&lt;</w:t>
-      </w:r>
-      <w:proofErr w:type="spellStart"/>
-      <w:r>
-        <w:t>component_name</w:t>
-      </w:r>
-      <w:proofErr w:type="spellEnd"/>
-      <w:r>
-        <w:t>&gt;)</w:t>
+        <w:t>, located in its own directory (component/&lt;component_name&gt;)</w:t>
       </w:r>
       <w:r>
         <w:t xml:space="preserve"> will follow the structure below:</w:t>
@@ -913,21 +905,8 @@
         <w:t>/</w:t>
       </w:r>
       <w:r>
-        <w:t>&lt;</w:t>
-      </w:r>
-      <w:proofErr w:type="spellStart"/>
-      <w:r>
-        <w:t>page_name</w:t>
-      </w:r>
-      <w:proofErr w:type="spellEnd"/>
-      <w:r>
-        <w:t>&gt;.</w:t>
-      </w:r>
-      <w:proofErr w:type="spellStart"/>
-      <w:r>
-        <w:t>php</w:t>
-      </w:r>
-      <w:proofErr w:type="spellEnd"/>
+        <w:t>&lt;page_name&gt;.php</w:t>
+      </w:r>
     </w:p>
     <w:p>
       <w:pPr>
@@ -953,21 +932,8 @@
         <w:t>service/</w:t>
       </w:r>
       <w:r>
-        <w:t>&lt;</w:t>
-      </w:r>
-      <w:proofErr w:type="spellStart"/>
-      <w:r>
-        <w:t>service_name</w:t>
-      </w:r>
-      <w:proofErr w:type="spellEnd"/>
-      <w:r>
-        <w:t>&gt;.</w:t>
-      </w:r>
-      <w:proofErr w:type="spellStart"/>
-      <w:r>
-        <w:t>php</w:t>
-      </w:r>
-      <w:proofErr w:type="spellEnd"/>
+        <w:t>&lt;service_name&gt;.php</w:t>
+      </w:r>
     </w:p>
     <w:p>
       <w:pPr>
@@ -978,15 +944,7 @@
         </w:numPr>
       </w:pPr>
       <w:r>
-        <w:t>&lt;</w:t>
-      </w:r>
-      <w:proofErr w:type="spellStart"/>
-      <w:r>
-        <w:t>component_name</w:t>
-      </w:r>
-      <w:proofErr w:type="spellEnd"/>
-      <w:r>
-        <w:t>&gt;.inc</w:t>
+        <w:t>&lt;component_name&gt;.inc</w:t>
       </w:r>
     </w:p>
     <w:p/>
@@ -1007,16 +965,8 @@
         <w:rPr>
           <w:i/>
         </w:rPr>
-        <w:t>.</w:t>
-      </w:r>
-      <w:proofErr w:type="spellStart"/>
-      <w:r>
-        <w:rPr>
-          <w:i/>
-        </w:rPr>
-        <w:t>php</w:t>
-      </w:r>
-      <w:proofErr w:type="spellEnd"/>
+        <w:t>.php</w:t>
+      </w:r>
       <w:r>
         <w:t>, all other files in this directory must not have this extension.</w:t>
       </w:r>
@@ -1054,15 +1004,7 @@
     <w:p/>
     <w:p>
       <w:r>
-        <w:t>The file &lt;</w:t>
-      </w:r>
-      <w:proofErr w:type="spellStart"/>
-      <w:r>
-        <w:t>component_name</w:t>
-      </w:r>
-      <w:proofErr w:type="spellEnd"/>
-      <w:r>
-        <w:t>&gt;.inc will:</w:t>
+        <w:t>The file &lt;component_name&gt;.inc will:</w:t>
       </w:r>
     </w:p>
     <w:p>
@@ -1113,10 +1055,21 @@
         <w:t>Provide any other functionalities that may be accessed by other modules</w:t>
       </w:r>
     </w:p>
+    <w:p>
+      <w:pPr>
+        <w:pStyle w:val="ListParagraph"/>
+        <w:numPr>
+          <w:ilvl w:val="0"/>
+          <w:numId w:val="12"/>
+        </w:numPr>
+      </w:pPr>
+      <w:r>
+        <w:t>Define the database elements it manages</w:t>
+      </w:r>
+    </w:p>
     <w:p/>
     <w:p>
       <w:r>
-        <w:lastRenderedPageBreak/>
         <w:t>From outside, the files will be accessed using the URLs as follow:</w:t>
       </w:r>
     </w:p>
@@ -1238,16 +1191,8 @@
               <w:rPr>
                 <w:sz w:val="16"/>
               </w:rPr>
-              <w:t>&gt;.</w:t>
-            </w:r>
-            <w:proofErr w:type="spellStart"/>
-            <w:r>
-              <w:rPr>
-                <w:sz w:val="16"/>
-              </w:rPr>
-              <w:t>php</w:t>
-            </w:r>
-            <w:proofErr w:type="spellEnd"/>
+              <w:t>&gt;.php</w:t>
+            </w:r>
           </w:p>
         </w:tc>
       </w:tr>
@@ -1313,16 +1258,8 @@
               <w:rPr>
                 <w:sz w:val="16"/>
               </w:rPr>
-              <w:t>&lt;component&gt;/service/&lt;service&gt;.</w:t>
-            </w:r>
-            <w:proofErr w:type="spellStart"/>
-            <w:r>
-              <w:rPr>
-                <w:sz w:val="16"/>
-              </w:rPr>
-              <w:t>php</w:t>
-            </w:r>
-            <w:proofErr w:type="spellEnd"/>
+              <w:t>&lt;component&gt;/service/&lt;service&gt;.php</w:t>
+            </w:r>
           </w:p>
         </w:tc>
       </w:tr>
@@ -1393,10 +1330,413 @@
     </w:p>
     <w:p/>
     <w:p/>
+    <w:p>
+      <w:pPr>
+        <w:pStyle w:val="Heading1"/>
+      </w:pPr>
+      <w:r>
+        <w:t>Components</w:t>
+      </w:r>
+    </w:p>
+    <w:p>
+      <w:pPr>
+        <w:pStyle w:val="Heading2"/>
+      </w:pPr>
+      <w:r>
+        <w:t>Authentication</w:t>
+      </w:r>
+    </w:p>
+    <w:p>
+      <w:pPr>
+        <w:pStyle w:val="Heading3"/>
+      </w:pPr>
+      <w:r>
+        <w:t>Responsibilities</w:t>
+      </w:r>
+    </w:p>
+    <w:p>
+      <w:r>
+        <w:t>The Authentication component is responsible to validate a username together with a password.</w:t>
+      </w:r>
+    </w:p>
+    <w:p/>
+    <w:p>
+      <w:r>
+        <w:t xml:space="preserve">As students and staff already have username and password in different systems, we will not define new usernames and new passwords again. Instead, we will use an external system, where people already have their username and password. </w:t>
+      </w:r>
+    </w:p>
+    <w:p/>
+    <w:p>
+      <w:r>
+        <w:t xml:space="preserve">Depending on the project, the external system may be different (Active Directory in Cambodia, Linux in Philippines…). That’s why during authentication we will also provide with a </w:t>
+      </w:r>
+      <w:r>
+        <w:rPr>
+          <w:i/>
+        </w:rPr>
+        <w:t>domain</w:t>
+      </w:r>
+      <w:r>
+        <w:t>, specifying on which project the user belongs to, and so which external system should we use to do the authentication.</w:t>
+      </w:r>
+    </w:p>
+    <w:p>
+      <w:pPr>
+        <w:pStyle w:val="Heading3"/>
+      </w:pPr>
+      <w:r>
+        <w:t>Functionalities</w:t>
+      </w:r>
+    </w:p>
+    <w:p>
+      <w:r>
+        <w:rPr>
+          <w:noProof/>
+        </w:rPr>
+        <w:drawing>
+          <wp:inline distT="0" distB="0" distL="0" distR="0">
+            <wp:extent cx="3971925" cy="809625"/>
+            <wp:effectExtent l="0" t="0" r="0" b="0"/>
+            <wp:docPr id="2" name="Picture 1"/>
+            <wp:cNvGraphicFramePr>
+              <a:graphicFrameLocks xmlns:a="http://schemas.openxmlformats.org/drawingml/2006/main" noChangeAspect="1"/>
+            </wp:cNvGraphicFramePr>
+            <a:graphic xmlns:a="http://schemas.openxmlformats.org/drawingml/2006/main">
+              <a:graphicData uri="http://schemas.openxmlformats.org/drawingml/2006/picture">
+                <pic:pic xmlns:pic="http://schemas.openxmlformats.org/drawingml/2006/picture">
+                  <pic:nvPicPr>
+                    <pic:cNvPr id="0" name="Picture 1"/>
+                    <pic:cNvPicPr>
+                      <a:picLocks noChangeAspect="1" noChangeArrowheads="1"/>
+                    </pic:cNvPicPr>
+                  </pic:nvPicPr>
+                  <pic:blipFill>
+                    <a:blip r:embed="rId8" cstate="print"/>
+                    <a:srcRect/>
+                    <a:stretch>
+                      <a:fillRect/>
+                    </a:stretch>
+                  </pic:blipFill>
+                  <pic:spPr bwMode="auto">
+                    <a:xfrm>
+                      <a:off x="0" y="0"/>
+                      <a:ext cx="3971925" cy="809625"/>
+                    </a:xfrm>
+                    <a:prstGeom prst="rect">
+                      <a:avLst/>
+                    </a:prstGeom>
+                    <a:noFill/>
+                    <a:ln w="9525">
+                      <a:noFill/>
+                      <a:miter lim="800000"/>
+                      <a:headEnd/>
+                      <a:tailEnd/>
+                    </a:ln>
+                  </pic:spPr>
+                </pic:pic>
+              </a:graphicData>
+            </a:graphic>
+          </wp:inline>
+        </w:drawing>
+      </w:r>
+    </w:p>
+    <w:p>
+      <w:r>
+        <w:t>The authentication component will not manage any data, but only provide one function.</w:t>
+      </w:r>
+    </w:p>
+    <w:p>
+      <w:pPr>
+        <w:pStyle w:val="Heading2"/>
+      </w:pPr>
+      <w:r>
+        <w:t>User Management</w:t>
+      </w:r>
+    </w:p>
+    <w:p>
+      <w:pPr>
+        <w:pStyle w:val="Heading3"/>
+      </w:pPr>
+      <w:r>
+        <w:t>Responsibilities</w:t>
+      </w:r>
+    </w:p>
+    <w:p>
+      <w:r>
+        <w:t>The UserManagement component is responsible to attach rights to users. The rights define what a user can do in the application.</w:t>
+      </w:r>
+    </w:p>
+    <w:p>
+      <w:r>
+        <w:t>A right can be attached directly to a specific user.</w:t>
+      </w:r>
+    </w:p>
+    <w:p>
+      <w:r>
+        <w:t>Roles can be defined. A role define a set of rights. Roles can then be attached to users. A user can have several roles.</w:t>
+      </w:r>
+    </w:p>
+    <w:p>
+      <w:r>
+        <w:t>The total rights a user have is the union of (1) the rights directly attached to this user (2) the union of the rights of all the roles of this user. When the same rights is present several times, the less restricted is kept.</w:t>
+      </w:r>
+    </w:p>
+    <w:p>
+      <w:pPr>
+        <w:pStyle w:val="Heading3"/>
+      </w:pPr>
+      <w:r>
+        <w:lastRenderedPageBreak/>
+        <w:t>Functionalities</w:t>
+      </w:r>
+    </w:p>
+    <w:p>
+      <w:r>
+        <w:rPr>
+          <w:noProof/>
+        </w:rPr>
+        <w:drawing>
+          <wp:inline distT="0" distB="0" distL="0" distR="0">
+            <wp:extent cx="5267325" cy="1647825"/>
+            <wp:effectExtent l="0" t="0" r="0" b="0"/>
+            <wp:docPr id="5" name="Picture 4"/>
+            <wp:cNvGraphicFramePr>
+              <a:graphicFrameLocks xmlns:a="http://schemas.openxmlformats.org/drawingml/2006/main" noChangeAspect="1"/>
+            </wp:cNvGraphicFramePr>
+            <a:graphic xmlns:a="http://schemas.openxmlformats.org/drawingml/2006/main">
+              <a:graphicData uri="http://schemas.openxmlformats.org/drawingml/2006/picture">
+                <pic:pic xmlns:pic="http://schemas.openxmlformats.org/drawingml/2006/picture">
+                  <pic:nvPicPr>
+                    <pic:cNvPr id="0" name="Picture 4"/>
+                    <pic:cNvPicPr>
+                      <a:picLocks noChangeAspect="1" noChangeArrowheads="1"/>
+                    </pic:cNvPicPr>
+                  </pic:nvPicPr>
+                  <pic:blipFill>
+                    <a:blip r:embed="rId9" cstate="print"/>
+                    <a:srcRect/>
+                    <a:stretch>
+                      <a:fillRect/>
+                    </a:stretch>
+                  </pic:blipFill>
+                  <pic:spPr bwMode="auto">
+                    <a:xfrm>
+                      <a:off x="0" y="0"/>
+                      <a:ext cx="5267325" cy="1647825"/>
+                    </a:xfrm>
+                    <a:prstGeom prst="rect">
+                      <a:avLst/>
+                    </a:prstGeom>
+                    <a:noFill/>
+                    <a:ln w="9525">
+                      <a:noFill/>
+                      <a:miter lim="800000"/>
+                      <a:headEnd/>
+                      <a:tailEnd/>
+                    </a:ln>
+                  </pic:spPr>
+                </pic:pic>
+              </a:graphicData>
+            </a:graphic>
+          </wp:inline>
+        </w:drawing>
+      </w:r>
+    </w:p>
+    <w:p>
+      <w:r>
+        <w:t>UserManagement depends on 2 components:</w:t>
+      </w:r>
+    </w:p>
+    <w:p>
+      <w:pPr>
+        <w:pStyle w:val="ListParagraph"/>
+        <w:numPr>
+          <w:ilvl w:val="0"/>
+          <w:numId w:val="14"/>
+        </w:numPr>
+      </w:pPr>
+      <w:r>
+        <w:t>People</w:t>
+      </w:r>
+      <w:r>
+        <w:t>:</w:t>
+      </w:r>
+      <w:r>
+        <w:t xml:space="preserve"> as a user is usually a person. UserManagement is responsible to attach a </w:t>
+      </w:r>
+      <w:r>
+        <w:rPr>
+          <w:i/>
+        </w:rPr>
+        <w:t>People profile</w:t>
+      </w:r>
+      <w:r>
+        <w:t xml:space="preserve"> to a user.</w:t>
+      </w:r>
+    </w:p>
+    <w:p>
+      <w:pPr>
+        <w:pStyle w:val="ListParagraph"/>
+        <w:numPr>
+          <w:ilvl w:val="0"/>
+          <w:numId w:val="14"/>
+        </w:numPr>
+      </w:pPr>
+      <w:r>
+        <w:t>Authentication: to check the password when a user login</w:t>
+      </w:r>
+    </w:p>
+    <w:p/>
+    <w:p>
+      <w:r>
+        <w:t>The component will keep information about the user currently authenticated:</w:t>
+      </w:r>
+    </w:p>
+    <w:p>
+      <w:pPr>
+        <w:pStyle w:val="ListParagraph"/>
+        <w:numPr>
+          <w:ilvl w:val="0"/>
+          <w:numId w:val="15"/>
+        </w:numPr>
+      </w:pPr>
+      <w:r>
+        <w:t>Its username</w:t>
+      </w:r>
+    </w:p>
+    <w:p>
+      <w:pPr>
+        <w:pStyle w:val="ListParagraph"/>
+        <w:numPr>
+          <w:ilvl w:val="0"/>
+          <w:numId w:val="15"/>
+        </w:numPr>
+      </w:pPr>
+      <w:r>
+        <w:t>Its roles</w:t>
+      </w:r>
+    </w:p>
+    <w:p>
+      <w:pPr>
+        <w:pStyle w:val="ListParagraph"/>
+        <w:numPr>
+          <w:ilvl w:val="0"/>
+          <w:numId w:val="15"/>
+        </w:numPr>
+      </w:pPr>
+      <w:r>
+        <w:t>The result of the computation of all its rights</w:t>
+      </w:r>
+    </w:p>
+    <w:p>
+      <w:pPr>
+        <w:pStyle w:val="ListParagraph"/>
+        <w:numPr>
+          <w:ilvl w:val="0"/>
+          <w:numId w:val="15"/>
+        </w:numPr>
+      </w:pPr>
+      <w:r>
+        <w:t>The identifier of people, to access to personal information about the user</w:t>
+      </w:r>
+    </w:p>
+    <w:p/>
+    <w:p>
+      <w:r>
+        <w:t>The component will provide functionalities to other components:</w:t>
+      </w:r>
+    </w:p>
+    <w:p>
+      <w:pPr>
+        <w:pStyle w:val="ListParagraph"/>
+        <w:numPr>
+          <w:ilvl w:val="0"/>
+          <w:numId w:val="16"/>
+        </w:numPr>
+      </w:pPr>
+      <w:r>
+        <w:t>Login and logout</w:t>
+      </w:r>
+    </w:p>
+    <w:p>
+      <w:pPr>
+        <w:pStyle w:val="ListParagraph"/>
+        <w:numPr>
+          <w:ilvl w:val="0"/>
+          <w:numId w:val="16"/>
+        </w:numPr>
+      </w:pPr>
+      <w:r>
+        <w:t>Check if the user has a specific right</w:t>
+      </w:r>
+    </w:p>
+    <w:p>
+      <w:pPr>
+        <w:pStyle w:val="Heading3"/>
+      </w:pPr>
+      <w:r>
+        <w:t>Data</w:t>
+      </w:r>
+    </w:p>
+    <w:p>
+      <w:r>
+        <w:rPr>
+          <w:noProof/>
+        </w:rPr>
+        <w:drawing>
+          <wp:inline distT="0" distB="0" distL="0" distR="0">
+            <wp:extent cx="5705475" cy="3505200"/>
+            <wp:effectExtent l="0" t="0" r="0" b="0"/>
+            <wp:docPr id="7" name="Picture 6"/>
+            <wp:cNvGraphicFramePr>
+              <a:graphicFrameLocks xmlns:a="http://schemas.openxmlformats.org/drawingml/2006/main" noChangeAspect="1"/>
+            </wp:cNvGraphicFramePr>
+            <a:graphic xmlns:a="http://schemas.openxmlformats.org/drawingml/2006/main">
+              <a:graphicData uri="http://schemas.openxmlformats.org/drawingml/2006/picture">
+                <pic:pic xmlns:pic="http://schemas.openxmlformats.org/drawingml/2006/picture">
+                  <pic:nvPicPr>
+                    <pic:cNvPr id="0" name="Picture 6"/>
+                    <pic:cNvPicPr>
+                      <a:picLocks noChangeAspect="1" noChangeArrowheads="1"/>
+                    </pic:cNvPicPr>
+                  </pic:nvPicPr>
+                  <pic:blipFill>
+                    <a:blip r:embed="rId10" cstate="print"/>
+                    <a:srcRect/>
+                    <a:stretch>
+                      <a:fillRect/>
+                    </a:stretch>
+                  </pic:blipFill>
+                  <pic:spPr bwMode="auto">
+                    <a:xfrm>
+                      <a:off x="0" y="0"/>
+                      <a:ext cx="5705475" cy="3505200"/>
+                    </a:xfrm>
+                    <a:prstGeom prst="rect">
+                      <a:avLst/>
+                    </a:prstGeom>
+                    <a:noFill/>
+                    <a:ln w="9525">
+                      <a:noFill/>
+                      <a:miter lim="800000"/>
+                      <a:headEnd/>
+                      <a:tailEnd/>
+                    </a:ln>
+                  </pic:spPr>
+                </pic:pic>
+              </a:graphicData>
+            </a:graphic>
+          </wp:inline>
+        </w:drawing>
+      </w:r>
+    </w:p>
+    <w:p/>
+    <w:p/>
+    <w:p/>
     <w:p/>
     <w:sectPr>
-      <w:headerReference w:type="default" r:id="rId8"/>
-      <w:footerReference w:type="default" r:id="rId9"/>
+      <w:headerReference w:type="default" r:id="rId11"/>
+      <w:footerReference w:type="default" r:id="rId12"/>
       <w:pgSz w:w="12240" w:h="15840"/>
       <w:pgMar w:top="1440" w:right="1440" w:bottom="1440" w:left="1440" w:header="720" w:footer="720" w:gutter="0"/>
       <w:cols w:space="720"/>
@@ -1537,7 +1877,7 @@
         <w:rStyle w:val="PageNumber"/>
         <w:noProof/>
       </w:rPr>
-      <w:t>4</w:t>
+      <w:t>6</w:t>
     </w:r>
     <w:r>
       <w:rPr>
@@ -1557,7 +1897,7 @@
           <w:rStyle w:val="PageNumber"/>
           <w:noProof/>
         </w:rPr>
-        <w:t>4</w:t>
+        <w:t>6</w:t>
       </w:r>
     </w:fldSimple>
     <w:r>
@@ -1705,7 +2045,6 @@
         </wp:anchor>
       </w:drawing>
     </w:r>
-    <w:proofErr w:type="spellStart"/>
     <w:r>
       <w:rPr>
         <w:b/>
@@ -1715,33 +2054,8 @@
         <w:szCs w:val="18"/>
         <w:shd w:val="clear" w:color="auto" w:fill="FFFFFF"/>
       </w:rPr>
-      <w:t>Passerelles</w:t>
+      <w:t>Passerelles Numériques</w:t>
     </w:r>
-    <w:proofErr w:type="spellEnd"/>
-    <w:r>
-      <w:rPr>
-        <w:b/>
-        <w:i/>
-        <w:iCs/>
-        <w:color w:val="222222"/>
-        <w:szCs w:val="18"/>
-        <w:shd w:val="clear" w:color="auto" w:fill="FFFFFF"/>
-      </w:rPr>
-      <w:t xml:space="preserve"> </w:t>
-    </w:r>
-    <w:proofErr w:type="spellStart"/>
-    <w:r>
-      <w:rPr>
-        <w:b/>
-        <w:i/>
-        <w:iCs/>
-        <w:color w:val="222222"/>
-        <w:szCs w:val="18"/>
-        <w:shd w:val="clear" w:color="auto" w:fill="FFFFFF"/>
-      </w:rPr>
-      <w:t>Numériques</w:t>
-    </w:r>
-    <w:proofErr w:type="spellEnd"/>
   </w:p>
   <w:p>
     <w:pPr>
@@ -1892,6 +2206,119 @@
     </w:lvl>
   </w:abstractNum>
   <w:abstractNum w:abstractNumId="1">
+    <w:nsid w:val="25643330"/>
+    <w:multiLevelType w:val="hybridMultilevel"/>
+    <w:tmpl w:val="D5940884"/>
+    <w:lvl w:ilvl="0" w:tplc="04090001">
+      <w:start w:val="1"/>
+      <w:numFmt w:val="bullet"/>
+      <w:lvlText w:val=""/>
+      <w:lvlJc w:val="left"/>
+      <w:pPr>
+        <w:ind w:left="720" w:hanging="360"/>
+      </w:pPr>
+      <w:rPr>
+        <w:rFonts w:ascii="Symbol" w:hAnsi="Symbol" w:hint="default"/>
+      </w:rPr>
+    </w:lvl>
+    <w:lvl w:ilvl="1" w:tplc="04090003" w:tentative="1">
+      <w:start w:val="1"/>
+      <w:numFmt w:val="bullet"/>
+      <w:lvlText w:val="o"/>
+      <w:lvlJc w:val="left"/>
+      <w:pPr>
+        <w:ind w:left="1440" w:hanging="360"/>
+      </w:pPr>
+      <w:rPr>
+        <w:rFonts w:ascii="Courier New" w:hAnsi="Courier New" w:cs="Courier New" w:hint="default"/>
+      </w:rPr>
+    </w:lvl>
+    <w:lvl w:ilvl="2" w:tplc="04090005" w:tentative="1">
+      <w:start w:val="1"/>
+      <w:numFmt w:val="bullet"/>
+      <w:lvlText w:val=""/>
+      <w:lvlJc w:val="left"/>
+      <w:pPr>
+        <w:ind w:left="2160" w:hanging="360"/>
+      </w:pPr>
+      <w:rPr>
+        <w:rFonts w:ascii="Wingdings" w:hAnsi="Wingdings" w:hint="default"/>
+      </w:rPr>
+    </w:lvl>
+    <w:lvl w:ilvl="3" w:tplc="04090001" w:tentative="1">
+      <w:start w:val="1"/>
+      <w:numFmt w:val="bullet"/>
+      <w:lvlText w:val=""/>
+      <w:lvlJc w:val="left"/>
+      <w:pPr>
+        <w:ind w:left="2880" w:hanging="360"/>
+      </w:pPr>
+      <w:rPr>
+        <w:rFonts w:ascii="Symbol" w:hAnsi="Symbol" w:hint="default"/>
+      </w:rPr>
+    </w:lvl>
+    <w:lvl w:ilvl="4" w:tplc="04090003" w:tentative="1">
+      <w:start w:val="1"/>
+      <w:numFmt w:val="bullet"/>
+      <w:lvlText w:val="o"/>
+      <w:lvlJc w:val="left"/>
+      <w:pPr>
+        <w:ind w:left="3600" w:hanging="360"/>
+      </w:pPr>
+      <w:rPr>
+        <w:rFonts w:ascii="Courier New" w:hAnsi="Courier New" w:cs="Courier New" w:hint="default"/>
+      </w:rPr>
+    </w:lvl>
+    <w:lvl w:ilvl="5" w:tplc="04090005" w:tentative="1">
+      <w:start w:val="1"/>
+      <w:numFmt w:val="bullet"/>
+      <w:lvlText w:val=""/>
+      <w:lvlJc w:val="left"/>
+      <w:pPr>
+        <w:ind w:left="4320" w:hanging="360"/>
+      </w:pPr>
+      <w:rPr>
+        <w:rFonts w:ascii="Wingdings" w:hAnsi="Wingdings" w:hint="default"/>
+      </w:rPr>
+    </w:lvl>
+    <w:lvl w:ilvl="6" w:tplc="04090001" w:tentative="1">
+      <w:start w:val="1"/>
+      <w:numFmt w:val="bullet"/>
+      <w:lvlText w:val=""/>
+      <w:lvlJc w:val="left"/>
+      <w:pPr>
+        <w:ind w:left="5040" w:hanging="360"/>
+      </w:pPr>
+      <w:rPr>
+        <w:rFonts w:ascii="Symbol" w:hAnsi="Symbol" w:hint="default"/>
+      </w:rPr>
+    </w:lvl>
+    <w:lvl w:ilvl="7" w:tplc="04090003" w:tentative="1">
+      <w:start w:val="1"/>
+      <w:numFmt w:val="bullet"/>
+      <w:lvlText w:val="o"/>
+      <w:lvlJc w:val="left"/>
+      <w:pPr>
+        <w:ind w:left="5760" w:hanging="360"/>
+      </w:pPr>
+      <w:rPr>
+        <w:rFonts w:ascii="Courier New" w:hAnsi="Courier New" w:cs="Courier New" w:hint="default"/>
+      </w:rPr>
+    </w:lvl>
+    <w:lvl w:ilvl="8" w:tplc="04090005" w:tentative="1">
+      <w:start w:val="1"/>
+      <w:numFmt w:val="bullet"/>
+      <w:lvlText w:val=""/>
+      <w:lvlJc w:val="left"/>
+      <w:pPr>
+        <w:ind w:left="6480" w:hanging="360"/>
+      </w:pPr>
+      <w:rPr>
+        <w:rFonts w:ascii="Wingdings" w:hAnsi="Wingdings" w:hint="default"/>
+      </w:rPr>
+    </w:lvl>
+  </w:abstractNum>
+  <w:abstractNum w:abstractNumId="2">
     <w:nsid w:val="29793017"/>
     <w:multiLevelType w:val="hybridMultilevel"/>
     <w:tmpl w:val="61C2B51A"/>
@@ -2006,7 +2433,120 @@
       </w:rPr>
     </w:lvl>
   </w:abstractNum>
-  <w:abstractNum w:abstractNumId="2">
+  <w:abstractNum w:abstractNumId="3">
+    <w:nsid w:val="2C83642C"/>
+    <w:multiLevelType w:val="hybridMultilevel"/>
+    <w:tmpl w:val="916685A8"/>
+    <w:lvl w:ilvl="0" w:tplc="04090001">
+      <w:start w:val="1"/>
+      <w:numFmt w:val="bullet"/>
+      <w:lvlText w:val=""/>
+      <w:lvlJc w:val="left"/>
+      <w:pPr>
+        <w:ind w:left="720" w:hanging="360"/>
+      </w:pPr>
+      <w:rPr>
+        <w:rFonts w:ascii="Symbol" w:hAnsi="Symbol" w:hint="default"/>
+      </w:rPr>
+    </w:lvl>
+    <w:lvl w:ilvl="1" w:tplc="04090003" w:tentative="1">
+      <w:start w:val="1"/>
+      <w:numFmt w:val="bullet"/>
+      <w:lvlText w:val="o"/>
+      <w:lvlJc w:val="left"/>
+      <w:pPr>
+        <w:ind w:left="1440" w:hanging="360"/>
+      </w:pPr>
+      <w:rPr>
+        <w:rFonts w:ascii="Courier New" w:hAnsi="Courier New" w:cs="Courier New" w:hint="default"/>
+      </w:rPr>
+    </w:lvl>
+    <w:lvl w:ilvl="2" w:tplc="04090005" w:tentative="1">
+      <w:start w:val="1"/>
+      <w:numFmt w:val="bullet"/>
+      <w:lvlText w:val=""/>
+      <w:lvlJc w:val="left"/>
+      <w:pPr>
+        <w:ind w:left="2160" w:hanging="360"/>
+      </w:pPr>
+      <w:rPr>
+        <w:rFonts w:ascii="Wingdings" w:hAnsi="Wingdings" w:hint="default"/>
+      </w:rPr>
+    </w:lvl>
+    <w:lvl w:ilvl="3" w:tplc="04090001" w:tentative="1">
+      <w:start w:val="1"/>
+      <w:numFmt w:val="bullet"/>
+      <w:lvlText w:val=""/>
+      <w:lvlJc w:val="left"/>
+      <w:pPr>
+        <w:ind w:left="2880" w:hanging="360"/>
+      </w:pPr>
+      <w:rPr>
+        <w:rFonts w:ascii="Symbol" w:hAnsi="Symbol" w:hint="default"/>
+      </w:rPr>
+    </w:lvl>
+    <w:lvl w:ilvl="4" w:tplc="04090003" w:tentative="1">
+      <w:start w:val="1"/>
+      <w:numFmt w:val="bullet"/>
+      <w:lvlText w:val="o"/>
+      <w:lvlJc w:val="left"/>
+      <w:pPr>
+        <w:ind w:left="3600" w:hanging="360"/>
+      </w:pPr>
+      <w:rPr>
+        <w:rFonts w:ascii="Courier New" w:hAnsi="Courier New" w:cs="Courier New" w:hint="default"/>
+      </w:rPr>
+    </w:lvl>
+    <w:lvl w:ilvl="5" w:tplc="04090005" w:tentative="1">
+      <w:start w:val="1"/>
+      <w:numFmt w:val="bullet"/>
+      <w:lvlText w:val=""/>
+      <w:lvlJc w:val="left"/>
+      <w:pPr>
+        <w:ind w:left="4320" w:hanging="360"/>
+      </w:pPr>
+      <w:rPr>
+        <w:rFonts w:ascii="Wingdings" w:hAnsi="Wingdings" w:hint="default"/>
+      </w:rPr>
+    </w:lvl>
+    <w:lvl w:ilvl="6" w:tplc="04090001" w:tentative="1">
+      <w:start w:val="1"/>
+      <w:numFmt w:val="bullet"/>
+      <w:lvlText w:val=""/>
+      <w:lvlJc w:val="left"/>
+      <w:pPr>
+        <w:ind w:left="5040" w:hanging="360"/>
+      </w:pPr>
+      <w:rPr>
+        <w:rFonts w:ascii="Symbol" w:hAnsi="Symbol" w:hint="default"/>
+      </w:rPr>
+    </w:lvl>
+    <w:lvl w:ilvl="7" w:tplc="04090003" w:tentative="1">
+      <w:start w:val="1"/>
+      <w:numFmt w:val="bullet"/>
+      <w:lvlText w:val="o"/>
+      <w:lvlJc w:val="left"/>
+      <w:pPr>
+        <w:ind w:left="5760" w:hanging="360"/>
+      </w:pPr>
+      <w:rPr>
+        <w:rFonts w:ascii="Courier New" w:hAnsi="Courier New" w:cs="Courier New" w:hint="default"/>
+      </w:rPr>
+    </w:lvl>
+    <w:lvl w:ilvl="8" w:tplc="04090005" w:tentative="1">
+      <w:start w:val="1"/>
+      <w:numFmt w:val="bullet"/>
+      <w:lvlText w:val=""/>
+      <w:lvlJc w:val="left"/>
+      <w:pPr>
+        <w:ind w:left="6480" w:hanging="360"/>
+      </w:pPr>
+      <w:rPr>
+        <w:rFonts w:ascii="Wingdings" w:hAnsi="Wingdings" w:hint="default"/>
+      </w:rPr>
+    </w:lvl>
+  </w:abstractNum>
+  <w:abstractNum w:abstractNumId="4">
     <w:nsid w:val="4DD5266C"/>
     <w:multiLevelType w:val="hybridMultilevel"/>
     <w:tmpl w:val="407E6EE6"/>
@@ -2118,7 +2658,7 @@
       </w:rPr>
     </w:lvl>
   </w:abstractNum>
-  <w:abstractNum w:abstractNumId="3">
+  <w:abstractNum w:abstractNumId="5">
     <w:nsid w:val="50824097"/>
     <w:multiLevelType w:val="hybridMultilevel"/>
     <w:tmpl w:val="36CA7110"/>
@@ -2231,7 +2771,7 @@
       </w:rPr>
     </w:lvl>
   </w:abstractNum>
-  <w:abstractNum w:abstractNumId="4">
+  <w:abstractNum w:abstractNumId="6">
     <w:nsid w:val="51A57084"/>
     <w:multiLevelType w:val="hybridMultilevel"/>
     <w:tmpl w:val="9C1C8590"/>
@@ -2344,7 +2884,7 @@
       </w:rPr>
     </w:lvl>
   </w:abstractNum>
-  <w:abstractNum w:abstractNumId="5">
+  <w:abstractNum w:abstractNumId="7">
     <w:nsid w:val="540A422F"/>
     <w:multiLevelType w:val="hybridMultilevel"/>
     <w:tmpl w:val="62D62878"/>
@@ -2430,7 +2970,7 @@
       </w:pPr>
     </w:lvl>
   </w:abstractNum>
-  <w:abstractNum w:abstractNumId="6">
+  <w:abstractNum w:abstractNumId="8">
     <w:nsid w:val="59387337"/>
     <w:multiLevelType w:val="hybridMultilevel"/>
     <w:tmpl w:val="86BA00AC"/>
@@ -2543,7 +3083,7 @@
       </w:rPr>
     </w:lvl>
   </w:abstractNum>
-  <w:abstractNum w:abstractNumId="7">
+  <w:abstractNum w:abstractNumId="9">
     <w:nsid w:val="60710EB4"/>
     <w:multiLevelType w:val="hybridMultilevel"/>
     <w:tmpl w:val="3DA40E1E"/>
@@ -2656,7 +3196,7 @@
       </w:rPr>
     </w:lvl>
   </w:abstractNum>
-  <w:abstractNum w:abstractNumId="8">
+  <w:abstractNum w:abstractNumId="10">
     <w:nsid w:val="676306E8"/>
     <w:multiLevelType w:val="hybridMultilevel"/>
     <w:tmpl w:val="61300BF0"/>
@@ -2768,7 +3308,7 @@
       </w:rPr>
     </w:lvl>
   </w:abstractNum>
-  <w:abstractNum w:abstractNumId="9">
+  <w:abstractNum w:abstractNumId="11">
     <w:nsid w:val="6AD37A87"/>
     <w:multiLevelType w:val="hybridMultilevel"/>
     <w:tmpl w:val="C1DCBDFC"/>
@@ -2881,7 +3421,7 @@
       </w:rPr>
     </w:lvl>
   </w:abstractNum>
-  <w:abstractNum w:abstractNumId="10">
+  <w:abstractNum w:abstractNumId="12">
     <w:nsid w:val="6D9123AA"/>
     <w:multiLevelType w:val="multilevel"/>
     <w:tmpl w:val="04090025"/>
@@ -2976,7 +3516,7 @@
       </w:pPr>
     </w:lvl>
   </w:abstractNum>
-  <w:abstractNum w:abstractNumId="11">
+  <w:abstractNum w:abstractNumId="13">
     <w:nsid w:val="6E1B47A2"/>
     <w:multiLevelType w:val="hybridMultilevel"/>
     <w:tmpl w:val="A464F83A"/>
@@ -3089,44 +3629,166 @@
       </w:rPr>
     </w:lvl>
   </w:abstractNum>
+  <w:abstractNum w:abstractNumId="14">
+    <w:nsid w:val="74BD46EE"/>
+    <w:multiLevelType w:val="hybridMultilevel"/>
+    <w:tmpl w:val="B858906E"/>
+    <w:lvl w:ilvl="0" w:tplc="04090001">
+      <w:start w:val="1"/>
+      <w:numFmt w:val="bullet"/>
+      <w:lvlText w:val=""/>
+      <w:lvlJc w:val="left"/>
+      <w:pPr>
+        <w:ind w:left="720" w:hanging="360"/>
+      </w:pPr>
+      <w:rPr>
+        <w:rFonts w:ascii="Symbol" w:hAnsi="Symbol" w:hint="default"/>
+      </w:rPr>
+    </w:lvl>
+    <w:lvl w:ilvl="1" w:tplc="04090003" w:tentative="1">
+      <w:start w:val="1"/>
+      <w:numFmt w:val="bullet"/>
+      <w:lvlText w:val="o"/>
+      <w:lvlJc w:val="left"/>
+      <w:pPr>
+        <w:ind w:left="1440" w:hanging="360"/>
+      </w:pPr>
+      <w:rPr>
+        <w:rFonts w:ascii="Courier New" w:hAnsi="Courier New" w:cs="Courier New" w:hint="default"/>
+      </w:rPr>
+    </w:lvl>
+    <w:lvl w:ilvl="2" w:tplc="04090005" w:tentative="1">
+      <w:start w:val="1"/>
+      <w:numFmt w:val="bullet"/>
+      <w:lvlText w:val=""/>
+      <w:lvlJc w:val="left"/>
+      <w:pPr>
+        <w:ind w:left="2160" w:hanging="360"/>
+      </w:pPr>
+      <w:rPr>
+        <w:rFonts w:ascii="Wingdings" w:hAnsi="Wingdings" w:hint="default"/>
+      </w:rPr>
+    </w:lvl>
+    <w:lvl w:ilvl="3" w:tplc="04090001" w:tentative="1">
+      <w:start w:val="1"/>
+      <w:numFmt w:val="bullet"/>
+      <w:lvlText w:val=""/>
+      <w:lvlJc w:val="left"/>
+      <w:pPr>
+        <w:ind w:left="2880" w:hanging="360"/>
+      </w:pPr>
+      <w:rPr>
+        <w:rFonts w:ascii="Symbol" w:hAnsi="Symbol" w:hint="default"/>
+      </w:rPr>
+    </w:lvl>
+    <w:lvl w:ilvl="4" w:tplc="04090003" w:tentative="1">
+      <w:start w:val="1"/>
+      <w:numFmt w:val="bullet"/>
+      <w:lvlText w:val="o"/>
+      <w:lvlJc w:val="left"/>
+      <w:pPr>
+        <w:ind w:left="3600" w:hanging="360"/>
+      </w:pPr>
+      <w:rPr>
+        <w:rFonts w:ascii="Courier New" w:hAnsi="Courier New" w:cs="Courier New" w:hint="default"/>
+      </w:rPr>
+    </w:lvl>
+    <w:lvl w:ilvl="5" w:tplc="04090005" w:tentative="1">
+      <w:start w:val="1"/>
+      <w:numFmt w:val="bullet"/>
+      <w:lvlText w:val=""/>
+      <w:lvlJc w:val="left"/>
+      <w:pPr>
+        <w:ind w:left="4320" w:hanging="360"/>
+      </w:pPr>
+      <w:rPr>
+        <w:rFonts w:ascii="Wingdings" w:hAnsi="Wingdings" w:hint="default"/>
+      </w:rPr>
+    </w:lvl>
+    <w:lvl w:ilvl="6" w:tplc="04090001" w:tentative="1">
+      <w:start w:val="1"/>
+      <w:numFmt w:val="bullet"/>
+      <w:lvlText w:val=""/>
+      <w:lvlJc w:val="left"/>
+      <w:pPr>
+        <w:ind w:left="5040" w:hanging="360"/>
+      </w:pPr>
+      <w:rPr>
+        <w:rFonts w:ascii="Symbol" w:hAnsi="Symbol" w:hint="default"/>
+      </w:rPr>
+    </w:lvl>
+    <w:lvl w:ilvl="7" w:tplc="04090003" w:tentative="1">
+      <w:start w:val="1"/>
+      <w:numFmt w:val="bullet"/>
+      <w:lvlText w:val="o"/>
+      <w:lvlJc w:val="left"/>
+      <w:pPr>
+        <w:ind w:left="5760" w:hanging="360"/>
+      </w:pPr>
+      <w:rPr>
+        <w:rFonts w:ascii="Courier New" w:hAnsi="Courier New" w:cs="Courier New" w:hint="default"/>
+      </w:rPr>
+    </w:lvl>
+    <w:lvl w:ilvl="8" w:tplc="04090005" w:tentative="1">
+      <w:start w:val="1"/>
+      <w:numFmt w:val="bullet"/>
+      <w:lvlText w:val=""/>
+      <w:lvlJc w:val="left"/>
+      <w:pPr>
+        <w:ind w:left="6480" w:hanging="360"/>
+      </w:pPr>
+      <w:rPr>
+        <w:rFonts w:ascii="Wingdings" w:hAnsi="Wingdings" w:hint="default"/>
+      </w:rPr>
+    </w:lvl>
+  </w:abstractNum>
   <w:num w:numId="1">
-    <w:abstractNumId w:val="1"/>
+    <w:abstractNumId w:val="2"/>
   </w:num>
   <w:num w:numId="2">
-    <w:abstractNumId w:val="5"/>
+    <w:abstractNumId w:val="7"/>
   </w:num>
   <w:num w:numId="3">
-    <w:abstractNumId w:val="10"/>
+    <w:abstractNumId w:val="12"/>
   </w:num>
   <w:num w:numId="4">
-    <w:abstractNumId w:val="10"/>
+    <w:abstractNumId w:val="12"/>
   </w:num>
   <w:num w:numId="5">
-    <w:abstractNumId w:val="2"/>
+    <w:abstractNumId w:val="4"/>
   </w:num>
   <w:num w:numId="6">
-    <w:abstractNumId w:val="8"/>
+    <w:abstractNumId w:val="10"/>
   </w:num>
   <w:num w:numId="7">
     <w:abstractNumId w:val="0"/>
   </w:num>
   <w:num w:numId="8">
-    <w:abstractNumId w:val="7"/>
+    <w:abstractNumId w:val="9"/>
   </w:num>
   <w:num w:numId="9">
+    <w:abstractNumId w:val="8"/>
+  </w:num>
+  <w:num w:numId="10">
+    <w:abstractNumId w:val="5"/>
+  </w:num>
+  <w:num w:numId="11">
+    <w:abstractNumId w:val="11"/>
+  </w:num>
+  <w:num w:numId="12">
     <w:abstractNumId w:val="6"/>
   </w:num>
-  <w:num w:numId="10">
+  <w:num w:numId="13">
+    <w:abstractNumId w:val="13"/>
+  </w:num>
+  <w:num w:numId="14">
     <w:abstractNumId w:val="3"/>
   </w:num>
-  <w:num w:numId="11">
-    <w:abstractNumId w:val="9"/>
+  <w:num w:numId="15">
+    <w:abstractNumId w:val="14"/>
   </w:num>
-  <w:num w:numId="12">
-    <w:abstractNumId w:val="4"/>
-  </w:num>
-  <w:num w:numId="13">
-    <w:abstractNumId w:val="11"/>
+  <w:num w:numId="16">
+    <w:abstractNumId w:val="1"/>
   </w:num>
 </w:numbering>
 </file>
@@ -4020,8 +4682,9 @@
     <w:panose1 w:val="020B0604030504040204"/>
     <w:charset w:val="00"/>
     <w:family w:val="swiss"/>
+    <w:notTrueType/>
     <w:pitch w:val="variable"/>
-    <w:sig w:usb0="61002A87" w:usb1="80000000" w:usb2="00000008" w:usb3="00000000" w:csb0="000101FF" w:csb1="00000000"/>
+    <w:sig w:usb0="00000003" w:usb1="00000000" w:usb2="00000000" w:usb3="00000000" w:csb0="00000001" w:csb1="00000000"/>
   </w:font>
 </w:fonts>
 </file>
@@ -4037,6 +4700,7 @@
   <w:rsids>
     <w:rsidRoot w:val="00FF2C80"/>
     <w:rsid w:val="002C0117"/>
+    <w:rsid w:val="00572C0F"/>
     <w:rsid w:val="00FF2C80"/>
   </w:rsids>
   <m:mathPr>
@@ -4563,7 +5227,7 @@
 </file>
 
 <file path=customXml/itemProps1.xml><?xml version="1.0" encoding="utf-8"?>
-<ds:datastoreItem xmlns:ds="http://schemas.openxmlformats.org/officeDocument/2006/customXml" ds:itemID="{CD993018-218B-4078-854C-837805991C9F}">
+<ds:datastoreItem xmlns:ds="http://schemas.openxmlformats.org/officeDocument/2006/customXml" ds:itemID="{2A55BAA3-756D-4ECB-8BD5-FE4FC3895A1E}">
   <ds:schemaRefs>
     <ds:schemaRef ds:uri="http://schemas.openxmlformats.org/officeDocument/2006/bibliography"/>
   </ds:schemaRefs>

</xml_diff>

<commit_message>
update authentication and database based on technical design
</commit_message>
<xml_diff>
--- a/doc/technical_design/Technical Design.docx
+++ b/doc/technical_design/Technical Design.docx
@@ -810,7 +810,13 @@
         <w:t>have the responsibility of his own tables and data in the database</w:t>
       </w:r>
       <w:r>
-        <w:t>, and provide functionalities to access for other components</w:t>
+        <w:t>, and provide functionalities to access</w:t>
+      </w:r>
+      <w:r>
+        <w:t xml:space="preserve"> data</w:t>
+      </w:r>
+      <w:r>
+        <w:t xml:space="preserve"> for other components</w:t>
       </w:r>
     </w:p>
     <w:p>
@@ -855,6 +861,24 @@
         <w:t>but still we will implement few principles usually provided by frameworks, as good design practices</w:t>
       </w:r>
     </w:p>
+    <w:p>
+      <w:pPr>
+        <w:pStyle w:val="ListParagraph"/>
+        <w:numPr>
+          <w:ilvl w:val="0"/>
+          <w:numId w:val="10"/>
+        </w:numPr>
+      </w:pPr>
+      <w:r>
+        <w:t xml:space="preserve">when some parts may be a little more complex, it must be (1) </w:t>
+      </w:r>
+      <w:r>
+        <w:t xml:space="preserve">very </w:t>
+      </w:r>
+      <w:r>
+        <w:t>well documented, (2) provided with very easy to use and understand functionalities.</w:t>
+      </w:r>
+    </w:p>
     <w:p/>
     <w:p>
       <w:pPr>
@@ -866,13 +890,30 @@
     </w:p>
     <w:p>
       <w:r>
-        <w:t xml:space="preserve">In order to ensure security, and enforce every component follow the same good practices, the components will not be directly accessible. Instead, only one entry point will be provided (index.php), and every request will be processed by this entry point. This entry point will then analyze the request, and then, if it is correct, it will dispatch it to the </w:t>
-      </w:r>
-      <w:r>
-        <w:t>right component.</w:t>
-      </w:r>
-      <w:r>
-        <w:t xml:space="preserve"> However this feature will be hidden from the user point of view.</w:t>
+        <w:t xml:space="preserve">In order to ensure security, and enforce every component follow the same good practices, the </w:t>
+      </w:r>
+      <w:r>
+        <w:t xml:space="preserve">files of </w:t>
+      </w:r>
+      <w:r>
+        <w:t>components will not be directly accessible. Instead, only one entry point will be provided (index.php), and every request will be</w:t>
+      </w:r>
+      <w:r>
+        <w:t xml:space="preserve"> processed by this entry point.</w:t>
+      </w:r>
+    </w:p>
+    <w:p>
+      <w:r>
+        <w:t xml:space="preserve">This entry point will analyze the request, and if it is correct, it will dispatch it to the </w:t>
+      </w:r>
+      <w:r>
+        <w:t>right component</w:t>
+      </w:r>
+      <w:r>
+        <w:t xml:space="preserve"> after security checks</w:t>
+      </w:r>
+      <w:r>
+        <w:t>.</w:t>
       </w:r>
     </w:p>
     <w:p/>
@@ -944,6 +985,18 @@
         </w:numPr>
       </w:pPr>
       <w:r>
+        <w:t>locale/&lt;language&gt;.inc</w:t>
+      </w:r>
+    </w:p>
+    <w:p>
+      <w:pPr>
+        <w:pStyle w:val="ListParagraph"/>
+        <w:numPr>
+          <w:ilvl w:val="0"/>
+          <w:numId w:val="6"/>
+        </w:numPr>
+      </w:pPr>
+      <w:r>
         <w:t>&lt;component_name&gt;.inc</w:t>
       </w:r>
     </w:p>
@@ -983,7 +1036,22 @@
         <w:t>static</w:t>
       </w:r>
       <w:r>
-        <w:t xml:space="preserve"> directory will contain static resources (images, scripts…) which is not dependent of the user using the application, and thus can be easily cached by web browsers or web proxies, even among different user sessions.</w:t>
+        <w:t xml:space="preserve"> directory will contain static resources (images, </w:t>
+      </w:r>
+      <w:r>
+        <w:t xml:space="preserve">java </w:t>
+      </w:r>
+      <w:r>
+        <w:t>scripts</w:t>
+      </w:r>
+      <w:r>
+        <w:t>, css</w:t>
+      </w:r>
+      <w:r>
+        <w:t>…) which is not dependent of the user using the application, and thus can be easily cached by web browsers or web proxies, even among different user sessions.</w:t>
+      </w:r>
+      <w:r>
+        <w:t xml:space="preserve"> To clearly distinguish those resources will then help making the application more performant.</w:t>
       </w:r>
     </w:p>
     <w:p/>
@@ -998,12 +1066,31 @@
         <w:t>service</w:t>
       </w:r>
       <w:r>
-        <w:t xml:space="preserve"> directory will contains one file for each service provided by this component. A service is different from a page, in the sense that a page is in HTML format to be display in a browser, while a service may be return data in any format, is not intended to be displayed, and may be called either by a screen, or by a third-party system.</w:t>
-      </w:r>
-    </w:p>
-    <w:p/>
-    <w:p>
-      <w:r>
+        <w:t xml:space="preserve"> directory will contain one file for each service provided by this component. A service is different from a page, in the sense that a page is in HTML format to be display in a browser, while a service may return data in any format, is not intended to be displayed, and may be called either by a screen, or by a third-party system.</w:t>
+      </w:r>
+      <w:r>
+        <w:t xml:space="preserve"> A service is typically using XML as output.</w:t>
+      </w:r>
+    </w:p>
+    <w:p/>
+    <w:p>
+      <w:r>
+        <w:t xml:space="preserve">The </w:t>
+      </w:r>
+      <w:r>
+        <w:rPr>
+          <w:i/>
+        </w:rPr>
+        <w:t>locale</w:t>
+      </w:r>
+      <w:r>
+        <w:t xml:space="preserve"> directory will contain one file per language, each file containing the mapping between keys, and the corresponding localized string. This will be detailed in the next chapter.</w:t>
+      </w:r>
+    </w:p>
+    <w:p/>
+    <w:p>
+      <w:r>
+        <w:lastRenderedPageBreak/>
         <w:t>The file &lt;component_name&gt;.inc will:</w:t>
       </w:r>
     </w:p>
@@ -1016,31 +1103,7 @@
         </w:numPr>
       </w:pPr>
       <w:r>
-        <w:t>Ensure every module implements security:</w:t>
-      </w:r>
-    </w:p>
-    <w:p>
-      <w:pPr>
-        <w:pStyle w:val="ListParagraph"/>
-        <w:numPr>
-          <w:ilvl w:val="1"/>
-          <w:numId w:val="12"/>
-        </w:numPr>
-      </w:pPr>
-      <w:r>
-        <w:t>Declare the list of pages, together with the needed access rights to access the page</w:t>
-      </w:r>
-    </w:p>
-    <w:p>
-      <w:pPr>
-        <w:pStyle w:val="ListParagraph"/>
-        <w:numPr>
-          <w:ilvl w:val="1"/>
-          <w:numId w:val="12"/>
-        </w:numPr>
-      </w:pPr>
-      <w:r>
-        <w:t>Declare the list of services, together with the needed access rights to access the service</w:t>
+        <w:t>Ensure security checks to access to the pages and services: by default, nothing is accessible, and a component must implement the checks to allow access</w:t>
       </w:r>
     </w:p>
     <w:p>
@@ -1052,7 +1115,7 @@
         </w:numPr>
       </w:pPr>
       <w:r>
-        <w:t>Provide any other functionalities that may be accessed by other modules</w:t>
+        <w:t>Define the DataBase elements it manages.</w:t>
       </w:r>
     </w:p>
     <w:p>
@@ -1064,7 +1127,31 @@
         </w:numPr>
       </w:pPr>
       <w:r>
-        <w:t>Define the database elements it manages</w:t>
+        <w:t>Declare the components it is dependent on. Thus we will ensure there is no cyclic dependency, which would be the result of a wrong design.</w:t>
+      </w:r>
+    </w:p>
+    <w:p>
+      <w:pPr>
+        <w:pStyle w:val="ListParagraph"/>
+        <w:numPr>
+          <w:ilvl w:val="0"/>
+          <w:numId w:val="12"/>
+        </w:numPr>
+      </w:pPr>
+      <w:r>
+        <w:t>Store information about the user currently using the application, if needed.</w:t>
+      </w:r>
+    </w:p>
+    <w:p>
+      <w:pPr>
+        <w:pStyle w:val="ListParagraph"/>
+        <w:numPr>
+          <w:ilvl w:val="0"/>
+          <w:numId w:val="12"/>
+        </w:numPr>
+      </w:pPr>
+      <w:r>
+        <w:t>Provide any other functionalities that may be accessed by other modules</w:t>
       </w:r>
     </w:p>
     <w:p/>
@@ -1133,10 +1220,15 @@
             <w:tcW w:w="3870" w:type="dxa"/>
           </w:tcPr>
           <w:p>
-            <w:r>
+            <w:pPr>
               <w:rPr>
                 <w:sz w:val="16"/>
               </w:rPr>
+            </w:pPr>
+            <w:r>
+              <w:rPr>
+                <w:sz w:val="16"/>
+              </w:rPr>
               <w:t>/dynamic/</w:t>
             </w:r>
             <w:r>
@@ -1150,6 +1242,14 @@
                 <w:sz w:val="16"/>
               </w:rPr>
               <w:t>&gt;</w:t>
+            </w:r>
+          </w:p>
+          <w:p>
+            <w:r>
+              <w:rPr>
+                <w:sz w:val="16"/>
+              </w:rPr>
+              <w:t>/dynamic/&lt;component&gt;/sub_page/&lt;page&gt;</w:t>
             </w:r>
           </w:p>
         </w:tc>
@@ -1327,15 +1427,33 @@
       <w:r>
         <w:t xml:space="preserve"> (no cookies outside of /dynamic/)</w:t>
       </w:r>
-    </w:p>
-    <w:p/>
-    <w:p/>
+      <w:r>
+        <w:t>.</w:t>
+      </w:r>
+    </w:p>
+    <w:p/>
+    <w:p>
+      <w:r>
+        <w:t>The difference between URLs …/page/… and …/sub_page/… is that a sub_page means it is embedded (either in a frame, in a popup…) and so should not contain the usual header and footer, while a page will be automatically surrounded by the standard header and footer content.</w:t>
+      </w:r>
+    </w:p>
+    <w:p/>
+    <w:p>
+      <w:r>
+        <w:t>On top of the components, is the class PNApplication: this is the class which instantiate and contain all the components. This class may be accessed from anywhere in order to access to a specific component.</w:t>
+      </w:r>
+    </w:p>
     <w:p>
       <w:pPr>
         <w:pStyle w:val="Heading1"/>
       </w:pPr>
       <w:r>
-        <w:t>Components</w:t>
+        <w:t>Common</w:t>
+      </w:r>
+    </w:p>
+    <w:p>
+      <w:r>
+        <w:t>Some useful classes and functionalities are provided in a common part, that any component may use. Typically this is reusable functions, or transverse functions.</w:t>
       </w:r>
     </w:p>
     <w:p>
@@ -1343,49 +1461,156 @@
         <w:pStyle w:val="Heading2"/>
       </w:pPr>
       <w:r>
-        <w:t>Authentication</w:t>
-      </w:r>
-    </w:p>
-    <w:p>
-      <w:pPr>
-        <w:pStyle w:val="Heading3"/>
-      </w:pPr>
-      <w:r>
-        <w:t>Responsibilities</w:t>
-      </w:r>
-    </w:p>
-    <w:p>
-      <w:r>
-        <w:t>The Authentication component is responsible to validate a username together with a password.</w:t>
-      </w:r>
-    </w:p>
-    <w:p/>
-    <w:p>
-      <w:r>
-        <w:t xml:space="preserve">As students and staff already have username and password in different systems, we will not define new usernames and new passwords again. Instead, we will use an external system, where people already have their username and password. </w:t>
-      </w:r>
-    </w:p>
-    <w:p/>
-    <w:p>
-      <w:r>
-        <w:t xml:space="preserve">Depending on the project, the external system may be different (Active Directory in Cambodia, Linux in Philippines…). That’s why during authentication we will also provide with a </w:t>
+        <w:t>Localization</w:t>
+      </w:r>
+    </w:p>
+    <w:p>
+      <w:r>
+        <w:t>In order to make the application multi-language, any data which does not come from the DataBase must be localized.</w:t>
+      </w:r>
+    </w:p>
+    <w:p>
+      <w:r>
+        <w:t xml:space="preserve">Each component can define localized strings, located in the sub-directory </w:t>
       </w:r>
       <w:r>
         <w:rPr>
           <w:i/>
         </w:rPr>
-        <w:t>domain</w:t>
-      </w:r>
-      <w:r>
-        <w:t>, specifying on which project the user belongs to, and so which external system should we use to do the authentication.</w:t>
-      </w:r>
-    </w:p>
-    <w:p>
-      <w:pPr>
-        <w:pStyle w:val="Heading3"/>
-      </w:pPr>
-      <w:r>
-        <w:t>Functionalities</w:t>
+        <w:t>locale</w:t>
+      </w:r>
+      <w:r>
+        <w:t xml:space="preserve"> of the component.</w:t>
+      </w:r>
+    </w:p>
+    <w:p/>
+    <w:p>
+      <w:r>
+        <w:t>Localized strings are provided as map between keys (typically the string in English) and localized value (the translation).</w:t>
+      </w:r>
+    </w:p>
+    <w:p/>
+    <w:p>
+      <w:r>
+        <w:t>Localized strings are case insensitive, but keys and translations can provide indications where the different words are</w:t>
+      </w:r>
+      <w:r>
+        <w:t>, using the ~ character</w:t>
+      </w:r>
+      <w:r>
+        <w:t>.</w:t>
+      </w:r>
+    </w:p>
+    <w:p>
+      <w:r>
+        <w:t>For exemple, with given map:</w:t>
+      </w:r>
+    </w:p>
+    <w:p>
+      <w:pPr>
+        <w:autoSpaceDE w:val="0"/>
+        <w:autoSpaceDN w:val="0"/>
+        <w:adjustRightInd w:val="0"/>
+        <w:rPr>
+          <w:rFonts w:ascii="Courier New" w:hAnsi="Courier New" w:cs="Courier New"/>
+          <w:sz w:val="20"/>
+          <w:szCs w:val="20"/>
+        </w:rPr>
+      </w:pPr>
+      <w:r>
+        <w:rPr>
+          <w:rFonts w:ascii="Courier New" w:hAnsi="Courier New" w:cs="Courier New"/>
+          <w:color w:val="0000C0"/>
+          <w:sz w:val="20"/>
+          <w:szCs w:val="20"/>
+        </w:rPr>
+        <w:t xml:space="preserve">"~add ~user" </w:t>
+      </w:r>
+      <w:r>
+        <w:rPr>
+          <w:rFonts w:ascii="Courier New" w:hAnsi="Courier New" w:cs="Courier New"/>
+          <w:color w:val="000000"/>
+          <w:sz w:val="20"/>
+          <w:szCs w:val="20"/>
+        </w:rPr>
+        <w:t xml:space="preserve">=&gt; </w:t>
+      </w:r>
+      <w:r>
+        <w:rPr>
+          <w:rFonts w:ascii="Courier New" w:hAnsi="Courier New" w:cs="Courier New"/>
+          <w:color w:val="0000C0"/>
+          <w:sz w:val="20"/>
+          <w:szCs w:val="20"/>
+        </w:rPr>
+        <w:t>"~ajouter un ~utilisateur"</w:t>
+      </w:r>
+    </w:p>
+    <w:p>
+      <w:r>
+        <w:t xml:space="preserve">If a screen request for </w:t>
+      </w:r>
+      <w:r>
+        <w:rPr>
+          <w:rFonts w:ascii="Courier New" w:hAnsi="Courier New" w:cs="Courier New"/>
+          <w:color w:val="0000C0"/>
+          <w:sz w:val="20"/>
+          <w:szCs w:val="20"/>
+        </w:rPr>
+        <w:t>"Add User"</w:t>
+      </w:r>
+      <w:r>
+        <w:t>, it will be translated into</w:t>
+      </w:r>
+      <w:r>
+        <w:rPr>
+          <w:rFonts w:ascii="Courier New" w:hAnsi="Courier New" w:cs="Courier New"/>
+          <w:color w:val="0000C0"/>
+          <w:sz w:val="20"/>
+          <w:szCs w:val="20"/>
+        </w:rPr>
+        <w:t xml:space="preserve"> "Ajouter un Utilisateur</w:t>
+      </w:r>
+      <w:r>
+        <w:t>": meaning the capital letters are put according to the indicated words, and the requested string.</w:t>
+      </w:r>
+    </w:p>
+    <w:p/>
+    <w:p>
+      <w:r>
+        <w:t>The language used is kept by in the session of the user, and in a cookie in order to keep the language of the user over sessions. If no information is available, it will detect the preferred language set in the browser of the user. If still no information is available, English will be used by default.</w:t>
+      </w:r>
+    </w:p>
+    <w:p/>
+    <w:p>
+      <w:r>
+        <w:t xml:space="preserve">Localized strings are split into </w:t>
+      </w:r>
+      <w:r>
+        <w:rPr>
+          <w:i/>
+        </w:rPr>
+        <w:t>namespaces</w:t>
+      </w:r>
+      <w:r>
+        <w:t>, by default localized strings of a component are stored under the namespace having the same name as the component (i.e. UserManagement component will have the namespace UserManagement). To ease the usage, when we are in a page of a component, the default namespace is the namespace of this component, so no need to specify the namespace. However it is still possible to specify it, and so to access strings define by other components.</w:t>
+      </w:r>
+    </w:p>
+    <w:p>
+      <w:pPr>
+        <w:pStyle w:val="Heading2"/>
+      </w:pPr>
+      <w:r>
+        <w:lastRenderedPageBreak/>
+        <w:t>DataBase</w:t>
+      </w:r>
+    </w:p>
+    <w:p/>
+    <w:p>
+      <w:pPr>
+        <w:pStyle w:val="Heading1"/>
+      </w:pPr>
+      <w:r>
+        <w:t>Components</w:t>
       </w:r>
     </w:p>
     <w:p>
@@ -1395,9 +1620,9 @@
         </w:rPr>
         <w:drawing>
           <wp:inline distT="0" distB="0" distL="0" distR="0">
-            <wp:extent cx="3971925" cy="809625"/>
+            <wp:extent cx="4391025" cy="1343025"/>
             <wp:effectExtent l="0" t="0" r="0" b="0"/>
-            <wp:docPr id="2" name="Picture 1"/>
+            <wp:docPr id="3" name="Picture 1"/>
             <wp:cNvGraphicFramePr>
               <a:graphicFrameLocks xmlns:a="http://schemas.openxmlformats.org/drawingml/2006/main" noChangeAspect="1"/>
             </wp:cNvGraphicFramePr>
@@ -1420,7 +1645,7 @@
                   <pic:spPr bwMode="auto">
                     <a:xfrm>
                       <a:off x="0" y="0"/>
-                      <a:ext cx="3971925" cy="809625"/>
+                      <a:ext cx="4391025" cy="1343025"/>
                     </a:xfrm>
                     <a:prstGeom prst="rect">
                       <a:avLst/>
@@ -1441,16 +1666,11 @@
       </w:r>
     </w:p>
     <w:p>
-      <w:r>
-        <w:t>The authentication component will not manage any data, but only provide one function.</w:t>
-      </w:r>
-    </w:p>
-    <w:p>
       <w:pPr>
         <w:pStyle w:val="Heading2"/>
       </w:pPr>
       <w:r>
-        <w:t>User Management</w:t>
+        <w:t>Authentication</w:t>
       </w:r>
     </w:p>
     <w:p>
@@ -1463,22 +1683,28 @@
     </w:p>
     <w:p>
       <w:r>
-        <w:t>The UserManagement component is responsible to attach rights to users. The rights define what a user can do in the application.</w:t>
-      </w:r>
-    </w:p>
-    <w:p>
-      <w:r>
-        <w:t>A right can be attached directly to a specific user.</w:t>
-      </w:r>
-    </w:p>
-    <w:p>
-      <w:r>
-        <w:t>Roles can be defined. A role define a set of rights. Roles can then be attached to users. A user can have several roles.</w:t>
-      </w:r>
-    </w:p>
-    <w:p>
-      <w:r>
-        <w:t>The total rights a user have is the union of (1) the rights directly attached to this user (2) the union of the rights of all the roles of this user. When the same rights is present several times, the less restricted is kept.</w:t>
+        <w:t>The Authentication component is responsible to validate a username together with a password.</w:t>
+      </w:r>
+    </w:p>
+    <w:p/>
+    <w:p>
+      <w:r>
+        <w:t xml:space="preserve">As students and staff already have username and password in different systems, we will not define new usernames and new passwords again. Instead, we will use an external system, where people already have their username and password. </w:t>
+      </w:r>
+    </w:p>
+    <w:p/>
+    <w:p>
+      <w:r>
+        <w:t xml:space="preserve">Depending on the project, the external system may be different (Active Directory in Cambodia, Linux in Philippines…). That’s why during authentication we will also provide with a </w:t>
+      </w:r>
+      <w:r>
+        <w:rPr>
+          <w:i/>
+        </w:rPr>
+        <w:t>domain</w:t>
+      </w:r>
+      <w:r>
+        <w:t>, specifying on which project the user belongs to, and so which external system should we use to do the authentication.</w:t>
       </w:r>
     </w:p>
     <w:p>
@@ -1486,7 +1712,6 @@
         <w:pStyle w:val="Heading3"/>
       </w:pPr>
       <w:r>
-        <w:lastRenderedPageBreak/>
         <w:t>Functionalities</w:t>
       </w:r>
     </w:p>
@@ -1497,9 +1722,9 @@
         </w:rPr>
         <w:drawing>
           <wp:inline distT="0" distB="0" distL="0" distR="0">
-            <wp:extent cx="5267325" cy="1647825"/>
+            <wp:extent cx="3971925" cy="2219325"/>
             <wp:effectExtent l="0" t="0" r="0" b="0"/>
-            <wp:docPr id="5" name="Picture 4"/>
+            <wp:docPr id="6" name="Picture 3"/>
             <wp:cNvGraphicFramePr>
               <a:graphicFrameLocks xmlns:a="http://schemas.openxmlformats.org/drawingml/2006/main" noChangeAspect="1"/>
             </wp:cNvGraphicFramePr>
@@ -1507,7 +1732,7 @@
               <a:graphicData uri="http://schemas.openxmlformats.org/drawingml/2006/picture">
                 <pic:pic xmlns:pic="http://schemas.openxmlformats.org/drawingml/2006/picture">
                   <pic:nvPicPr>
-                    <pic:cNvPr id="0" name="Picture 4"/>
+                    <pic:cNvPr id="0" name="Picture 3"/>
                     <pic:cNvPicPr>
                       <a:picLocks noChangeAspect="1" noChangeArrowheads="1"/>
                     </pic:cNvPicPr>
@@ -1522,7 +1747,7 @@
                   <pic:spPr bwMode="auto">
                     <a:xfrm>
                       <a:off x="0" y="0"/>
-                      <a:ext cx="5267325" cy="1647825"/>
+                      <a:ext cx="3971925" cy="2219325"/>
                     </a:xfrm>
                     <a:prstGeom prst="rect">
                       <a:avLst/>
@@ -1544,130 +1769,48 @@
     </w:p>
     <w:p>
       <w:r>
-        <w:t>UserManagement depends on 2 components:</w:t>
-      </w:r>
-    </w:p>
-    <w:p>
-      <w:pPr>
-        <w:pStyle w:val="ListParagraph"/>
-        <w:numPr>
-          <w:ilvl w:val="0"/>
-          <w:numId w:val="14"/>
-        </w:numPr>
-      </w:pPr>
-      <w:r>
-        <w:t>People</w:t>
-      </w:r>
-      <w:r>
-        <w:t>:</w:t>
-      </w:r>
-      <w:r>
-        <w:t xml:space="preserve"> as a user is usually a person. UserManagement is responsible to attach a </w:t>
+        <w:t xml:space="preserve">The authentication component will not manage any data, but only provide </w:t>
+      </w:r>
+      <w:r>
+        <w:t>with the authentication system for a given domain</w:t>
+      </w:r>
+      <w:r>
+        <w:t>.</w:t>
+      </w:r>
+    </w:p>
+    <w:p>
+      <w:r>
+        <w:t xml:space="preserve">An authentication system must implement an </w:t>
       </w:r>
       <w:r>
         <w:rPr>
           <w:i/>
         </w:rPr>
-        <w:t>People profile</w:t>
-      </w:r>
-      <w:r>
-        <w:t xml:space="preserve"> to a user.</w:t>
-      </w:r>
-    </w:p>
-    <w:p>
-      <w:pPr>
-        <w:pStyle w:val="ListParagraph"/>
-        <w:numPr>
-          <w:ilvl w:val="0"/>
-          <w:numId w:val="14"/>
-        </w:numPr>
-      </w:pPr>
-      <w:r>
-        <w:t>Authentication: to check the password when a user login</w:t>
-      </w:r>
-    </w:p>
-    <w:p/>
-    <w:p>
-      <w:r>
-        <w:t>The component will keep information about the user currently authenticated:</w:t>
-      </w:r>
-    </w:p>
-    <w:p>
-      <w:pPr>
-        <w:pStyle w:val="ListParagraph"/>
-        <w:numPr>
-          <w:ilvl w:val="0"/>
-          <w:numId w:val="15"/>
-        </w:numPr>
-      </w:pPr>
-      <w:r>
-        <w:t>Its username</w:t>
-      </w:r>
-    </w:p>
-    <w:p>
-      <w:pPr>
-        <w:pStyle w:val="ListParagraph"/>
-        <w:numPr>
-          <w:ilvl w:val="0"/>
-          <w:numId w:val="15"/>
-        </w:numPr>
-      </w:pPr>
-      <w:r>
-        <w:t>Its roles</w:t>
-      </w:r>
-    </w:p>
-    <w:p>
-      <w:pPr>
-        <w:pStyle w:val="ListParagraph"/>
-        <w:numPr>
-          <w:ilvl w:val="0"/>
-          <w:numId w:val="15"/>
-        </w:numPr>
-      </w:pPr>
-      <w:r>
-        <w:t>The result of the computation of all its rights</w:t>
-      </w:r>
-    </w:p>
-    <w:p>
-      <w:pPr>
-        <w:pStyle w:val="ListParagraph"/>
-        <w:numPr>
-          <w:ilvl w:val="0"/>
-          <w:numId w:val="15"/>
-        </w:numPr>
-      </w:pPr>
-      <w:r>
-        <w:t>The identifier of people, to access to personal information about the user</w:t>
-      </w:r>
-    </w:p>
-    <w:p/>
-    <w:p>
-      <w:r>
-        <w:t>The component will provide functionalities to other components:</w:t>
-      </w:r>
-    </w:p>
-    <w:p>
-      <w:pPr>
-        <w:pStyle w:val="ListParagraph"/>
-        <w:numPr>
-          <w:ilvl w:val="0"/>
-          <w:numId w:val="16"/>
-        </w:numPr>
-      </w:pPr>
-      <w:r>
-        <w:t>Login and logout</w:t>
-      </w:r>
-    </w:p>
-    <w:p>
-      <w:pPr>
-        <w:pStyle w:val="ListParagraph"/>
-        <w:numPr>
-          <w:ilvl w:val="0"/>
-          <w:numId w:val="16"/>
-        </w:numPr>
-      </w:pPr>
-      <w:r>
-        <w:t>Check if the user has a specific right</w:t>
+        <w:t>authenticate</w:t>
+      </w:r>
+      <w:r>
+        <w:t xml:space="preserve"> method, the others are optional. At least the </w:t>
+      </w:r>
+      <w:r>
+        <w:rPr>
+          <w:i/>
+        </w:rPr>
+        <w:t>get_user_list</w:t>
+      </w:r>
+      <w:r>
+        <w:t xml:space="preserve"> method is also recommended, to ease synchronization and avoid the need to create information manually. The other methods are optional, if they are provided it means more functionalities will</w:t>
+      </w:r>
+      <w:r>
+        <w:t xml:space="preserve"> be available and users can be directly manage from the application.</w:t>
+      </w:r>
+    </w:p>
+    <w:p>
+      <w:pPr>
+        <w:pStyle w:val="Heading2"/>
+      </w:pPr>
+      <w:r>
+        <w:lastRenderedPageBreak/>
+        <w:t>User Management</w:t>
       </w:r>
     </w:p>
     <w:p>
@@ -1675,7 +1818,43 @@
         <w:pStyle w:val="Heading3"/>
       </w:pPr>
       <w:r>
-        <w:t>Data</w:t>
+        <w:t>Responsibilities</w:t>
+      </w:r>
+    </w:p>
+    <w:p>
+      <w:r>
+        <w:t>The UserManagement component is responsible to allow a user login and logout, and to manage access rights for the users.</w:t>
+      </w:r>
+    </w:p>
+    <w:p/>
+    <w:p>
+      <w:r>
+        <w:t>The access rights define what a user can do or cannot in the application. Almost every page, service, data, or functionality must be protected by access rights.</w:t>
+      </w:r>
+    </w:p>
+    <w:p>
+      <w:r>
+        <w:t>Rights can be assign directly to a user, or through roles. A role is defined by a set of access rights, then roles can be assigned to users. A user can have several roles.</w:t>
+      </w:r>
+    </w:p>
+    <w:p/>
+    <w:p>
+      <w:r>
+        <w:t>The total rights a user ha</w:t>
+      </w:r>
+      <w:r>
+        <w:t>s</w:t>
+      </w:r>
+      <w:r>
+        <w:t xml:space="preserve"> is the union of (1) the rights directly attached to this user (2) the union of the rights of all the roles of this user. When the same right is present several times, the less restricted is kept.</w:t>
+      </w:r>
+    </w:p>
+    <w:p>
+      <w:pPr>
+        <w:pStyle w:val="Heading3"/>
+      </w:pPr>
+      <w:r>
+        <w:t>Functionalities</w:t>
       </w:r>
     </w:p>
     <w:p>
@@ -1685,9 +1864,9 @@
         </w:rPr>
         <w:drawing>
           <wp:inline distT="0" distB="0" distL="0" distR="0">
-            <wp:extent cx="5705475" cy="3505200"/>
+            <wp:extent cx="5153025" cy="1771650"/>
             <wp:effectExtent l="0" t="0" r="0" b="0"/>
-            <wp:docPr id="7" name="Picture 6"/>
+            <wp:docPr id="8" name="Picture 4"/>
             <wp:cNvGraphicFramePr>
               <a:graphicFrameLocks xmlns:a="http://schemas.openxmlformats.org/drawingml/2006/main" noChangeAspect="1"/>
             </wp:cNvGraphicFramePr>
@@ -1695,7 +1874,7 @@
               <a:graphicData uri="http://schemas.openxmlformats.org/drawingml/2006/picture">
                 <pic:pic xmlns:pic="http://schemas.openxmlformats.org/drawingml/2006/picture">
                   <pic:nvPicPr>
-                    <pic:cNvPr id="0" name="Picture 6"/>
+                    <pic:cNvPr id="0" name="Picture 4"/>
                     <pic:cNvPicPr>
                       <a:picLocks noChangeAspect="1" noChangeArrowheads="1"/>
                     </pic:cNvPicPr>
@@ -1710,7 +1889,7 @@
                   <pic:spPr bwMode="auto">
                     <a:xfrm>
                       <a:off x="0" y="0"/>
-                      <a:ext cx="5705475" cy="3505200"/>
+                      <a:ext cx="5153025" cy="1771650"/>
                     </a:xfrm>
                     <a:prstGeom prst="rect">
                       <a:avLst/>
@@ -1730,13 +1909,208 @@
         </w:drawing>
       </w:r>
     </w:p>
+    <w:p>
+      <w:r>
+        <w:t xml:space="preserve">UserManagement depends on </w:t>
+      </w:r>
+      <w:r>
+        <w:t>Authentication component in order to validate username and password when a user login.</w:t>
+      </w:r>
+    </w:p>
+    <w:p/>
+    <w:p>
+      <w:r>
+        <w:t>The component will keep information about the user currently authenticated:</w:t>
+      </w:r>
+    </w:p>
+    <w:p>
+      <w:pPr>
+        <w:pStyle w:val="ListParagraph"/>
+        <w:numPr>
+          <w:ilvl w:val="0"/>
+          <w:numId w:val="15"/>
+        </w:numPr>
+      </w:pPr>
+      <w:r>
+        <w:t>Its domain</w:t>
+      </w:r>
+    </w:p>
+    <w:p>
+      <w:pPr>
+        <w:pStyle w:val="ListParagraph"/>
+        <w:numPr>
+          <w:ilvl w:val="0"/>
+          <w:numId w:val="15"/>
+        </w:numPr>
+      </w:pPr>
+      <w:r>
+        <w:t>Its username</w:t>
+      </w:r>
+    </w:p>
+    <w:p>
+      <w:pPr>
+        <w:pStyle w:val="ListParagraph"/>
+        <w:numPr>
+          <w:ilvl w:val="0"/>
+          <w:numId w:val="15"/>
+        </w:numPr>
+      </w:pPr>
+      <w:r>
+        <w:t>The result of the computation of all its rights</w:t>
+      </w:r>
+    </w:p>
+    <w:p/>
+    <w:p>
+      <w:r>
+        <w:t>The component will provide functionalities to other components:</w:t>
+      </w:r>
+    </w:p>
+    <w:p>
+      <w:pPr>
+        <w:pStyle w:val="ListParagraph"/>
+        <w:numPr>
+          <w:ilvl w:val="0"/>
+          <w:numId w:val="16"/>
+        </w:numPr>
+      </w:pPr>
+      <w:r>
+        <w:t>Login and logout</w:t>
+      </w:r>
+    </w:p>
+    <w:p>
+      <w:pPr>
+        <w:pStyle w:val="ListParagraph"/>
+        <w:numPr>
+          <w:ilvl w:val="0"/>
+          <w:numId w:val="16"/>
+        </w:numPr>
+      </w:pPr>
+      <w:r>
+        <w:t>Check if the user has a specific right</w:t>
+      </w:r>
+    </w:p>
+    <w:p>
+      <w:r>
+        <w:t>And 2 events the other components may subscrive:</w:t>
+      </w:r>
+    </w:p>
+    <w:p>
+      <w:pPr>
+        <w:pStyle w:val="ListParagraph"/>
+        <w:numPr>
+          <w:ilvl w:val="0"/>
+          <w:numId w:val="17"/>
+        </w:numPr>
+      </w:pPr>
+      <w:r>
+        <w:t>Logged_in: raised when a user logged in, so other components may populate information about the logged user (like its first name and last name…)</w:t>
+      </w:r>
+    </w:p>
+    <w:p>
+      <w:pPr>
+        <w:pStyle w:val="ListParagraph"/>
+        <w:numPr>
+          <w:ilvl w:val="0"/>
+          <w:numId w:val="17"/>
+        </w:numPr>
+      </w:pPr>
+      <w:r>
+        <w:t>Logged_out: raised when a user logged out.</w:t>
+      </w:r>
+    </w:p>
+    <w:p>
+      <w:pPr>
+        <w:pStyle w:val="Heading3"/>
+      </w:pPr>
+      <w:r>
+        <w:lastRenderedPageBreak/>
+        <w:t>Data</w:t>
+      </w:r>
+    </w:p>
+    <w:p>
+      <w:r>
+        <w:rPr>
+          <w:noProof/>
+        </w:rPr>
+        <w:drawing>
+          <wp:inline distT="0" distB="0" distL="0" distR="0">
+            <wp:extent cx="4029075" cy="1924050"/>
+            <wp:effectExtent l="0" t="0" r="0" b="0"/>
+            <wp:docPr id="9" name="Picture 5"/>
+            <wp:cNvGraphicFramePr>
+              <a:graphicFrameLocks xmlns:a="http://schemas.openxmlformats.org/drawingml/2006/main" noChangeAspect="1"/>
+            </wp:cNvGraphicFramePr>
+            <a:graphic xmlns:a="http://schemas.openxmlformats.org/drawingml/2006/main">
+              <a:graphicData uri="http://schemas.openxmlformats.org/drawingml/2006/picture">
+                <pic:pic xmlns:pic="http://schemas.openxmlformats.org/drawingml/2006/picture">
+                  <pic:nvPicPr>
+                    <pic:cNvPr id="0" name="Picture 5"/>
+                    <pic:cNvPicPr>
+                      <a:picLocks noChangeAspect="1" noChangeArrowheads="1"/>
+                    </pic:cNvPicPr>
+                  </pic:nvPicPr>
+                  <pic:blipFill>
+                    <a:blip r:embed="rId11" cstate="print"/>
+                    <a:srcRect/>
+                    <a:stretch>
+                      <a:fillRect/>
+                    </a:stretch>
+                  </pic:blipFill>
+                  <pic:spPr bwMode="auto">
+                    <a:xfrm>
+                      <a:off x="0" y="0"/>
+                      <a:ext cx="4029075" cy="1924050"/>
+                    </a:xfrm>
+                    <a:prstGeom prst="rect">
+                      <a:avLst/>
+                    </a:prstGeom>
+                    <a:noFill/>
+                    <a:ln w="9525">
+                      <a:noFill/>
+                      <a:miter lim="800000"/>
+                      <a:headEnd/>
+                      <a:tailEnd/>
+                    </a:ln>
+                  </pic:spPr>
+                </pic:pic>
+              </a:graphicData>
+            </a:graphic>
+          </wp:inline>
+        </w:drawing>
+      </w:r>
+    </w:p>
+    <w:p>
+      <w:r>
+        <w:t>A user is defined by its domain and username.</w:t>
+      </w:r>
+    </w:p>
+    <w:p>
+      <w:r>
+        <w:t>A user can have rights attached directly through the table UserRights.</w:t>
+      </w:r>
+    </w:p>
+    <w:p>
+      <w:r>
+        <w:t>A user can have roles attached through the table UserRole.</w:t>
+      </w:r>
+    </w:p>
+    <w:p>
+      <w:r>
+        <w:t>Each role is defined by a name, and has rights attached through the table RoleRights.</w:t>
+      </w:r>
+    </w:p>
+    <w:p>
+      <w:r>
+        <w:t>Each right is defined by a name, and a value which may have any type (it will be the responsibility of the component managing this right to handle the value accordingly).</w:t>
+      </w:r>
+    </w:p>
     <w:p/>
     <w:p/>
     <w:p/>
     <w:p/>
     <w:sectPr>
-      <w:headerReference w:type="default" r:id="rId11"/>
-      <w:footerReference w:type="default" r:id="rId12"/>
+      <w:headerReference w:type="default" r:id="rId12"/>
+      <w:footerReference w:type="default" r:id="rId13"/>
       <w:pgSz w:w="12240" w:h="15840"/>
       <w:pgMar w:top="1440" w:right="1440" w:bottom="1440" w:left="1440" w:header="720" w:footer="720" w:gutter="0"/>
       <w:cols w:space="720"/>
@@ -1877,7 +2251,7 @@
         <w:rStyle w:val="PageNumber"/>
         <w:noProof/>
       </w:rPr>
-      <w:t>6</w:t>
+      <w:t>5</w:t>
     </w:r>
     <w:r>
       <w:rPr>
@@ -1897,7 +2271,7 @@
           <w:rStyle w:val="PageNumber"/>
           <w:noProof/>
         </w:rPr>
-        <w:t>6</w:t>
+        <w:t>7</w:t>
       </w:r>
     </w:fldSimple>
     <w:r>
@@ -2547,6 +2921,119 @@
     </w:lvl>
   </w:abstractNum>
   <w:abstractNum w:abstractNumId="4">
+    <w:nsid w:val="3D4F2D64"/>
+    <w:multiLevelType w:val="hybridMultilevel"/>
+    <w:tmpl w:val="13D6730E"/>
+    <w:lvl w:ilvl="0" w:tplc="04090001">
+      <w:start w:val="1"/>
+      <w:numFmt w:val="bullet"/>
+      <w:lvlText w:val=""/>
+      <w:lvlJc w:val="left"/>
+      <w:pPr>
+        <w:ind w:left="720" w:hanging="360"/>
+      </w:pPr>
+      <w:rPr>
+        <w:rFonts w:ascii="Symbol" w:hAnsi="Symbol" w:hint="default"/>
+      </w:rPr>
+    </w:lvl>
+    <w:lvl w:ilvl="1" w:tplc="04090003" w:tentative="1">
+      <w:start w:val="1"/>
+      <w:numFmt w:val="bullet"/>
+      <w:lvlText w:val="o"/>
+      <w:lvlJc w:val="left"/>
+      <w:pPr>
+        <w:ind w:left="1440" w:hanging="360"/>
+      </w:pPr>
+      <w:rPr>
+        <w:rFonts w:ascii="Courier New" w:hAnsi="Courier New" w:cs="Courier New" w:hint="default"/>
+      </w:rPr>
+    </w:lvl>
+    <w:lvl w:ilvl="2" w:tplc="04090005" w:tentative="1">
+      <w:start w:val="1"/>
+      <w:numFmt w:val="bullet"/>
+      <w:lvlText w:val=""/>
+      <w:lvlJc w:val="left"/>
+      <w:pPr>
+        <w:ind w:left="2160" w:hanging="360"/>
+      </w:pPr>
+      <w:rPr>
+        <w:rFonts w:ascii="Wingdings" w:hAnsi="Wingdings" w:hint="default"/>
+      </w:rPr>
+    </w:lvl>
+    <w:lvl w:ilvl="3" w:tplc="04090001" w:tentative="1">
+      <w:start w:val="1"/>
+      <w:numFmt w:val="bullet"/>
+      <w:lvlText w:val=""/>
+      <w:lvlJc w:val="left"/>
+      <w:pPr>
+        <w:ind w:left="2880" w:hanging="360"/>
+      </w:pPr>
+      <w:rPr>
+        <w:rFonts w:ascii="Symbol" w:hAnsi="Symbol" w:hint="default"/>
+      </w:rPr>
+    </w:lvl>
+    <w:lvl w:ilvl="4" w:tplc="04090003" w:tentative="1">
+      <w:start w:val="1"/>
+      <w:numFmt w:val="bullet"/>
+      <w:lvlText w:val="o"/>
+      <w:lvlJc w:val="left"/>
+      <w:pPr>
+        <w:ind w:left="3600" w:hanging="360"/>
+      </w:pPr>
+      <w:rPr>
+        <w:rFonts w:ascii="Courier New" w:hAnsi="Courier New" w:cs="Courier New" w:hint="default"/>
+      </w:rPr>
+    </w:lvl>
+    <w:lvl w:ilvl="5" w:tplc="04090005" w:tentative="1">
+      <w:start w:val="1"/>
+      <w:numFmt w:val="bullet"/>
+      <w:lvlText w:val=""/>
+      <w:lvlJc w:val="left"/>
+      <w:pPr>
+        <w:ind w:left="4320" w:hanging="360"/>
+      </w:pPr>
+      <w:rPr>
+        <w:rFonts w:ascii="Wingdings" w:hAnsi="Wingdings" w:hint="default"/>
+      </w:rPr>
+    </w:lvl>
+    <w:lvl w:ilvl="6" w:tplc="04090001" w:tentative="1">
+      <w:start w:val="1"/>
+      <w:numFmt w:val="bullet"/>
+      <w:lvlText w:val=""/>
+      <w:lvlJc w:val="left"/>
+      <w:pPr>
+        <w:ind w:left="5040" w:hanging="360"/>
+      </w:pPr>
+      <w:rPr>
+        <w:rFonts w:ascii="Symbol" w:hAnsi="Symbol" w:hint="default"/>
+      </w:rPr>
+    </w:lvl>
+    <w:lvl w:ilvl="7" w:tplc="04090003" w:tentative="1">
+      <w:start w:val="1"/>
+      <w:numFmt w:val="bullet"/>
+      <w:lvlText w:val="o"/>
+      <w:lvlJc w:val="left"/>
+      <w:pPr>
+        <w:ind w:left="5760" w:hanging="360"/>
+      </w:pPr>
+      <w:rPr>
+        <w:rFonts w:ascii="Courier New" w:hAnsi="Courier New" w:cs="Courier New" w:hint="default"/>
+      </w:rPr>
+    </w:lvl>
+    <w:lvl w:ilvl="8" w:tplc="04090005" w:tentative="1">
+      <w:start w:val="1"/>
+      <w:numFmt w:val="bullet"/>
+      <w:lvlText w:val=""/>
+      <w:lvlJc w:val="left"/>
+      <w:pPr>
+        <w:ind w:left="6480" w:hanging="360"/>
+      </w:pPr>
+      <w:rPr>
+        <w:rFonts w:ascii="Wingdings" w:hAnsi="Wingdings" w:hint="default"/>
+      </w:rPr>
+    </w:lvl>
+  </w:abstractNum>
+  <w:abstractNum w:abstractNumId="5">
     <w:nsid w:val="4DD5266C"/>
     <w:multiLevelType w:val="hybridMultilevel"/>
     <w:tmpl w:val="407E6EE6"/>
@@ -2658,7 +3145,7 @@
       </w:rPr>
     </w:lvl>
   </w:abstractNum>
-  <w:abstractNum w:abstractNumId="5">
+  <w:abstractNum w:abstractNumId="6">
     <w:nsid w:val="50824097"/>
     <w:multiLevelType w:val="hybridMultilevel"/>
     <w:tmpl w:val="36CA7110"/>
@@ -2771,7 +3258,7 @@
       </w:rPr>
     </w:lvl>
   </w:abstractNum>
-  <w:abstractNum w:abstractNumId="6">
+  <w:abstractNum w:abstractNumId="7">
     <w:nsid w:val="51A57084"/>
     <w:multiLevelType w:val="hybridMultilevel"/>
     <w:tmpl w:val="9C1C8590"/>
@@ -2884,7 +3371,7 @@
       </w:rPr>
     </w:lvl>
   </w:abstractNum>
-  <w:abstractNum w:abstractNumId="7">
+  <w:abstractNum w:abstractNumId="8">
     <w:nsid w:val="540A422F"/>
     <w:multiLevelType w:val="hybridMultilevel"/>
     <w:tmpl w:val="62D62878"/>
@@ -2970,7 +3457,7 @@
       </w:pPr>
     </w:lvl>
   </w:abstractNum>
-  <w:abstractNum w:abstractNumId="8">
+  <w:abstractNum w:abstractNumId="9">
     <w:nsid w:val="59387337"/>
     <w:multiLevelType w:val="hybridMultilevel"/>
     <w:tmpl w:val="86BA00AC"/>
@@ -3083,7 +3570,7 @@
       </w:rPr>
     </w:lvl>
   </w:abstractNum>
-  <w:abstractNum w:abstractNumId="9">
+  <w:abstractNum w:abstractNumId="10">
     <w:nsid w:val="60710EB4"/>
     <w:multiLevelType w:val="hybridMultilevel"/>
     <w:tmpl w:val="3DA40E1E"/>
@@ -3196,7 +3683,7 @@
       </w:rPr>
     </w:lvl>
   </w:abstractNum>
-  <w:abstractNum w:abstractNumId="10">
+  <w:abstractNum w:abstractNumId="11">
     <w:nsid w:val="676306E8"/>
     <w:multiLevelType w:val="hybridMultilevel"/>
     <w:tmpl w:val="61300BF0"/>
@@ -3308,7 +3795,7 @@
       </w:rPr>
     </w:lvl>
   </w:abstractNum>
-  <w:abstractNum w:abstractNumId="11">
+  <w:abstractNum w:abstractNumId="12">
     <w:nsid w:val="6AD37A87"/>
     <w:multiLevelType w:val="hybridMultilevel"/>
     <w:tmpl w:val="C1DCBDFC"/>
@@ -3421,7 +3908,7 @@
       </w:rPr>
     </w:lvl>
   </w:abstractNum>
-  <w:abstractNum w:abstractNumId="12">
+  <w:abstractNum w:abstractNumId="13">
     <w:nsid w:val="6D9123AA"/>
     <w:multiLevelType w:val="multilevel"/>
     <w:tmpl w:val="04090025"/>
@@ -3516,7 +4003,7 @@
       </w:pPr>
     </w:lvl>
   </w:abstractNum>
-  <w:abstractNum w:abstractNumId="13">
+  <w:abstractNum w:abstractNumId="14">
     <w:nsid w:val="6E1B47A2"/>
     <w:multiLevelType w:val="hybridMultilevel"/>
     <w:tmpl w:val="A464F83A"/>
@@ -3629,7 +4116,7 @@
       </w:rPr>
     </w:lvl>
   </w:abstractNum>
-  <w:abstractNum w:abstractNumId="14">
+  <w:abstractNum w:abstractNumId="15">
     <w:nsid w:val="74BD46EE"/>
     <w:multiLevelType w:val="hybridMultilevel"/>
     <w:tmpl w:val="B858906E"/>
@@ -3746,49 +4233,52 @@
     <w:abstractNumId w:val="2"/>
   </w:num>
   <w:num w:numId="2">
-    <w:abstractNumId w:val="7"/>
+    <w:abstractNumId w:val="8"/>
   </w:num>
   <w:num w:numId="3">
-    <w:abstractNumId w:val="12"/>
+    <w:abstractNumId w:val="13"/>
   </w:num>
   <w:num w:numId="4">
-    <w:abstractNumId w:val="12"/>
+    <w:abstractNumId w:val="13"/>
   </w:num>
   <w:num w:numId="5">
-    <w:abstractNumId w:val="4"/>
+    <w:abstractNumId w:val="5"/>
   </w:num>
   <w:num w:numId="6">
-    <w:abstractNumId w:val="10"/>
+    <w:abstractNumId w:val="11"/>
   </w:num>
   <w:num w:numId="7">
     <w:abstractNumId w:val="0"/>
   </w:num>
   <w:num w:numId="8">
+    <w:abstractNumId w:val="10"/>
+  </w:num>
+  <w:num w:numId="9">
     <w:abstractNumId w:val="9"/>
   </w:num>
-  <w:num w:numId="9">
-    <w:abstractNumId w:val="8"/>
-  </w:num>
   <w:num w:numId="10">
-    <w:abstractNumId w:val="5"/>
+    <w:abstractNumId w:val="6"/>
   </w:num>
   <w:num w:numId="11">
-    <w:abstractNumId w:val="11"/>
+    <w:abstractNumId w:val="12"/>
   </w:num>
   <w:num w:numId="12">
-    <w:abstractNumId w:val="6"/>
+    <w:abstractNumId w:val="7"/>
   </w:num>
   <w:num w:numId="13">
-    <w:abstractNumId w:val="13"/>
+    <w:abstractNumId w:val="14"/>
   </w:num>
   <w:num w:numId="14">
     <w:abstractNumId w:val="3"/>
   </w:num>
   <w:num w:numId="15">
-    <w:abstractNumId w:val="14"/>
+    <w:abstractNumId w:val="15"/>
   </w:num>
   <w:num w:numId="16">
     <w:abstractNumId w:val="1"/>
+  </w:num>
+  <w:num w:numId="17">
+    <w:abstractNumId w:val="4"/>
   </w:num>
 </w:numbering>
 </file>
@@ -4206,7 +4696,6 @@
   <w:style w:type="character" w:default="1" w:styleId="DefaultParagraphFont">
     <w:name w:val="Default Paragraph Font"/>
     <w:uiPriority w:val="1"/>
-    <w:semiHidden/>
     <w:unhideWhenUsed/>
   </w:style>
   <w:style w:type="table" w:default="1" w:styleId="TableNormal">
@@ -4701,6 +5190,7 @@
     <w:rsidRoot w:val="00FF2C80"/>
     <w:rsid w:val="002C0117"/>
     <w:rsid w:val="00572C0F"/>
+    <w:rsid w:val="00867A5D"/>
     <w:rsid w:val="00FF2C80"/>
   </w:rsids>
   <m:mathPr>
@@ -5227,7 +5717,7 @@
 </file>
 
 <file path=customXml/itemProps1.xml><?xml version="1.0" encoding="utf-8"?>
-<ds:datastoreItem xmlns:ds="http://schemas.openxmlformats.org/officeDocument/2006/customXml" ds:itemID="{2A55BAA3-756D-4ECB-8BD5-FE4FC3895A1E}">
+<ds:datastoreItem xmlns:ds="http://schemas.openxmlformats.org/officeDocument/2006/customXml" ds:itemID="{A157A3D8-6C73-450A-8ED8-4875E8D6DC98}">
   <ds:schemaRefs>
     <ds:schemaRef ds:uri="http://schemas.openxmlformats.org/officeDocument/2006/bibliography"/>
   </ds:schemaRefs>

</xml_diff>

<commit_message>
More comments and documentation
</commit_message>
<xml_diff>
--- a/doc/technical_design/Technical Design.docx
+++ b/doc/technical_design/Technical Design.docx
@@ -922,7 +922,15 @@
         <w:t>Each component</w:t>
       </w:r>
       <w:r>
-        <w:t>, located in its own directory (component/&lt;component_name&gt;)</w:t>
+        <w:t>, located in its own directory (component/&lt;</w:t>
+      </w:r>
+      <w:proofErr w:type="spellStart"/>
+      <w:r>
+        <w:t>component_name</w:t>
+      </w:r>
+      <w:proofErr w:type="spellEnd"/>
+      <w:r>
+        <w:t>&gt;)</w:t>
       </w:r>
       <w:r>
         <w:t xml:space="preserve"> will follow the structure below:</w:t>
@@ -946,8 +954,21 @@
         <w:t>/</w:t>
       </w:r>
       <w:r>
-        <w:t>&lt;page_name&gt;.php</w:t>
-      </w:r>
+        <w:t>&lt;</w:t>
+      </w:r>
+      <w:proofErr w:type="spellStart"/>
+      <w:r>
+        <w:t>page_name</w:t>
+      </w:r>
+      <w:proofErr w:type="spellEnd"/>
+      <w:r>
+        <w:t>&gt;.</w:t>
+      </w:r>
+      <w:proofErr w:type="spellStart"/>
+      <w:r>
+        <w:t>php</w:t>
+      </w:r>
+      <w:proofErr w:type="spellEnd"/>
     </w:p>
     <w:p>
       <w:pPr>
@@ -973,8 +994,21 @@
         <w:t>service/</w:t>
       </w:r>
       <w:r>
-        <w:t>&lt;service_name&gt;.php</w:t>
-      </w:r>
+        <w:t>&lt;</w:t>
+      </w:r>
+      <w:proofErr w:type="spellStart"/>
+      <w:r>
+        <w:t>service_name</w:t>
+      </w:r>
+      <w:proofErr w:type="spellEnd"/>
+      <w:r>
+        <w:t>&gt;.</w:t>
+      </w:r>
+      <w:proofErr w:type="spellStart"/>
+      <w:r>
+        <w:t>php</w:t>
+      </w:r>
+      <w:proofErr w:type="spellEnd"/>
     </w:p>
     <w:p>
       <w:pPr>
@@ -997,7 +1031,15 @@
         </w:numPr>
       </w:pPr>
       <w:r>
-        <w:t>&lt;component_name&gt;.inc</w:t>
+        <w:t>&lt;</w:t>
+      </w:r>
+      <w:proofErr w:type="spellStart"/>
+      <w:r>
+        <w:t>component_name</w:t>
+      </w:r>
+      <w:proofErr w:type="spellEnd"/>
+      <w:r>
+        <w:t>&gt;.inc</w:t>
       </w:r>
     </w:p>
     <w:p/>
@@ -1018,8 +1060,16 @@
         <w:rPr>
           <w:i/>
         </w:rPr>
-        <w:t>.php</w:t>
-      </w:r>
+        <w:t>.</w:t>
+      </w:r>
+      <w:proofErr w:type="spellStart"/>
+      <w:r>
+        <w:rPr>
+          <w:i/>
+        </w:rPr>
+        <w:t>php</w:t>
+      </w:r>
+      <w:proofErr w:type="spellEnd"/>
       <w:r>
         <w:t>, all other files in this directory must not have this extension.</w:t>
       </w:r>
@@ -1045,13 +1095,26 @@
         <w:t>scripts</w:t>
       </w:r>
       <w:r>
-        <w:t>, css</w:t>
-      </w:r>
+        <w:t xml:space="preserve">, </w:t>
+      </w:r>
+      <w:proofErr w:type="spellStart"/>
+      <w:r>
+        <w:t>css</w:t>
+      </w:r>
+      <w:proofErr w:type="spellEnd"/>
       <w:r>
         <w:t>…) which is not dependent of the user using the application, and thus can be easily cached by web browsers or web proxies, even among different user sessions.</w:t>
       </w:r>
       <w:r>
-        <w:t xml:space="preserve"> To clearly distinguish those resources will then help making the application more performant.</w:t>
+        <w:t xml:space="preserve"> To clearly distinguish those resources will then help making the application more </w:t>
+      </w:r>
+      <w:proofErr w:type="spellStart"/>
+      <w:r>
+        <w:t>performant</w:t>
+      </w:r>
+      <w:proofErr w:type="spellEnd"/>
+      <w:r>
+        <w:t>.</w:t>
       </w:r>
     </w:p>
     <w:p/>
@@ -1091,7 +1154,15 @@
     <w:p>
       <w:r>
         <w:lastRenderedPageBreak/>
-        <w:t>The file &lt;component_name&gt;.inc will:</w:t>
+        <w:t>The file &lt;</w:t>
+      </w:r>
+      <w:proofErr w:type="spellStart"/>
+      <w:r>
+        <w:t>component_name</w:t>
+      </w:r>
+      <w:proofErr w:type="spellEnd"/>
+      <w:r>
+        <w:t>&gt;.inc will:</w:t>
       </w:r>
     </w:p>
     <w:p>
@@ -1115,7 +1186,15 @@
         </w:numPr>
       </w:pPr>
       <w:r>
-        <w:t>Define the DataBase elements it manages.</w:t>
+        <w:t xml:space="preserve">Define the </w:t>
+      </w:r>
+      <w:proofErr w:type="spellStart"/>
+      <w:r>
+        <w:t>DataBase</w:t>
+      </w:r>
+      <w:proofErr w:type="spellEnd"/>
+      <w:r>
+        <w:t xml:space="preserve"> elements it manages.</w:t>
       </w:r>
     </w:p>
     <w:p>
@@ -1249,7 +1328,21 @@
               <w:rPr>
                 <w:sz w:val="16"/>
               </w:rPr>
-              <w:t>/dynamic/&lt;component&gt;/sub_page/&lt;page&gt;</w:t>
+              <w:t>/dynamic/&lt;component&gt;/</w:t>
+            </w:r>
+            <w:proofErr w:type="spellStart"/>
+            <w:r>
+              <w:rPr>
+                <w:sz w:val="16"/>
+              </w:rPr>
+              <w:t>sub_page</w:t>
+            </w:r>
+            <w:proofErr w:type="spellEnd"/>
+            <w:r>
+              <w:rPr>
+                <w:sz w:val="16"/>
+              </w:rPr>
+              <w:t>/&lt;page&gt;</w:t>
             </w:r>
           </w:p>
         </w:tc>
@@ -1291,8 +1384,16 @@
               <w:rPr>
                 <w:sz w:val="16"/>
               </w:rPr>
-              <w:t>&gt;.php</w:t>
-            </w:r>
+              <w:t>&gt;.</w:t>
+            </w:r>
+            <w:proofErr w:type="spellStart"/>
+            <w:r>
+              <w:rPr>
+                <w:sz w:val="16"/>
+              </w:rPr>
+              <w:t>php</w:t>
+            </w:r>
+            <w:proofErr w:type="spellEnd"/>
           </w:p>
         </w:tc>
       </w:tr>
@@ -1358,8 +1459,16 @@
               <w:rPr>
                 <w:sz w:val="16"/>
               </w:rPr>
-              <w:t>&lt;component&gt;/service/&lt;service&gt;.php</w:t>
-            </w:r>
+              <w:t>&lt;component&gt;/service/&lt;service&gt;.</w:t>
+            </w:r>
+            <w:proofErr w:type="spellStart"/>
+            <w:r>
+              <w:rPr>
+                <w:sz w:val="16"/>
+              </w:rPr>
+              <w:t>php</w:t>
+            </w:r>
+            <w:proofErr w:type="spellEnd"/>
           </w:p>
         </w:tc>
       </w:tr>
@@ -1434,13 +1543,37 @@
     <w:p/>
     <w:p>
       <w:r>
-        <w:t>The difference between URLs …/page/… and …/sub_page/… is that a sub_page means it is embedded (either in a frame, in a popup…) and so should not contain the usual header and footer, while a page will be automatically surrounded by the standard header and footer content.</w:t>
-      </w:r>
-    </w:p>
-    <w:p/>
-    <w:p>
-      <w:r>
-        <w:t>On top of the components, is the class PNApplication: this is the class which instantiate and contain all the components. This class may be accessed from anywhere in order to access to a specific component.</w:t>
+        <w:t>The difference between URLs …/page/… and …/</w:t>
+      </w:r>
+      <w:proofErr w:type="spellStart"/>
+      <w:r>
+        <w:t>sub_page</w:t>
+      </w:r>
+      <w:proofErr w:type="spellEnd"/>
+      <w:r>
+        <w:t xml:space="preserve">/… is that a </w:t>
+      </w:r>
+      <w:proofErr w:type="spellStart"/>
+      <w:r>
+        <w:t>sub_page</w:t>
+      </w:r>
+      <w:proofErr w:type="spellEnd"/>
+      <w:r>
+        <w:t xml:space="preserve"> means it is embedded (either in a frame, in a popup…) and so should not contain the usual header and footer, while a page will be automatically surrounded by the standard header and footer content.</w:t>
+      </w:r>
+    </w:p>
+    <w:p/>
+    <w:p>
+      <w:r>
+        <w:t xml:space="preserve">On top of the components, is the class </w:t>
+      </w:r>
+      <w:proofErr w:type="spellStart"/>
+      <w:r>
+        <w:t>PNApplication</w:t>
+      </w:r>
+      <w:proofErr w:type="spellEnd"/>
+      <w:r>
+        <w:t>: this is the class which instantiate and contain all the components. This class may be accessed from anywhere in order to access to a specific component.</w:t>
       </w:r>
     </w:p>
     <w:p>
@@ -1466,7 +1599,15 @@
     </w:p>
     <w:p>
       <w:r>
-        <w:t>In order to make the application multi-language, any data which does not come from the DataBase must be localized.</w:t>
+        <w:t xml:space="preserve">In order to make the application multi-language, any data which does not come from the </w:t>
+      </w:r>
+      <w:proofErr w:type="spellStart"/>
+      <w:r>
+        <w:t>DataBase</w:t>
+      </w:r>
+      <w:proofErr w:type="spellEnd"/>
+      <w:r>
+        <w:t xml:space="preserve"> must be localized.</w:t>
       </w:r>
     </w:p>
     <w:p>
@@ -1503,7 +1644,15 @@
     </w:p>
     <w:p>
       <w:r>
-        <w:t>For exemple, with given map:</w:t>
+        <w:t xml:space="preserve">For </w:t>
+      </w:r>
+      <w:proofErr w:type="spellStart"/>
+      <w:r>
+        <w:t>exemple</w:t>
+      </w:r>
+      <w:proofErr w:type="spellEnd"/>
+      <w:r>
+        <w:t>, with given map:</w:t>
       </w:r>
     </w:p>
     <w:p>
@@ -1542,7 +1691,47 @@
           <w:sz w:val="20"/>
           <w:szCs w:val="20"/>
         </w:rPr>
-        <w:t>"~ajouter un ~utilisateur"</w:t>
+        <w:t>"~</w:t>
+      </w:r>
+      <w:proofErr w:type="spellStart"/>
+      <w:r>
+        <w:rPr>
+          <w:rFonts w:ascii="Courier New" w:hAnsi="Courier New" w:cs="Courier New"/>
+          <w:color w:val="0000C0"/>
+          <w:sz w:val="20"/>
+          <w:szCs w:val="20"/>
+        </w:rPr>
+        <w:t>ajouter</w:t>
+      </w:r>
+      <w:proofErr w:type="spellEnd"/>
+      <w:r>
+        <w:rPr>
+          <w:rFonts w:ascii="Courier New" w:hAnsi="Courier New" w:cs="Courier New"/>
+          <w:color w:val="0000C0"/>
+          <w:sz w:val="20"/>
+          <w:szCs w:val="20"/>
+        </w:rPr>
+        <w:t xml:space="preserve"> un ~</w:t>
+      </w:r>
+      <w:proofErr w:type="spellStart"/>
+      <w:r>
+        <w:rPr>
+          <w:rFonts w:ascii="Courier New" w:hAnsi="Courier New" w:cs="Courier New"/>
+          <w:color w:val="0000C0"/>
+          <w:sz w:val="20"/>
+          <w:szCs w:val="20"/>
+        </w:rPr>
+        <w:t>utilisateur</w:t>
+      </w:r>
+      <w:proofErr w:type="spellEnd"/>
+      <w:r>
+        <w:rPr>
+          <w:rFonts w:ascii="Courier New" w:hAnsi="Courier New" w:cs="Courier New"/>
+          <w:color w:val="0000C0"/>
+          <w:sz w:val="20"/>
+          <w:szCs w:val="20"/>
+        </w:rPr>
+        <w:t>"</w:t>
       </w:r>
     </w:p>
     <w:p>
@@ -1568,8 +1757,39 @@
           <w:sz w:val="20"/>
           <w:szCs w:val="20"/>
         </w:rPr>
-        <w:t xml:space="preserve"> "Ajouter un Utilisateur</w:t>
-      </w:r>
+        <w:t xml:space="preserve"> "</w:t>
+      </w:r>
+      <w:proofErr w:type="spellStart"/>
+      <w:r>
+        <w:rPr>
+          <w:rFonts w:ascii="Courier New" w:hAnsi="Courier New" w:cs="Courier New"/>
+          <w:color w:val="0000C0"/>
+          <w:sz w:val="20"/>
+          <w:szCs w:val="20"/>
+        </w:rPr>
+        <w:t>Ajouter</w:t>
+      </w:r>
+      <w:proofErr w:type="spellEnd"/>
+      <w:r>
+        <w:rPr>
+          <w:rFonts w:ascii="Courier New" w:hAnsi="Courier New" w:cs="Courier New"/>
+          <w:color w:val="0000C0"/>
+          <w:sz w:val="20"/>
+          <w:szCs w:val="20"/>
+        </w:rPr>
+        <w:t xml:space="preserve"> un </w:t>
+      </w:r>
+      <w:proofErr w:type="spellStart"/>
+      <w:r>
+        <w:rPr>
+          <w:rFonts w:ascii="Courier New" w:hAnsi="Courier New" w:cs="Courier New"/>
+          <w:color w:val="0000C0"/>
+          <w:sz w:val="20"/>
+          <w:szCs w:val="20"/>
+        </w:rPr>
+        <w:t>Utilisateur</w:t>
+      </w:r>
+      <w:proofErr w:type="spellEnd"/>
       <w:r>
         <w:t>": meaning the capital letters are put according to the indicated words, and the requested string.</w:t>
       </w:r>
@@ -1592,19 +1812,174 @@
         <w:t>namespaces</w:t>
       </w:r>
       <w:r>
-        <w:t>, by default localized strings of a component are stored under the namespace having the same name as the component (i.e. UserManagement component will have the namespace UserManagement). To ease the usage, when we are in a page of a component, the default namespace is the namespace of this component, so no need to specify the namespace. However it is still possible to specify it, and so to access strings define by other components.</w:t>
+        <w:t xml:space="preserve">, by default localized strings of a component are stored under the namespace having the same name as the component (i.e. </w:t>
+      </w:r>
+      <w:proofErr w:type="spellStart"/>
+      <w:r>
+        <w:t>UserManagement</w:t>
+      </w:r>
+      <w:proofErr w:type="spellEnd"/>
+      <w:r>
+        <w:t xml:space="preserve"> component will have the namespace </w:t>
+      </w:r>
+      <w:proofErr w:type="spellStart"/>
+      <w:r>
+        <w:t>UserManagement</w:t>
+      </w:r>
+      <w:proofErr w:type="spellEnd"/>
+      <w:r>
+        <w:t>). To ease the usage, when we are in a page of a component, the default namespace is the namespace of this component, so no need to specify the namespace. However it is still possible to specify it, and so to access strings define by other components.</w:t>
       </w:r>
     </w:p>
     <w:p>
       <w:pPr>
         <w:pStyle w:val="Heading2"/>
       </w:pPr>
+      <w:proofErr w:type="spellStart"/>
       <w:r>
         <w:lastRenderedPageBreak/>
         <w:t>DataBase</w:t>
       </w:r>
-    </w:p>
-    <w:p/>
+      <w:proofErr w:type="spellEnd"/>
+    </w:p>
+    <w:p>
+      <w:r>
+        <w:t xml:space="preserve">As the software will be mainly a </w:t>
+      </w:r>
+      <w:proofErr w:type="spellStart"/>
+      <w:r>
+        <w:t>DataBase</w:t>
+      </w:r>
+      <w:proofErr w:type="spellEnd"/>
+      <w:r>
+        <w:t xml:space="preserve">, some functionalities are provided to access the </w:t>
+      </w:r>
+      <w:proofErr w:type="spellStart"/>
+      <w:r>
+        <w:t>DataBase</w:t>
+      </w:r>
+      <w:proofErr w:type="spellEnd"/>
+      <w:r>
+        <w:t>, to know the data model, and to create pages to display and edit data.</w:t>
+      </w:r>
+    </w:p>
+    <w:p/>
+    <w:p>
+      <w:r>
+        <w:t xml:space="preserve">To access the </w:t>
+      </w:r>
+      <w:proofErr w:type="spellStart"/>
+      <w:r>
+        <w:t>DataBase</w:t>
+      </w:r>
+      <w:proofErr w:type="spellEnd"/>
+      <w:r>
+        <w:t>, we will use a very basic abstraction layer, providing basic functionalities as executing a SQL query, and get the result of it, or the error if something wrong occurred.</w:t>
+      </w:r>
+    </w:p>
+    <w:p>
+      <w:r>
+        <w:t xml:space="preserve">This abstraction layer is the class </w:t>
+      </w:r>
+      <w:proofErr w:type="spellStart"/>
+      <w:r>
+        <w:rPr>
+          <w:i/>
+        </w:rPr>
+        <w:t>DataBaseSystem</w:t>
+      </w:r>
+      <w:proofErr w:type="spellEnd"/>
+      <w:r>
+        <w:t xml:space="preserve">, accessed through static class </w:t>
+      </w:r>
+      <w:proofErr w:type="spellStart"/>
+      <w:r>
+        <w:rPr>
+          <w:i/>
+        </w:rPr>
+        <w:t>DataBase</w:t>
+      </w:r>
+      <w:proofErr w:type="spellEnd"/>
+      <w:r>
+        <w:t>.</w:t>
+      </w:r>
+    </w:p>
+    <w:p/>
+    <w:p>
+      <w:r>
+        <w:t xml:space="preserve">In addition, to make the build of SQL requests easier, but also to share among components the building of a final request, we will use a “SQL builder”, under the class </w:t>
+      </w:r>
+      <w:proofErr w:type="spellStart"/>
+      <w:r>
+        <w:rPr>
+          <w:i/>
+        </w:rPr>
+        <w:t>SQLQuery</w:t>
+      </w:r>
+      <w:proofErr w:type="spellEnd"/>
+      <w:r>
+        <w:t>.</w:t>
+      </w:r>
+    </w:p>
+    <w:p/>
+    <w:p>
+      <w:r>
+        <w:t xml:space="preserve">Each component will declare its own part of the data model, by using </w:t>
+      </w:r>
+      <w:r>
+        <w:rPr>
+          <w:i/>
+        </w:rPr>
+        <w:t>Model</w:t>
+      </w:r>
+      <w:r>
+        <w:t>: the tables, columns, and access rights needed to access a specific table or column; but also the links between tables.</w:t>
+      </w:r>
+    </w:p>
+    <w:p>
+      <w:r>
+        <w:t xml:space="preserve">This way, it will make possible to design screens that can adapt to different situations or data models, because we know what is the data model and relations between data, and this in an efficient way as we don’t need to access the </w:t>
+      </w:r>
+      <w:proofErr w:type="spellStart"/>
+      <w:r>
+        <w:t>DataBase</w:t>
+      </w:r>
+      <w:proofErr w:type="spellEnd"/>
+      <w:r>
+        <w:t>.</w:t>
+      </w:r>
+    </w:p>
+    <w:p/>
+    <w:p>
+      <w:r>
+        <w:t xml:space="preserve">Finally, </w:t>
+      </w:r>
+      <w:proofErr w:type="spellStart"/>
+      <w:r>
+        <w:rPr>
+          <w:i/>
+        </w:rPr>
+        <w:t>DataList</w:t>
+      </w:r>
+      <w:proofErr w:type="spellEnd"/>
+      <w:r>
+        <w:t xml:space="preserve"> implements a generic screen, where the user can see a table of data, select or not the column to display, make searches, edit data… This screen is using the data model defined by the components, to know what data are available, and what is the type of each data.</w:t>
+      </w:r>
+    </w:p>
+    <w:p>
+      <w:r>
+        <w:t xml:space="preserve">Then, using this screen will need only few lines, to give what is the starting point in the data model. For example, if we want a screen with a list of users, the starting point is the table of Users, then we will be able to attach any data having relationship with a user (its personal information, through the component </w:t>
+      </w:r>
+      <w:r>
+        <w:rPr>
+          <w:i/>
+        </w:rPr>
+        <w:t>People</w:t>
+      </w:r>
+      <w:r>
+        <w:t>, …)</w:t>
+      </w:r>
+    </w:p>
     <w:p>
       <w:pPr>
         <w:pStyle w:val="Heading1"/>
@@ -1712,6 +2087,7 @@
         <w:pStyle w:val="Heading3"/>
       </w:pPr>
       <w:r>
+        <w:lastRenderedPageBreak/>
         <w:t>Functionalities</w:t>
       </w:r>
     </w:p>
@@ -1791,12 +2167,14 @@
       <w:r>
         <w:t xml:space="preserve"> method, the others are optional. At least the </w:t>
       </w:r>
+      <w:proofErr w:type="spellStart"/>
       <w:r>
         <w:rPr>
           <w:i/>
         </w:rPr>
         <w:t>get_user_list</w:t>
       </w:r>
+      <w:proofErr w:type="spellEnd"/>
       <w:r>
         <w:t xml:space="preserve"> method is also recommended, to ease synchronization and avoid the need to create information manually. The other methods are optional, if they are provided it means more functionalities will</w:t>
       </w:r>
@@ -1809,7 +2187,6 @@
         <w:pStyle w:val="Heading2"/>
       </w:pPr>
       <w:r>
-        <w:lastRenderedPageBreak/>
         <w:t>User Management</w:t>
       </w:r>
     </w:p>
@@ -1823,7 +2200,15 @@
     </w:p>
     <w:p>
       <w:r>
-        <w:t>The UserManagement component is responsible to allow a user login and logout, and to manage access rights for the users.</w:t>
+        <w:t xml:space="preserve">The </w:t>
+      </w:r>
+      <w:proofErr w:type="spellStart"/>
+      <w:r>
+        <w:t>UserManagement</w:t>
+      </w:r>
+      <w:proofErr w:type="spellEnd"/>
+      <w:r>
+        <w:t xml:space="preserve"> component is responsible to allow a user login and logout, and to manage access rights for the users.</w:t>
       </w:r>
     </w:p>
     <w:p/>
@@ -1910,8 +2295,13 @@
       </w:r>
     </w:p>
     <w:p>
-      <w:r>
-        <w:t xml:space="preserve">UserManagement depends on </w:t>
+      <w:proofErr w:type="spellStart"/>
+      <w:r>
+        <w:t>UserManagement</w:t>
+      </w:r>
+      <w:proofErr w:type="spellEnd"/>
+      <w:r>
+        <w:t xml:space="preserve"> depends on </w:t>
       </w:r>
       <w:r>
         <w:t>Authentication component in order to validate username and password when a user login.</w:t>
@@ -1932,6 +2322,7 @@
         </w:numPr>
       </w:pPr>
       <w:r>
+        <w:lastRenderedPageBreak/>
         <w:t>Its domain</w:t>
       </w:r>
     </w:p>
@@ -1991,7 +2382,15 @@
     </w:p>
     <w:p>
       <w:r>
-        <w:t>And 2 events the other components may subscrive:</w:t>
+        <w:t xml:space="preserve">And 2 events the other components may </w:t>
+      </w:r>
+      <w:proofErr w:type="spellStart"/>
+      <w:r>
+        <w:t>subscrive</w:t>
+      </w:r>
+      <w:proofErr w:type="spellEnd"/>
+      <w:r>
+        <w:t>:</w:t>
       </w:r>
     </w:p>
     <w:p>
@@ -2002,8 +2401,13 @@
           <w:numId w:val="17"/>
         </w:numPr>
       </w:pPr>
-      <w:r>
-        <w:t>Logged_in: raised when a user logged in, so other components may populate information about the logged user (like its first name and last name…)</w:t>
+      <w:proofErr w:type="spellStart"/>
+      <w:r>
+        <w:t>Logged_in</w:t>
+      </w:r>
+      <w:proofErr w:type="spellEnd"/>
+      <w:r>
+        <w:t>: raised when a user logged in, so other components may populate information about the logged user (like its first name and last name…)</w:t>
       </w:r>
     </w:p>
     <w:p>
@@ -2014,8 +2418,13 @@
           <w:numId w:val="17"/>
         </w:numPr>
       </w:pPr>
-      <w:r>
-        <w:t>Logged_out: raised when a user logged out.</w:t>
+      <w:proofErr w:type="spellStart"/>
+      <w:r>
+        <w:t>Logged_out</w:t>
+      </w:r>
+      <w:proofErr w:type="spellEnd"/>
+      <w:r>
+        <w:t>: raised when a user logged out.</w:t>
       </w:r>
     </w:p>
     <w:p>
@@ -2023,7 +2432,6 @@
         <w:pStyle w:val="Heading3"/>
       </w:pPr>
       <w:r>
-        <w:lastRenderedPageBreak/>
         <w:t>Data</w:t>
       </w:r>
     </w:p>
@@ -2086,17 +2494,41 @@
     </w:p>
     <w:p>
       <w:r>
-        <w:t>A user can have rights attached directly through the table UserRights.</w:t>
-      </w:r>
-    </w:p>
-    <w:p>
-      <w:r>
-        <w:t>A user can have roles attached through the table UserRole.</w:t>
-      </w:r>
-    </w:p>
-    <w:p>
-      <w:r>
-        <w:t>Each role is defined by a name, and has rights attached through the table RoleRights.</w:t>
+        <w:t xml:space="preserve">A user can have rights attached directly through the table </w:t>
+      </w:r>
+      <w:proofErr w:type="spellStart"/>
+      <w:r>
+        <w:t>UserRights</w:t>
+      </w:r>
+      <w:proofErr w:type="spellEnd"/>
+      <w:r>
+        <w:t>.</w:t>
+      </w:r>
+    </w:p>
+    <w:p>
+      <w:r>
+        <w:t xml:space="preserve">A user can have roles attached through the table </w:t>
+      </w:r>
+      <w:proofErr w:type="spellStart"/>
+      <w:r>
+        <w:t>UserRole</w:t>
+      </w:r>
+      <w:proofErr w:type="spellEnd"/>
+      <w:r>
+        <w:t>.</w:t>
+      </w:r>
+    </w:p>
+    <w:p>
+      <w:r>
+        <w:t xml:space="preserve">Each role is defined by a name, and has rights attached through the table </w:t>
+      </w:r>
+      <w:proofErr w:type="spellStart"/>
+      <w:r>
+        <w:t>RoleRights</w:t>
+      </w:r>
+      <w:proofErr w:type="spellEnd"/>
+      <w:r>
+        <w:t>.</w:t>
       </w:r>
     </w:p>
     <w:p>
@@ -2419,6 +2851,7 @@
         </wp:anchor>
       </w:drawing>
     </w:r>
+    <w:proofErr w:type="spellStart"/>
     <w:r>
       <w:rPr>
         <w:b/>
@@ -2428,8 +2861,33 @@
         <w:szCs w:val="18"/>
         <w:shd w:val="clear" w:color="auto" w:fill="FFFFFF"/>
       </w:rPr>
-      <w:t>Passerelles Numériques</w:t>
+      <w:t>Passerelles</w:t>
     </w:r>
+    <w:proofErr w:type="spellEnd"/>
+    <w:r>
+      <w:rPr>
+        <w:b/>
+        <w:i/>
+        <w:iCs/>
+        <w:color w:val="222222"/>
+        <w:szCs w:val="18"/>
+        <w:shd w:val="clear" w:color="auto" w:fill="FFFFFF"/>
+      </w:rPr>
+      <w:t xml:space="preserve"> </w:t>
+    </w:r>
+    <w:proofErr w:type="spellStart"/>
+    <w:r>
+      <w:rPr>
+        <w:b/>
+        <w:i/>
+        <w:iCs/>
+        <w:color w:val="222222"/>
+        <w:szCs w:val="18"/>
+        <w:shd w:val="clear" w:color="auto" w:fill="FFFFFF"/>
+      </w:rPr>
+      <w:t>Numériques</w:t>
+    </w:r>
+    <w:proofErr w:type="spellEnd"/>
   </w:p>
   <w:p>
     <w:pPr>
@@ -4696,6 +5154,7 @@
   <w:style w:type="character" w:default="1" w:styleId="DefaultParagraphFont">
     <w:name w:val="Default Paragraph Font"/>
     <w:uiPriority w:val="1"/>
+    <w:semiHidden/>
     <w:unhideWhenUsed/>
   </w:style>
   <w:style w:type="table" w:default="1" w:styleId="TableNormal">
@@ -5189,6 +5648,7 @@
   <w:rsids>
     <w:rsidRoot w:val="00FF2C80"/>
     <w:rsid w:val="002C0117"/>
+    <w:rsid w:val="00507037"/>
     <w:rsid w:val="00572C0F"/>
     <w:rsid w:val="00867A5D"/>
     <w:rsid w:val="00FF2C80"/>
@@ -5717,7 +6177,7 @@
 </file>
 
 <file path=customXml/itemProps1.xml><?xml version="1.0" encoding="utf-8"?>
-<ds:datastoreItem xmlns:ds="http://schemas.openxmlformats.org/officeDocument/2006/customXml" ds:itemID="{A157A3D8-6C73-450A-8ED8-4875E8D6DC98}">
+<ds:datastoreItem xmlns:ds="http://schemas.openxmlformats.org/officeDocument/2006/customXml" ds:itemID="{FC5EDD15-7FA9-49B3-BAFC-C3133E036DE3}">
   <ds:schemaRefs>
     <ds:schemaRef ds:uri="http://schemas.openxmlformats.org/officeDocument/2006/bibliography"/>
   </ds:schemaRefs>

</xml_diff>

<commit_message>
Update DataList, session management, and add test data
</commit_message>
<xml_diff>
--- a/doc/technical_design/Technical Design.docx
+++ b/doc/technical_design/Technical Design.docx
@@ -468,11 +468,13 @@
           <w:pPr>
             <w:pStyle w:val="TOC1"/>
             <w:tabs>
-              <w:tab w:val="left" w:pos="440"/>
+              <w:tab w:val="left" w:pos="360"/>
               <w:tab w:val="right" w:leader="dot" w:pos="9350"/>
             </w:tabs>
             <w:rPr>
+              <w:rFonts w:asciiTheme="minorHAnsi" w:eastAsiaTheme="minorEastAsia" w:hAnsiTheme="minorHAnsi"/>
               <w:noProof/>
+              <w:sz w:val="22"/>
             </w:rPr>
           </w:pPr>
           <w:r>
@@ -484,7 +486,7 @@
           <w:r>
             <w:fldChar w:fldCharType="separate"/>
           </w:r>
-          <w:hyperlink w:anchor="_Toc307307689" w:history="1">
+          <w:hyperlink w:anchor="_Toc353200161" w:history="1">
             <w:r>
               <w:rPr>
                 <w:rStyle w:val="Hyperlink"/>
@@ -494,7 +496,9 @@
             </w:r>
             <w:r>
               <w:rPr>
-                <w:noProof/>
+                <w:rFonts w:asciiTheme="minorHAnsi" w:eastAsiaTheme="minorEastAsia" w:hAnsiTheme="minorHAnsi"/>
+                <w:noProof/>
+                <w:sz w:val="22"/>
               </w:rPr>
               <w:tab/>
             </w:r>
@@ -503,7 +507,7 @@
                 <w:rStyle w:val="Hyperlink"/>
                 <w:noProof/>
               </w:rPr>
-              <w:t>Title 1</w:t>
+              <w:t>General Design</w:t>
             </w:r>
             <w:r>
               <w:rPr>
@@ -524,7 +528,7 @@
                 <w:noProof/>
                 <w:webHidden/>
               </w:rPr>
-              <w:instrText xml:space="preserve"> PAGEREF _Toc307307689 \h </w:instrText>
+              <w:instrText xml:space="preserve"> PAGEREF _Toc353200161 \h </w:instrText>
             </w:r>
             <w:r>
               <w:rPr>
@@ -563,10 +567,12 @@
               <w:tab w:val="right" w:leader="dot" w:pos="9350"/>
             </w:tabs>
             <w:rPr>
+              <w:rFonts w:asciiTheme="minorHAnsi" w:eastAsiaTheme="minorEastAsia" w:hAnsiTheme="minorHAnsi"/>
               <w:noProof/>
+              <w:sz w:val="22"/>
             </w:rPr>
           </w:pPr>
-          <w:hyperlink w:anchor="_Toc307307690" w:history="1">
+          <w:hyperlink w:anchor="_Toc353200162" w:history="1">
             <w:r>
               <w:rPr>
                 <w:rStyle w:val="Hyperlink"/>
@@ -576,7 +582,9 @@
             </w:r>
             <w:r>
               <w:rPr>
-                <w:noProof/>
+                <w:rFonts w:asciiTheme="minorHAnsi" w:eastAsiaTheme="minorEastAsia" w:hAnsiTheme="minorHAnsi"/>
+                <w:noProof/>
+                <w:sz w:val="22"/>
               </w:rPr>
               <w:tab/>
             </w:r>
@@ -585,7 +593,7 @@
                 <w:rStyle w:val="Hyperlink"/>
                 <w:noProof/>
               </w:rPr>
-              <w:t>Title 2</w:t>
+              <w:t>Objectives</w:t>
             </w:r>
             <w:r>
               <w:rPr>
@@ -606,7 +614,7 @@
                 <w:noProof/>
                 <w:webHidden/>
               </w:rPr>
-              <w:instrText xml:space="preserve"> PAGEREF _Toc307307690 \h </w:instrText>
+              <w:instrText xml:space="preserve"> PAGEREF _Toc353200162 \h </w:instrText>
             </w:r>
             <w:r>
               <w:rPr>
@@ -627,6 +635,522 @@
                 <w:webHidden/>
               </w:rPr>
               <w:t>3</w:t>
+            </w:r>
+            <w:r>
+              <w:rPr>
+                <w:noProof/>
+                <w:webHidden/>
+              </w:rPr>
+              <w:fldChar w:fldCharType="end"/>
+            </w:r>
+          </w:hyperlink>
+        </w:p>
+        <w:p>
+          <w:pPr>
+            <w:pStyle w:val="TOC2"/>
+            <w:tabs>
+              <w:tab w:val="left" w:pos="880"/>
+              <w:tab w:val="right" w:leader="dot" w:pos="9350"/>
+            </w:tabs>
+            <w:rPr>
+              <w:rFonts w:asciiTheme="minorHAnsi" w:eastAsiaTheme="minorEastAsia" w:hAnsiTheme="minorHAnsi"/>
+              <w:noProof/>
+              <w:sz w:val="22"/>
+            </w:rPr>
+          </w:pPr>
+          <w:hyperlink w:anchor="_Toc353200163" w:history="1">
+            <w:r>
+              <w:rPr>
+                <w:rStyle w:val="Hyperlink"/>
+                <w:noProof/>
+              </w:rPr>
+              <w:t>1.2</w:t>
+            </w:r>
+            <w:r>
+              <w:rPr>
+                <w:rFonts w:asciiTheme="minorHAnsi" w:eastAsiaTheme="minorEastAsia" w:hAnsiTheme="minorHAnsi"/>
+                <w:noProof/>
+                <w:sz w:val="22"/>
+              </w:rPr>
+              <w:tab/>
+            </w:r>
+            <w:r>
+              <w:rPr>
+                <w:rStyle w:val="Hyperlink"/>
+                <w:noProof/>
+              </w:rPr>
+              <w:t>Structure</w:t>
+            </w:r>
+            <w:r>
+              <w:rPr>
+                <w:noProof/>
+                <w:webHidden/>
+              </w:rPr>
+              <w:tab/>
+            </w:r>
+            <w:r>
+              <w:rPr>
+                <w:noProof/>
+                <w:webHidden/>
+              </w:rPr>
+              <w:fldChar w:fldCharType="begin"/>
+            </w:r>
+            <w:r>
+              <w:rPr>
+                <w:noProof/>
+                <w:webHidden/>
+              </w:rPr>
+              <w:instrText xml:space="preserve"> PAGEREF _Toc353200163 \h </w:instrText>
+            </w:r>
+            <w:r>
+              <w:rPr>
+                <w:noProof/>
+                <w:webHidden/>
+              </w:rPr>
+            </w:r>
+            <w:r>
+              <w:rPr>
+                <w:noProof/>
+                <w:webHidden/>
+              </w:rPr>
+              <w:fldChar w:fldCharType="separate"/>
+            </w:r>
+            <w:r>
+              <w:rPr>
+                <w:noProof/>
+                <w:webHidden/>
+              </w:rPr>
+              <w:t>3</w:t>
+            </w:r>
+            <w:r>
+              <w:rPr>
+                <w:noProof/>
+                <w:webHidden/>
+              </w:rPr>
+              <w:fldChar w:fldCharType="end"/>
+            </w:r>
+          </w:hyperlink>
+        </w:p>
+        <w:p>
+          <w:pPr>
+            <w:pStyle w:val="TOC1"/>
+            <w:tabs>
+              <w:tab w:val="left" w:pos="360"/>
+              <w:tab w:val="right" w:leader="dot" w:pos="9350"/>
+            </w:tabs>
+            <w:rPr>
+              <w:rFonts w:asciiTheme="minorHAnsi" w:eastAsiaTheme="minorEastAsia" w:hAnsiTheme="minorHAnsi"/>
+              <w:noProof/>
+              <w:sz w:val="22"/>
+            </w:rPr>
+          </w:pPr>
+          <w:hyperlink w:anchor="_Toc353200164" w:history="1">
+            <w:r>
+              <w:rPr>
+                <w:rStyle w:val="Hyperlink"/>
+                <w:noProof/>
+              </w:rPr>
+              <w:t>2</w:t>
+            </w:r>
+            <w:r>
+              <w:rPr>
+                <w:rFonts w:asciiTheme="minorHAnsi" w:eastAsiaTheme="minorEastAsia" w:hAnsiTheme="minorHAnsi"/>
+                <w:noProof/>
+                <w:sz w:val="22"/>
+              </w:rPr>
+              <w:tab/>
+            </w:r>
+            <w:r>
+              <w:rPr>
+                <w:rStyle w:val="Hyperlink"/>
+                <w:noProof/>
+              </w:rPr>
+              <w:t>Common</w:t>
+            </w:r>
+            <w:r>
+              <w:rPr>
+                <w:noProof/>
+                <w:webHidden/>
+              </w:rPr>
+              <w:tab/>
+            </w:r>
+            <w:r>
+              <w:rPr>
+                <w:noProof/>
+                <w:webHidden/>
+              </w:rPr>
+              <w:fldChar w:fldCharType="begin"/>
+            </w:r>
+            <w:r>
+              <w:rPr>
+                <w:noProof/>
+                <w:webHidden/>
+              </w:rPr>
+              <w:instrText xml:space="preserve"> PAGEREF _Toc353200164 \h </w:instrText>
+            </w:r>
+            <w:r>
+              <w:rPr>
+                <w:noProof/>
+                <w:webHidden/>
+              </w:rPr>
+            </w:r>
+            <w:r>
+              <w:rPr>
+                <w:noProof/>
+                <w:webHidden/>
+              </w:rPr>
+              <w:fldChar w:fldCharType="separate"/>
+            </w:r>
+            <w:r>
+              <w:rPr>
+                <w:noProof/>
+                <w:webHidden/>
+              </w:rPr>
+              <w:t>4</w:t>
+            </w:r>
+            <w:r>
+              <w:rPr>
+                <w:noProof/>
+                <w:webHidden/>
+              </w:rPr>
+              <w:fldChar w:fldCharType="end"/>
+            </w:r>
+          </w:hyperlink>
+        </w:p>
+        <w:p>
+          <w:pPr>
+            <w:pStyle w:val="TOC2"/>
+            <w:tabs>
+              <w:tab w:val="left" w:pos="880"/>
+              <w:tab w:val="right" w:leader="dot" w:pos="9350"/>
+            </w:tabs>
+            <w:rPr>
+              <w:rFonts w:asciiTheme="minorHAnsi" w:eastAsiaTheme="minorEastAsia" w:hAnsiTheme="minorHAnsi"/>
+              <w:noProof/>
+              <w:sz w:val="22"/>
+            </w:rPr>
+          </w:pPr>
+          <w:hyperlink w:anchor="_Toc353200165" w:history="1">
+            <w:r>
+              <w:rPr>
+                <w:rStyle w:val="Hyperlink"/>
+                <w:noProof/>
+              </w:rPr>
+              <w:t>2.1</w:t>
+            </w:r>
+            <w:r>
+              <w:rPr>
+                <w:rFonts w:asciiTheme="minorHAnsi" w:eastAsiaTheme="minorEastAsia" w:hAnsiTheme="minorHAnsi"/>
+                <w:noProof/>
+                <w:sz w:val="22"/>
+              </w:rPr>
+              <w:tab/>
+            </w:r>
+            <w:r>
+              <w:rPr>
+                <w:rStyle w:val="Hyperlink"/>
+                <w:noProof/>
+              </w:rPr>
+              <w:t>Localization</w:t>
+            </w:r>
+            <w:r>
+              <w:rPr>
+                <w:noProof/>
+                <w:webHidden/>
+              </w:rPr>
+              <w:tab/>
+            </w:r>
+            <w:r>
+              <w:rPr>
+                <w:noProof/>
+                <w:webHidden/>
+              </w:rPr>
+              <w:fldChar w:fldCharType="begin"/>
+            </w:r>
+            <w:r>
+              <w:rPr>
+                <w:noProof/>
+                <w:webHidden/>
+              </w:rPr>
+              <w:instrText xml:space="preserve"> PAGEREF _Toc353200165 \h </w:instrText>
+            </w:r>
+            <w:r>
+              <w:rPr>
+                <w:noProof/>
+                <w:webHidden/>
+              </w:rPr>
+            </w:r>
+            <w:r>
+              <w:rPr>
+                <w:noProof/>
+                <w:webHidden/>
+              </w:rPr>
+              <w:fldChar w:fldCharType="separate"/>
+            </w:r>
+            <w:r>
+              <w:rPr>
+                <w:noProof/>
+                <w:webHidden/>
+              </w:rPr>
+              <w:t>4</w:t>
+            </w:r>
+            <w:r>
+              <w:rPr>
+                <w:noProof/>
+                <w:webHidden/>
+              </w:rPr>
+              <w:fldChar w:fldCharType="end"/>
+            </w:r>
+          </w:hyperlink>
+        </w:p>
+        <w:p>
+          <w:pPr>
+            <w:pStyle w:val="TOC2"/>
+            <w:tabs>
+              <w:tab w:val="left" w:pos="880"/>
+              <w:tab w:val="right" w:leader="dot" w:pos="9350"/>
+            </w:tabs>
+            <w:rPr>
+              <w:rFonts w:asciiTheme="minorHAnsi" w:eastAsiaTheme="minorEastAsia" w:hAnsiTheme="minorHAnsi"/>
+              <w:noProof/>
+              <w:sz w:val="22"/>
+            </w:rPr>
+          </w:pPr>
+          <w:hyperlink w:anchor="_Toc353200166" w:history="1">
+            <w:r>
+              <w:rPr>
+                <w:rStyle w:val="Hyperlink"/>
+                <w:noProof/>
+              </w:rPr>
+              <w:t>2.2</w:t>
+            </w:r>
+            <w:r>
+              <w:rPr>
+                <w:rFonts w:asciiTheme="minorHAnsi" w:eastAsiaTheme="minorEastAsia" w:hAnsiTheme="minorHAnsi"/>
+                <w:noProof/>
+                <w:sz w:val="22"/>
+              </w:rPr>
+              <w:tab/>
+            </w:r>
+            <w:r>
+              <w:rPr>
+                <w:rStyle w:val="Hyperlink"/>
+                <w:noProof/>
+              </w:rPr>
+              <w:t>DataBase</w:t>
+            </w:r>
+            <w:r>
+              <w:rPr>
+                <w:noProof/>
+                <w:webHidden/>
+              </w:rPr>
+              <w:tab/>
+            </w:r>
+            <w:r>
+              <w:rPr>
+                <w:noProof/>
+                <w:webHidden/>
+              </w:rPr>
+              <w:fldChar w:fldCharType="begin"/>
+            </w:r>
+            <w:r>
+              <w:rPr>
+                <w:noProof/>
+                <w:webHidden/>
+              </w:rPr>
+              <w:instrText xml:space="preserve"> PAGEREF _Toc353200166 \h </w:instrText>
+            </w:r>
+            <w:r>
+              <w:rPr>
+                <w:noProof/>
+                <w:webHidden/>
+              </w:rPr>
+            </w:r>
+            <w:r>
+              <w:rPr>
+                <w:noProof/>
+                <w:webHidden/>
+              </w:rPr>
+              <w:fldChar w:fldCharType="separate"/>
+            </w:r>
+            <w:r>
+              <w:rPr>
+                <w:noProof/>
+                <w:webHidden/>
+              </w:rPr>
+              <w:t>5</w:t>
+            </w:r>
+            <w:r>
+              <w:rPr>
+                <w:noProof/>
+                <w:webHidden/>
+              </w:rPr>
+              <w:fldChar w:fldCharType="end"/>
+            </w:r>
+          </w:hyperlink>
+        </w:p>
+        <w:p>
+          <w:pPr>
+            <w:pStyle w:val="TOC1"/>
+            <w:tabs>
+              <w:tab w:val="left" w:pos="360"/>
+              <w:tab w:val="right" w:leader="dot" w:pos="9350"/>
+            </w:tabs>
+            <w:rPr>
+              <w:rFonts w:asciiTheme="minorHAnsi" w:eastAsiaTheme="minorEastAsia" w:hAnsiTheme="minorHAnsi"/>
+              <w:noProof/>
+              <w:sz w:val="22"/>
+            </w:rPr>
+          </w:pPr>
+          <w:hyperlink w:anchor="_Toc353200167" w:history="1">
+            <w:r>
+              <w:rPr>
+                <w:rStyle w:val="Hyperlink"/>
+                <w:noProof/>
+              </w:rPr>
+              <w:t>3</w:t>
+            </w:r>
+            <w:r>
+              <w:rPr>
+                <w:rFonts w:asciiTheme="minorHAnsi" w:eastAsiaTheme="minorEastAsia" w:hAnsiTheme="minorHAnsi"/>
+                <w:noProof/>
+                <w:sz w:val="22"/>
+              </w:rPr>
+              <w:tab/>
+            </w:r>
+            <w:r>
+              <w:rPr>
+                <w:rStyle w:val="Hyperlink"/>
+                <w:noProof/>
+              </w:rPr>
+              <w:t>General Components</w:t>
+            </w:r>
+            <w:r>
+              <w:rPr>
+                <w:noProof/>
+                <w:webHidden/>
+              </w:rPr>
+              <w:tab/>
+            </w:r>
+            <w:r>
+              <w:rPr>
+                <w:noProof/>
+                <w:webHidden/>
+              </w:rPr>
+              <w:fldChar w:fldCharType="begin"/>
+            </w:r>
+            <w:r>
+              <w:rPr>
+                <w:noProof/>
+                <w:webHidden/>
+              </w:rPr>
+              <w:instrText xml:space="preserve"> PAGEREF _Toc353200167 \h </w:instrText>
+            </w:r>
+            <w:r>
+              <w:rPr>
+                <w:noProof/>
+                <w:webHidden/>
+              </w:rPr>
+            </w:r>
+            <w:r>
+              <w:rPr>
+                <w:noProof/>
+                <w:webHidden/>
+              </w:rPr>
+              <w:fldChar w:fldCharType="separate"/>
+            </w:r>
+            <w:r>
+              <w:rPr>
+                <w:noProof/>
+                <w:webHidden/>
+              </w:rPr>
+              <w:t>5</w:t>
+            </w:r>
+            <w:r>
+              <w:rPr>
+                <w:noProof/>
+                <w:webHidden/>
+              </w:rPr>
+              <w:fldChar w:fldCharType="end"/>
+            </w:r>
+          </w:hyperlink>
+        </w:p>
+        <w:p>
+          <w:pPr>
+            <w:pStyle w:val="TOC2"/>
+            <w:tabs>
+              <w:tab w:val="left" w:pos="880"/>
+              <w:tab w:val="right" w:leader="dot" w:pos="9350"/>
+            </w:tabs>
+            <w:rPr>
+              <w:rFonts w:asciiTheme="minorHAnsi" w:eastAsiaTheme="minorEastAsia" w:hAnsiTheme="minorHAnsi"/>
+              <w:noProof/>
+              <w:sz w:val="22"/>
+            </w:rPr>
+          </w:pPr>
+          <w:hyperlink w:anchor="_Toc353200168" w:history="1">
+            <w:r>
+              <w:rPr>
+                <w:rStyle w:val="Hyperlink"/>
+                <w:noProof/>
+              </w:rPr>
+              <w:t>3.1</w:t>
+            </w:r>
+            <w:r>
+              <w:rPr>
+                <w:rFonts w:asciiTheme="minorHAnsi" w:eastAsiaTheme="minorEastAsia" w:hAnsiTheme="minorHAnsi"/>
+                <w:noProof/>
+                <w:sz w:val="22"/>
+              </w:rPr>
+              <w:tab/>
+            </w:r>
+            <w:r>
+              <w:rPr>
+                <w:rStyle w:val="Hyperlink"/>
+                <w:noProof/>
+              </w:rPr>
+              <w:t>Authentication</w:t>
+            </w:r>
+            <w:r>
+              <w:rPr>
+                <w:noProof/>
+                <w:webHidden/>
+              </w:rPr>
+              <w:tab/>
+            </w:r>
+            <w:r>
+              <w:rPr>
+                <w:noProof/>
+                <w:webHidden/>
+              </w:rPr>
+              <w:fldChar w:fldCharType="begin"/>
+            </w:r>
+            <w:r>
+              <w:rPr>
+                <w:noProof/>
+                <w:webHidden/>
+              </w:rPr>
+              <w:instrText xml:space="preserve"> PAGEREF _Toc353200168 \h </w:instrText>
+            </w:r>
+            <w:r>
+              <w:rPr>
+                <w:noProof/>
+                <w:webHidden/>
+              </w:rPr>
+            </w:r>
+            <w:r>
+              <w:rPr>
+                <w:noProof/>
+                <w:webHidden/>
+              </w:rPr>
+              <w:fldChar w:fldCharType="separate"/>
+            </w:r>
+            <w:r>
+              <w:rPr>
+                <w:noProof/>
+                <w:webHidden/>
+              </w:rPr>
+              <w:t>5</w:t>
             </w:r>
             <w:r>
               <w:rPr>
@@ -641,24 +1165,28 @@
           <w:pPr>
             <w:pStyle w:val="TOC3"/>
             <w:tabs>
-              <w:tab w:val="left" w:pos="1320"/>
+              <w:tab w:val="left" w:pos="1100"/>
               <w:tab w:val="right" w:leader="dot" w:pos="9350"/>
             </w:tabs>
             <w:rPr>
+              <w:rFonts w:asciiTheme="minorHAnsi" w:eastAsiaTheme="minorEastAsia" w:hAnsiTheme="minorHAnsi"/>
               <w:noProof/>
+              <w:sz w:val="22"/>
             </w:rPr>
           </w:pPr>
-          <w:hyperlink w:anchor="_Toc307307691" w:history="1">
+          <w:hyperlink w:anchor="_Toc353200169" w:history="1">
             <w:r>
               <w:rPr>
                 <w:rStyle w:val="Hyperlink"/>
                 <w:noProof/>
               </w:rPr>
-              <w:t>1.1.1</w:t>
-            </w:r>
-            <w:r>
-              <w:rPr>
-                <w:noProof/>
+              <w:t>3.1.1</w:t>
+            </w:r>
+            <w:r>
+              <w:rPr>
+                <w:rFonts w:asciiTheme="minorHAnsi" w:eastAsiaTheme="minorEastAsia" w:hAnsiTheme="minorHAnsi"/>
+                <w:noProof/>
+                <w:sz w:val="22"/>
               </w:rPr>
               <w:tab/>
             </w:r>
@@ -667,7 +1195,7 @@
                 <w:rStyle w:val="Hyperlink"/>
                 <w:noProof/>
               </w:rPr>
-              <w:t>Title 3</w:t>
+              <w:t>Responsibilities</w:t>
             </w:r>
             <w:r>
               <w:rPr>
@@ -688,7 +1216,7 @@
                 <w:noProof/>
                 <w:webHidden/>
               </w:rPr>
-              <w:instrText xml:space="preserve"> PAGEREF _Toc307307691 \h </w:instrText>
+              <w:instrText xml:space="preserve"> PAGEREF _Toc353200169 \h </w:instrText>
             </w:r>
             <w:r>
               <w:rPr>
@@ -708,7 +1236,1899 @@
                 <w:noProof/>
                 <w:webHidden/>
               </w:rPr>
-              <w:t>3</w:t>
+              <w:t>5</w:t>
+            </w:r>
+            <w:r>
+              <w:rPr>
+                <w:noProof/>
+                <w:webHidden/>
+              </w:rPr>
+              <w:fldChar w:fldCharType="end"/>
+            </w:r>
+          </w:hyperlink>
+        </w:p>
+        <w:p>
+          <w:pPr>
+            <w:pStyle w:val="TOC3"/>
+            <w:tabs>
+              <w:tab w:val="left" w:pos="1100"/>
+              <w:tab w:val="right" w:leader="dot" w:pos="9350"/>
+            </w:tabs>
+            <w:rPr>
+              <w:rFonts w:asciiTheme="minorHAnsi" w:eastAsiaTheme="minorEastAsia" w:hAnsiTheme="minorHAnsi"/>
+              <w:noProof/>
+              <w:sz w:val="22"/>
+            </w:rPr>
+          </w:pPr>
+          <w:hyperlink w:anchor="_Toc353200170" w:history="1">
+            <w:r>
+              <w:rPr>
+                <w:rStyle w:val="Hyperlink"/>
+                <w:noProof/>
+              </w:rPr>
+              <w:t>3.1.2</w:t>
+            </w:r>
+            <w:r>
+              <w:rPr>
+                <w:rFonts w:asciiTheme="minorHAnsi" w:eastAsiaTheme="minorEastAsia" w:hAnsiTheme="minorHAnsi"/>
+                <w:noProof/>
+                <w:sz w:val="22"/>
+              </w:rPr>
+              <w:tab/>
+            </w:r>
+            <w:r>
+              <w:rPr>
+                <w:rStyle w:val="Hyperlink"/>
+                <w:noProof/>
+              </w:rPr>
+              <w:t>Functionalities</w:t>
+            </w:r>
+            <w:r>
+              <w:rPr>
+                <w:noProof/>
+                <w:webHidden/>
+              </w:rPr>
+              <w:tab/>
+            </w:r>
+            <w:r>
+              <w:rPr>
+                <w:noProof/>
+                <w:webHidden/>
+              </w:rPr>
+              <w:fldChar w:fldCharType="begin"/>
+            </w:r>
+            <w:r>
+              <w:rPr>
+                <w:noProof/>
+                <w:webHidden/>
+              </w:rPr>
+              <w:instrText xml:space="preserve"> PAGEREF _Toc353200170 \h </w:instrText>
+            </w:r>
+            <w:r>
+              <w:rPr>
+                <w:noProof/>
+                <w:webHidden/>
+              </w:rPr>
+            </w:r>
+            <w:r>
+              <w:rPr>
+                <w:noProof/>
+                <w:webHidden/>
+              </w:rPr>
+              <w:fldChar w:fldCharType="separate"/>
+            </w:r>
+            <w:r>
+              <w:rPr>
+                <w:noProof/>
+                <w:webHidden/>
+              </w:rPr>
+              <w:t>6</w:t>
+            </w:r>
+            <w:r>
+              <w:rPr>
+                <w:noProof/>
+                <w:webHidden/>
+              </w:rPr>
+              <w:fldChar w:fldCharType="end"/>
+            </w:r>
+          </w:hyperlink>
+        </w:p>
+        <w:p>
+          <w:pPr>
+            <w:pStyle w:val="TOC2"/>
+            <w:tabs>
+              <w:tab w:val="left" w:pos="880"/>
+              <w:tab w:val="right" w:leader="dot" w:pos="9350"/>
+            </w:tabs>
+            <w:rPr>
+              <w:rFonts w:asciiTheme="minorHAnsi" w:eastAsiaTheme="minorEastAsia" w:hAnsiTheme="minorHAnsi"/>
+              <w:noProof/>
+              <w:sz w:val="22"/>
+            </w:rPr>
+          </w:pPr>
+          <w:hyperlink w:anchor="_Toc353200171" w:history="1">
+            <w:r>
+              <w:rPr>
+                <w:rStyle w:val="Hyperlink"/>
+                <w:noProof/>
+              </w:rPr>
+              <w:t>3.2</w:t>
+            </w:r>
+            <w:r>
+              <w:rPr>
+                <w:rFonts w:asciiTheme="minorHAnsi" w:eastAsiaTheme="minorEastAsia" w:hAnsiTheme="minorHAnsi"/>
+                <w:noProof/>
+                <w:sz w:val="22"/>
+              </w:rPr>
+              <w:tab/>
+            </w:r>
+            <w:r>
+              <w:rPr>
+                <w:rStyle w:val="Hyperlink"/>
+                <w:noProof/>
+              </w:rPr>
+              <w:t>User Management</w:t>
+            </w:r>
+            <w:r>
+              <w:rPr>
+                <w:noProof/>
+                <w:webHidden/>
+              </w:rPr>
+              <w:tab/>
+            </w:r>
+            <w:r>
+              <w:rPr>
+                <w:noProof/>
+                <w:webHidden/>
+              </w:rPr>
+              <w:fldChar w:fldCharType="begin"/>
+            </w:r>
+            <w:r>
+              <w:rPr>
+                <w:noProof/>
+                <w:webHidden/>
+              </w:rPr>
+              <w:instrText xml:space="preserve"> PAGEREF _Toc353200171 \h </w:instrText>
+            </w:r>
+            <w:r>
+              <w:rPr>
+                <w:noProof/>
+                <w:webHidden/>
+              </w:rPr>
+            </w:r>
+            <w:r>
+              <w:rPr>
+                <w:noProof/>
+                <w:webHidden/>
+              </w:rPr>
+              <w:fldChar w:fldCharType="separate"/>
+            </w:r>
+            <w:r>
+              <w:rPr>
+                <w:noProof/>
+                <w:webHidden/>
+              </w:rPr>
+              <w:t>6</w:t>
+            </w:r>
+            <w:r>
+              <w:rPr>
+                <w:noProof/>
+                <w:webHidden/>
+              </w:rPr>
+              <w:fldChar w:fldCharType="end"/>
+            </w:r>
+          </w:hyperlink>
+        </w:p>
+        <w:p>
+          <w:pPr>
+            <w:pStyle w:val="TOC3"/>
+            <w:tabs>
+              <w:tab w:val="left" w:pos="1100"/>
+              <w:tab w:val="right" w:leader="dot" w:pos="9350"/>
+            </w:tabs>
+            <w:rPr>
+              <w:rFonts w:asciiTheme="minorHAnsi" w:eastAsiaTheme="minorEastAsia" w:hAnsiTheme="minorHAnsi"/>
+              <w:noProof/>
+              <w:sz w:val="22"/>
+            </w:rPr>
+          </w:pPr>
+          <w:hyperlink w:anchor="_Toc353200172" w:history="1">
+            <w:r>
+              <w:rPr>
+                <w:rStyle w:val="Hyperlink"/>
+                <w:noProof/>
+              </w:rPr>
+              <w:t>3.2.1</w:t>
+            </w:r>
+            <w:r>
+              <w:rPr>
+                <w:rFonts w:asciiTheme="minorHAnsi" w:eastAsiaTheme="minorEastAsia" w:hAnsiTheme="minorHAnsi"/>
+                <w:noProof/>
+                <w:sz w:val="22"/>
+              </w:rPr>
+              <w:tab/>
+            </w:r>
+            <w:r>
+              <w:rPr>
+                <w:rStyle w:val="Hyperlink"/>
+                <w:noProof/>
+              </w:rPr>
+              <w:t>Responsibilities</w:t>
+            </w:r>
+            <w:r>
+              <w:rPr>
+                <w:noProof/>
+                <w:webHidden/>
+              </w:rPr>
+              <w:tab/>
+            </w:r>
+            <w:r>
+              <w:rPr>
+                <w:noProof/>
+                <w:webHidden/>
+              </w:rPr>
+              <w:fldChar w:fldCharType="begin"/>
+            </w:r>
+            <w:r>
+              <w:rPr>
+                <w:noProof/>
+                <w:webHidden/>
+              </w:rPr>
+              <w:instrText xml:space="preserve"> PAGEREF _Toc353200172 \h </w:instrText>
+            </w:r>
+            <w:r>
+              <w:rPr>
+                <w:noProof/>
+                <w:webHidden/>
+              </w:rPr>
+            </w:r>
+            <w:r>
+              <w:rPr>
+                <w:noProof/>
+                <w:webHidden/>
+              </w:rPr>
+              <w:fldChar w:fldCharType="separate"/>
+            </w:r>
+            <w:r>
+              <w:rPr>
+                <w:noProof/>
+                <w:webHidden/>
+              </w:rPr>
+              <w:t>6</w:t>
+            </w:r>
+            <w:r>
+              <w:rPr>
+                <w:noProof/>
+                <w:webHidden/>
+              </w:rPr>
+              <w:fldChar w:fldCharType="end"/>
+            </w:r>
+          </w:hyperlink>
+        </w:p>
+        <w:p>
+          <w:pPr>
+            <w:pStyle w:val="TOC3"/>
+            <w:tabs>
+              <w:tab w:val="left" w:pos="1100"/>
+              <w:tab w:val="right" w:leader="dot" w:pos="9350"/>
+            </w:tabs>
+            <w:rPr>
+              <w:rFonts w:asciiTheme="minorHAnsi" w:eastAsiaTheme="minorEastAsia" w:hAnsiTheme="minorHAnsi"/>
+              <w:noProof/>
+              <w:sz w:val="22"/>
+            </w:rPr>
+          </w:pPr>
+          <w:hyperlink w:anchor="_Toc353200173" w:history="1">
+            <w:r>
+              <w:rPr>
+                <w:rStyle w:val="Hyperlink"/>
+                <w:noProof/>
+              </w:rPr>
+              <w:t>3.2.2</w:t>
+            </w:r>
+            <w:r>
+              <w:rPr>
+                <w:rFonts w:asciiTheme="minorHAnsi" w:eastAsiaTheme="minorEastAsia" w:hAnsiTheme="minorHAnsi"/>
+                <w:noProof/>
+                <w:sz w:val="22"/>
+              </w:rPr>
+              <w:tab/>
+            </w:r>
+            <w:r>
+              <w:rPr>
+                <w:rStyle w:val="Hyperlink"/>
+                <w:noProof/>
+              </w:rPr>
+              <w:t>Functionalities</w:t>
+            </w:r>
+            <w:r>
+              <w:rPr>
+                <w:noProof/>
+                <w:webHidden/>
+              </w:rPr>
+              <w:tab/>
+            </w:r>
+            <w:r>
+              <w:rPr>
+                <w:noProof/>
+                <w:webHidden/>
+              </w:rPr>
+              <w:fldChar w:fldCharType="begin"/>
+            </w:r>
+            <w:r>
+              <w:rPr>
+                <w:noProof/>
+                <w:webHidden/>
+              </w:rPr>
+              <w:instrText xml:space="preserve"> PAGEREF _Toc353200173 \h </w:instrText>
+            </w:r>
+            <w:r>
+              <w:rPr>
+                <w:noProof/>
+                <w:webHidden/>
+              </w:rPr>
+            </w:r>
+            <w:r>
+              <w:rPr>
+                <w:noProof/>
+                <w:webHidden/>
+              </w:rPr>
+              <w:fldChar w:fldCharType="separate"/>
+            </w:r>
+            <w:r>
+              <w:rPr>
+                <w:noProof/>
+                <w:webHidden/>
+              </w:rPr>
+              <w:t>6</w:t>
+            </w:r>
+            <w:r>
+              <w:rPr>
+                <w:noProof/>
+                <w:webHidden/>
+              </w:rPr>
+              <w:fldChar w:fldCharType="end"/>
+            </w:r>
+          </w:hyperlink>
+        </w:p>
+        <w:p>
+          <w:pPr>
+            <w:pStyle w:val="TOC3"/>
+            <w:tabs>
+              <w:tab w:val="left" w:pos="1100"/>
+              <w:tab w:val="right" w:leader="dot" w:pos="9350"/>
+            </w:tabs>
+            <w:rPr>
+              <w:rFonts w:asciiTheme="minorHAnsi" w:eastAsiaTheme="minorEastAsia" w:hAnsiTheme="minorHAnsi"/>
+              <w:noProof/>
+              <w:sz w:val="22"/>
+            </w:rPr>
+          </w:pPr>
+          <w:hyperlink w:anchor="_Toc353200174" w:history="1">
+            <w:r>
+              <w:rPr>
+                <w:rStyle w:val="Hyperlink"/>
+                <w:noProof/>
+              </w:rPr>
+              <w:t>3.2.3</w:t>
+            </w:r>
+            <w:r>
+              <w:rPr>
+                <w:rFonts w:asciiTheme="minorHAnsi" w:eastAsiaTheme="minorEastAsia" w:hAnsiTheme="minorHAnsi"/>
+                <w:noProof/>
+                <w:sz w:val="22"/>
+              </w:rPr>
+              <w:tab/>
+            </w:r>
+            <w:r>
+              <w:rPr>
+                <w:rStyle w:val="Hyperlink"/>
+                <w:noProof/>
+              </w:rPr>
+              <w:t>Data</w:t>
+            </w:r>
+            <w:r>
+              <w:rPr>
+                <w:noProof/>
+                <w:webHidden/>
+              </w:rPr>
+              <w:tab/>
+            </w:r>
+            <w:r>
+              <w:rPr>
+                <w:noProof/>
+                <w:webHidden/>
+              </w:rPr>
+              <w:fldChar w:fldCharType="begin"/>
+            </w:r>
+            <w:r>
+              <w:rPr>
+                <w:noProof/>
+                <w:webHidden/>
+              </w:rPr>
+              <w:instrText xml:space="preserve"> PAGEREF _Toc353200174 \h </w:instrText>
+            </w:r>
+            <w:r>
+              <w:rPr>
+                <w:noProof/>
+                <w:webHidden/>
+              </w:rPr>
+            </w:r>
+            <w:r>
+              <w:rPr>
+                <w:noProof/>
+                <w:webHidden/>
+              </w:rPr>
+              <w:fldChar w:fldCharType="separate"/>
+            </w:r>
+            <w:r>
+              <w:rPr>
+                <w:noProof/>
+                <w:webHidden/>
+              </w:rPr>
+              <w:t>7</w:t>
+            </w:r>
+            <w:r>
+              <w:rPr>
+                <w:noProof/>
+                <w:webHidden/>
+              </w:rPr>
+              <w:fldChar w:fldCharType="end"/>
+            </w:r>
+          </w:hyperlink>
+        </w:p>
+        <w:p>
+          <w:pPr>
+            <w:pStyle w:val="TOC2"/>
+            <w:tabs>
+              <w:tab w:val="left" w:pos="880"/>
+              <w:tab w:val="right" w:leader="dot" w:pos="9350"/>
+            </w:tabs>
+            <w:rPr>
+              <w:rFonts w:asciiTheme="minorHAnsi" w:eastAsiaTheme="minorEastAsia" w:hAnsiTheme="minorHAnsi"/>
+              <w:noProof/>
+              <w:sz w:val="22"/>
+            </w:rPr>
+          </w:pPr>
+          <w:hyperlink w:anchor="_Toc353200175" w:history="1">
+            <w:r>
+              <w:rPr>
+                <w:rStyle w:val="Hyperlink"/>
+                <w:noProof/>
+              </w:rPr>
+              <w:t>3.3</w:t>
+            </w:r>
+            <w:r>
+              <w:rPr>
+                <w:rFonts w:asciiTheme="minorHAnsi" w:eastAsiaTheme="minorEastAsia" w:hAnsiTheme="minorHAnsi"/>
+                <w:noProof/>
+                <w:sz w:val="22"/>
+              </w:rPr>
+              <w:tab/>
+            </w:r>
+            <w:r>
+              <w:rPr>
+                <w:rStyle w:val="Hyperlink"/>
+                <w:noProof/>
+              </w:rPr>
+              <w:t>People</w:t>
+            </w:r>
+            <w:r>
+              <w:rPr>
+                <w:noProof/>
+                <w:webHidden/>
+              </w:rPr>
+              <w:tab/>
+            </w:r>
+            <w:r>
+              <w:rPr>
+                <w:noProof/>
+                <w:webHidden/>
+              </w:rPr>
+              <w:fldChar w:fldCharType="begin"/>
+            </w:r>
+            <w:r>
+              <w:rPr>
+                <w:noProof/>
+                <w:webHidden/>
+              </w:rPr>
+              <w:instrText xml:space="preserve"> PAGEREF _Toc353200175 \h </w:instrText>
+            </w:r>
+            <w:r>
+              <w:rPr>
+                <w:noProof/>
+                <w:webHidden/>
+              </w:rPr>
+            </w:r>
+            <w:r>
+              <w:rPr>
+                <w:noProof/>
+                <w:webHidden/>
+              </w:rPr>
+              <w:fldChar w:fldCharType="separate"/>
+            </w:r>
+            <w:r>
+              <w:rPr>
+                <w:noProof/>
+                <w:webHidden/>
+              </w:rPr>
+              <w:t>8</w:t>
+            </w:r>
+            <w:r>
+              <w:rPr>
+                <w:noProof/>
+                <w:webHidden/>
+              </w:rPr>
+              <w:fldChar w:fldCharType="end"/>
+            </w:r>
+          </w:hyperlink>
+        </w:p>
+        <w:p>
+          <w:pPr>
+            <w:pStyle w:val="TOC3"/>
+            <w:tabs>
+              <w:tab w:val="left" w:pos="1100"/>
+              <w:tab w:val="right" w:leader="dot" w:pos="9350"/>
+            </w:tabs>
+            <w:rPr>
+              <w:rFonts w:asciiTheme="minorHAnsi" w:eastAsiaTheme="minorEastAsia" w:hAnsiTheme="minorHAnsi"/>
+              <w:noProof/>
+              <w:sz w:val="22"/>
+            </w:rPr>
+          </w:pPr>
+          <w:hyperlink w:anchor="_Toc353200176" w:history="1">
+            <w:r>
+              <w:rPr>
+                <w:rStyle w:val="Hyperlink"/>
+                <w:noProof/>
+              </w:rPr>
+              <w:t>3.3.1</w:t>
+            </w:r>
+            <w:r>
+              <w:rPr>
+                <w:rFonts w:asciiTheme="minorHAnsi" w:eastAsiaTheme="minorEastAsia" w:hAnsiTheme="minorHAnsi"/>
+                <w:noProof/>
+                <w:sz w:val="22"/>
+              </w:rPr>
+              <w:tab/>
+            </w:r>
+            <w:r>
+              <w:rPr>
+                <w:rStyle w:val="Hyperlink"/>
+                <w:noProof/>
+              </w:rPr>
+              <w:t>Responsibilities</w:t>
+            </w:r>
+            <w:r>
+              <w:rPr>
+                <w:noProof/>
+                <w:webHidden/>
+              </w:rPr>
+              <w:tab/>
+            </w:r>
+            <w:r>
+              <w:rPr>
+                <w:noProof/>
+                <w:webHidden/>
+              </w:rPr>
+              <w:fldChar w:fldCharType="begin"/>
+            </w:r>
+            <w:r>
+              <w:rPr>
+                <w:noProof/>
+                <w:webHidden/>
+              </w:rPr>
+              <w:instrText xml:space="preserve"> PAGEREF _Toc353200176 \h </w:instrText>
+            </w:r>
+            <w:r>
+              <w:rPr>
+                <w:noProof/>
+                <w:webHidden/>
+              </w:rPr>
+            </w:r>
+            <w:r>
+              <w:rPr>
+                <w:noProof/>
+                <w:webHidden/>
+              </w:rPr>
+              <w:fldChar w:fldCharType="separate"/>
+            </w:r>
+            <w:r>
+              <w:rPr>
+                <w:noProof/>
+                <w:webHidden/>
+              </w:rPr>
+              <w:t>8</w:t>
+            </w:r>
+            <w:r>
+              <w:rPr>
+                <w:noProof/>
+                <w:webHidden/>
+              </w:rPr>
+              <w:fldChar w:fldCharType="end"/>
+            </w:r>
+          </w:hyperlink>
+        </w:p>
+        <w:p>
+          <w:pPr>
+            <w:pStyle w:val="TOC3"/>
+            <w:tabs>
+              <w:tab w:val="left" w:pos="1100"/>
+              <w:tab w:val="right" w:leader="dot" w:pos="9350"/>
+            </w:tabs>
+            <w:rPr>
+              <w:rFonts w:asciiTheme="minorHAnsi" w:eastAsiaTheme="minorEastAsia" w:hAnsiTheme="minorHAnsi"/>
+              <w:noProof/>
+              <w:sz w:val="22"/>
+            </w:rPr>
+          </w:pPr>
+          <w:hyperlink w:anchor="_Toc353200177" w:history="1">
+            <w:r>
+              <w:rPr>
+                <w:rStyle w:val="Hyperlink"/>
+                <w:noProof/>
+              </w:rPr>
+              <w:t>3.3.2</w:t>
+            </w:r>
+            <w:r>
+              <w:rPr>
+                <w:rFonts w:asciiTheme="minorHAnsi" w:eastAsiaTheme="minorEastAsia" w:hAnsiTheme="minorHAnsi"/>
+                <w:noProof/>
+                <w:sz w:val="22"/>
+              </w:rPr>
+              <w:tab/>
+            </w:r>
+            <w:r>
+              <w:rPr>
+                <w:rStyle w:val="Hyperlink"/>
+                <w:noProof/>
+              </w:rPr>
+              <w:t>Functionalities</w:t>
+            </w:r>
+            <w:r>
+              <w:rPr>
+                <w:noProof/>
+                <w:webHidden/>
+              </w:rPr>
+              <w:tab/>
+            </w:r>
+            <w:r>
+              <w:rPr>
+                <w:noProof/>
+                <w:webHidden/>
+              </w:rPr>
+              <w:fldChar w:fldCharType="begin"/>
+            </w:r>
+            <w:r>
+              <w:rPr>
+                <w:noProof/>
+                <w:webHidden/>
+              </w:rPr>
+              <w:instrText xml:space="preserve"> PAGEREF _Toc353200177 \h </w:instrText>
+            </w:r>
+            <w:r>
+              <w:rPr>
+                <w:noProof/>
+                <w:webHidden/>
+              </w:rPr>
+            </w:r>
+            <w:r>
+              <w:rPr>
+                <w:noProof/>
+                <w:webHidden/>
+              </w:rPr>
+              <w:fldChar w:fldCharType="separate"/>
+            </w:r>
+            <w:r>
+              <w:rPr>
+                <w:noProof/>
+                <w:webHidden/>
+              </w:rPr>
+              <w:t>8</w:t>
+            </w:r>
+            <w:r>
+              <w:rPr>
+                <w:noProof/>
+                <w:webHidden/>
+              </w:rPr>
+              <w:fldChar w:fldCharType="end"/>
+            </w:r>
+          </w:hyperlink>
+        </w:p>
+        <w:p>
+          <w:pPr>
+            <w:pStyle w:val="TOC3"/>
+            <w:tabs>
+              <w:tab w:val="left" w:pos="1100"/>
+              <w:tab w:val="right" w:leader="dot" w:pos="9350"/>
+            </w:tabs>
+            <w:rPr>
+              <w:rFonts w:asciiTheme="minorHAnsi" w:eastAsiaTheme="minorEastAsia" w:hAnsiTheme="minorHAnsi"/>
+              <w:noProof/>
+              <w:sz w:val="22"/>
+            </w:rPr>
+          </w:pPr>
+          <w:hyperlink w:anchor="_Toc353200178" w:history="1">
+            <w:r>
+              <w:rPr>
+                <w:rStyle w:val="Hyperlink"/>
+                <w:noProof/>
+              </w:rPr>
+              <w:t>3.3.3</w:t>
+            </w:r>
+            <w:r>
+              <w:rPr>
+                <w:rFonts w:asciiTheme="minorHAnsi" w:eastAsiaTheme="minorEastAsia" w:hAnsiTheme="minorHAnsi"/>
+                <w:noProof/>
+                <w:sz w:val="22"/>
+              </w:rPr>
+              <w:tab/>
+            </w:r>
+            <w:r>
+              <w:rPr>
+                <w:rStyle w:val="Hyperlink"/>
+                <w:noProof/>
+              </w:rPr>
+              <w:t>Data</w:t>
+            </w:r>
+            <w:r>
+              <w:rPr>
+                <w:noProof/>
+                <w:webHidden/>
+              </w:rPr>
+              <w:tab/>
+            </w:r>
+            <w:r>
+              <w:rPr>
+                <w:noProof/>
+                <w:webHidden/>
+              </w:rPr>
+              <w:fldChar w:fldCharType="begin"/>
+            </w:r>
+            <w:r>
+              <w:rPr>
+                <w:noProof/>
+                <w:webHidden/>
+              </w:rPr>
+              <w:instrText xml:space="preserve"> PAGEREF _Toc353200178 \h </w:instrText>
+            </w:r>
+            <w:r>
+              <w:rPr>
+                <w:noProof/>
+                <w:webHidden/>
+              </w:rPr>
+            </w:r>
+            <w:r>
+              <w:rPr>
+                <w:noProof/>
+                <w:webHidden/>
+              </w:rPr>
+              <w:fldChar w:fldCharType="separate"/>
+            </w:r>
+            <w:r>
+              <w:rPr>
+                <w:noProof/>
+                <w:webHidden/>
+              </w:rPr>
+              <w:t>8</w:t>
+            </w:r>
+            <w:r>
+              <w:rPr>
+                <w:noProof/>
+                <w:webHidden/>
+              </w:rPr>
+              <w:fldChar w:fldCharType="end"/>
+            </w:r>
+          </w:hyperlink>
+        </w:p>
+        <w:p>
+          <w:pPr>
+            <w:pStyle w:val="TOC2"/>
+            <w:tabs>
+              <w:tab w:val="left" w:pos="880"/>
+              <w:tab w:val="right" w:leader="dot" w:pos="9350"/>
+            </w:tabs>
+            <w:rPr>
+              <w:rFonts w:asciiTheme="minorHAnsi" w:eastAsiaTheme="minorEastAsia" w:hAnsiTheme="minorHAnsi"/>
+              <w:noProof/>
+              <w:sz w:val="22"/>
+            </w:rPr>
+          </w:pPr>
+          <w:hyperlink w:anchor="_Toc353200179" w:history="1">
+            <w:r>
+              <w:rPr>
+                <w:rStyle w:val="Hyperlink"/>
+                <w:noProof/>
+              </w:rPr>
+              <w:t>3.4</w:t>
+            </w:r>
+            <w:r>
+              <w:rPr>
+                <w:rFonts w:asciiTheme="minorHAnsi" w:eastAsiaTheme="minorEastAsia" w:hAnsiTheme="minorHAnsi"/>
+                <w:noProof/>
+                <w:sz w:val="22"/>
+              </w:rPr>
+              <w:tab/>
+            </w:r>
+            <w:r>
+              <w:rPr>
+                <w:rStyle w:val="Hyperlink"/>
+                <w:noProof/>
+              </w:rPr>
+              <w:t>Storage</w:t>
+            </w:r>
+            <w:r>
+              <w:rPr>
+                <w:noProof/>
+                <w:webHidden/>
+              </w:rPr>
+              <w:tab/>
+            </w:r>
+            <w:r>
+              <w:rPr>
+                <w:noProof/>
+                <w:webHidden/>
+              </w:rPr>
+              <w:fldChar w:fldCharType="begin"/>
+            </w:r>
+            <w:r>
+              <w:rPr>
+                <w:noProof/>
+                <w:webHidden/>
+              </w:rPr>
+              <w:instrText xml:space="preserve"> PAGEREF _Toc353200179 \h </w:instrText>
+            </w:r>
+            <w:r>
+              <w:rPr>
+                <w:noProof/>
+                <w:webHidden/>
+              </w:rPr>
+            </w:r>
+            <w:r>
+              <w:rPr>
+                <w:noProof/>
+                <w:webHidden/>
+              </w:rPr>
+              <w:fldChar w:fldCharType="separate"/>
+            </w:r>
+            <w:r>
+              <w:rPr>
+                <w:noProof/>
+                <w:webHidden/>
+              </w:rPr>
+              <w:t>8</w:t>
+            </w:r>
+            <w:r>
+              <w:rPr>
+                <w:noProof/>
+                <w:webHidden/>
+              </w:rPr>
+              <w:fldChar w:fldCharType="end"/>
+            </w:r>
+          </w:hyperlink>
+        </w:p>
+        <w:p>
+          <w:pPr>
+            <w:pStyle w:val="TOC3"/>
+            <w:tabs>
+              <w:tab w:val="left" w:pos="1100"/>
+              <w:tab w:val="right" w:leader="dot" w:pos="9350"/>
+            </w:tabs>
+            <w:rPr>
+              <w:rFonts w:asciiTheme="minorHAnsi" w:eastAsiaTheme="minorEastAsia" w:hAnsiTheme="minorHAnsi"/>
+              <w:noProof/>
+              <w:sz w:val="22"/>
+            </w:rPr>
+          </w:pPr>
+          <w:hyperlink w:anchor="_Toc353200180" w:history="1">
+            <w:r>
+              <w:rPr>
+                <w:rStyle w:val="Hyperlink"/>
+                <w:noProof/>
+              </w:rPr>
+              <w:t>3.4.1</w:t>
+            </w:r>
+            <w:r>
+              <w:rPr>
+                <w:rFonts w:asciiTheme="minorHAnsi" w:eastAsiaTheme="minorEastAsia" w:hAnsiTheme="minorHAnsi"/>
+                <w:noProof/>
+                <w:sz w:val="22"/>
+              </w:rPr>
+              <w:tab/>
+            </w:r>
+            <w:r>
+              <w:rPr>
+                <w:rStyle w:val="Hyperlink"/>
+                <w:noProof/>
+              </w:rPr>
+              <w:t>Responsibilities</w:t>
+            </w:r>
+            <w:r>
+              <w:rPr>
+                <w:noProof/>
+                <w:webHidden/>
+              </w:rPr>
+              <w:tab/>
+            </w:r>
+            <w:r>
+              <w:rPr>
+                <w:noProof/>
+                <w:webHidden/>
+              </w:rPr>
+              <w:fldChar w:fldCharType="begin"/>
+            </w:r>
+            <w:r>
+              <w:rPr>
+                <w:noProof/>
+                <w:webHidden/>
+              </w:rPr>
+              <w:instrText xml:space="preserve"> PAGEREF _Toc353200180 \h </w:instrText>
+            </w:r>
+            <w:r>
+              <w:rPr>
+                <w:noProof/>
+                <w:webHidden/>
+              </w:rPr>
+            </w:r>
+            <w:r>
+              <w:rPr>
+                <w:noProof/>
+                <w:webHidden/>
+              </w:rPr>
+              <w:fldChar w:fldCharType="separate"/>
+            </w:r>
+            <w:r>
+              <w:rPr>
+                <w:noProof/>
+                <w:webHidden/>
+              </w:rPr>
+              <w:t>8</w:t>
+            </w:r>
+            <w:r>
+              <w:rPr>
+                <w:noProof/>
+                <w:webHidden/>
+              </w:rPr>
+              <w:fldChar w:fldCharType="end"/>
+            </w:r>
+          </w:hyperlink>
+        </w:p>
+        <w:p>
+          <w:pPr>
+            <w:pStyle w:val="TOC3"/>
+            <w:tabs>
+              <w:tab w:val="left" w:pos="1100"/>
+              <w:tab w:val="right" w:leader="dot" w:pos="9350"/>
+            </w:tabs>
+            <w:rPr>
+              <w:rFonts w:asciiTheme="minorHAnsi" w:eastAsiaTheme="minorEastAsia" w:hAnsiTheme="minorHAnsi"/>
+              <w:noProof/>
+              <w:sz w:val="22"/>
+            </w:rPr>
+          </w:pPr>
+          <w:hyperlink w:anchor="_Toc353200181" w:history="1">
+            <w:r>
+              <w:rPr>
+                <w:rStyle w:val="Hyperlink"/>
+                <w:noProof/>
+              </w:rPr>
+              <w:t>3.4.2</w:t>
+            </w:r>
+            <w:r>
+              <w:rPr>
+                <w:rFonts w:asciiTheme="minorHAnsi" w:eastAsiaTheme="minorEastAsia" w:hAnsiTheme="minorHAnsi"/>
+                <w:noProof/>
+                <w:sz w:val="22"/>
+              </w:rPr>
+              <w:tab/>
+            </w:r>
+            <w:r>
+              <w:rPr>
+                <w:rStyle w:val="Hyperlink"/>
+                <w:noProof/>
+              </w:rPr>
+              <w:t>Functionalities</w:t>
+            </w:r>
+            <w:r>
+              <w:rPr>
+                <w:noProof/>
+                <w:webHidden/>
+              </w:rPr>
+              <w:tab/>
+            </w:r>
+            <w:r>
+              <w:rPr>
+                <w:noProof/>
+                <w:webHidden/>
+              </w:rPr>
+              <w:fldChar w:fldCharType="begin"/>
+            </w:r>
+            <w:r>
+              <w:rPr>
+                <w:noProof/>
+                <w:webHidden/>
+              </w:rPr>
+              <w:instrText xml:space="preserve"> PAGEREF _Toc353200181 \h </w:instrText>
+            </w:r>
+            <w:r>
+              <w:rPr>
+                <w:noProof/>
+                <w:webHidden/>
+              </w:rPr>
+            </w:r>
+            <w:r>
+              <w:rPr>
+                <w:noProof/>
+                <w:webHidden/>
+              </w:rPr>
+              <w:fldChar w:fldCharType="separate"/>
+            </w:r>
+            <w:r>
+              <w:rPr>
+                <w:noProof/>
+                <w:webHidden/>
+              </w:rPr>
+              <w:t>8</w:t>
+            </w:r>
+            <w:r>
+              <w:rPr>
+                <w:noProof/>
+                <w:webHidden/>
+              </w:rPr>
+              <w:fldChar w:fldCharType="end"/>
+            </w:r>
+          </w:hyperlink>
+        </w:p>
+        <w:p>
+          <w:pPr>
+            <w:pStyle w:val="TOC3"/>
+            <w:tabs>
+              <w:tab w:val="left" w:pos="1100"/>
+              <w:tab w:val="right" w:leader="dot" w:pos="9350"/>
+            </w:tabs>
+            <w:rPr>
+              <w:rFonts w:asciiTheme="minorHAnsi" w:eastAsiaTheme="minorEastAsia" w:hAnsiTheme="minorHAnsi"/>
+              <w:noProof/>
+              <w:sz w:val="22"/>
+            </w:rPr>
+          </w:pPr>
+          <w:hyperlink w:anchor="_Toc353200182" w:history="1">
+            <w:r>
+              <w:rPr>
+                <w:rStyle w:val="Hyperlink"/>
+                <w:noProof/>
+              </w:rPr>
+              <w:t>3.4.3</w:t>
+            </w:r>
+            <w:r>
+              <w:rPr>
+                <w:rFonts w:asciiTheme="minorHAnsi" w:eastAsiaTheme="minorEastAsia" w:hAnsiTheme="minorHAnsi"/>
+                <w:noProof/>
+                <w:sz w:val="22"/>
+              </w:rPr>
+              <w:tab/>
+            </w:r>
+            <w:r>
+              <w:rPr>
+                <w:rStyle w:val="Hyperlink"/>
+                <w:noProof/>
+              </w:rPr>
+              <w:t>Data</w:t>
+            </w:r>
+            <w:r>
+              <w:rPr>
+                <w:noProof/>
+                <w:webHidden/>
+              </w:rPr>
+              <w:tab/>
+            </w:r>
+            <w:r>
+              <w:rPr>
+                <w:noProof/>
+                <w:webHidden/>
+              </w:rPr>
+              <w:fldChar w:fldCharType="begin"/>
+            </w:r>
+            <w:r>
+              <w:rPr>
+                <w:noProof/>
+                <w:webHidden/>
+              </w:rPr>
+              <w:instrText xml:space="preserve"> PAGEREF _Toc353200182 \h </w:instrText>
+            </w:r>
+            <w:r>
+              <w:rPr>
+                <w:noProof/>
+                <w:webHidden/>
+              </w:rPr>
+            </w:r>
+            <w:r>
+              <w:rPr>
+                <w:noProof/>
+                <w:webHidden/>
+              </w:rPr>
+              <w:fldChar w:fldCharType="separate"/>
+            </w:r>
+            <w:r>
+              <w:rPr>
+                <w:noProof/>
+                <w:webHidden/>
+              </w:rPr>
+              <w:t>8</w:t>
+            </w:r>
+            <w:r>
+              <w:rPr>
+                <w:noProof/>
+                <w:webHidden/>
+              </w:rPr>
+              <w:fldChar w:fldCharType="end"/>
+            </w:r>
+          </w:hyperlink>
+        </w:p>
+        <w:p>
+          <w:pPr>
+            <w:pStyle w:val="TOC2"/>
+            <w:tabs>
+              <w:tab w:val="left" w:pos="880"/>
+              <w:tab w:val="right" w:leader="dot" w:pos="9350"/>
+            </w:tabs>
+            <w:rPr>
+              <w:rFonts w:asciiTheme="minorHAnsi" w:eastAsiaTheme="minorEastAsia" w:hAnsiTheme="minorHAnsi"/>
+              <w:noProof/>
+              <w:sz w:val="22"/>
+            </w:rPr>
+          </w:pPr>
+          <w:hyperlink w:anchor="_Toc353200183" w:history="1">
+            <w:r>
+              <w:rPr>
+                <w:rStyle w:val="Hyperlink"/>
+                <w:noProof/>
+              </w:rPr>
+              <w:t>3.5</w:t>
+            </w:r>
+            <w:r>
+              <w:rPr>
+                <w:rFonts w:asciiTheme="minorHAnsi" w:eastAsiaTheme="minorEastAsia" w:hAnsiTheme="minorHAnsi"/>
+                <w:noProof/>
+                <w:sz w:val="22"/>
+              </w:rPr>
+              <w:tab/>
+            </w:r>
+            <w:r>
+              <w:rPr>
+                <w:rStyle w:val="Hyperlink"/>
+                <w:noProof/>
+              </w:rPr>
+              <w:t>Contact</w:t>
+            </w:r>
+            <w:r>
+              <w:rPr>
+                <w:noProof/>
+                <w:webHidden/>
+              </w:rPr>
+              <w:tab/>
+            </w:r>
+            <w:r>
+              <w:rPr>
+                <w:noProof/>
+                <w:webHidden/>
+              </w:rPr>
+              <w:fldChar w:fldCharType="begin"/>
+            </w:r>
+            <w:r>
+              <w:rPr>
+                <w:noProof/>
+                <w:webHidden/>
+              </w:rPr>
+              <w:instrText xml:space="preserve"> PAGEREF _Toc353200183 \h </w:instrText>
+            </w:r>
+            <w:r>
+              <w:rPr>
+                <w:noProof/>
+                <w:webHidden/>
+              </w:rPr>
+            </w:r>
+            <w:r>
+              <w:rPr>
+                <w:noProof/>
+                <w:webHidden/>
+              </w:rPr>
+              <w:fldChar w:fldCharType="separate"/>
+            </w:r>
+            <w:r>
+              <w:rPr>
+                <w:noProof/>
+                <w:webHidden/>
+              </w:rPr>
+              <w:t>9</w:t>
+            </w:r>
+            <w:r>
+              <w:rPr>
+                <w:noProof/>
+                <w:webHidden/>
+              </w:rPr>
+              <w:fldChar w:fldCharType="end"/>
+            </w:r>
+          </w:hyperlink>
+        </w:p>
+        <w:p>
+          <w:pPr>
+            <w:pStyle w:val="TOC3"/>
+            <w:tabs>
+              <w:tab w:val="left" w:pos="1100"/>
+              <w:tab w:val="right" w:leader="dot" w:pos="9350"/>
+            </w:tabs>
+            <w:rPr>
+              <w:rFonts w:asciiTheme="minorHAnsi" w:eastAsiaTheme="minorEastAsia" w:hAnsiTheme="minorHAnsi"/>
+              <w:noProof/>
+              <w:sz w:val="22"/>
+            </w:rPr>
+          </w:pPr>
+          <w:hyperlink w:anchor="_Toc353200184" w:history="1">
+            <w:r>
+              <w:rPr>
+                <w:rStyle w:val="Hyperlink"/>
+                <w:noProof/>
+              </w:rPr>
+              <w:t>3.5.1</w:t>
+            </w:r>
+            <w:r>
+              <w:rPr>
+                <w:rFonts w:asciiTheme="minorHAnsi" w:eastAsiaTheme="minorEastAsia" w:hAnsiTheme="minorHAnsi"/>
+                <w:noProof/>
+                <w:sz w:val="22"/>
+              </w:rPr>
+              <w:tab/>
+            </w:r>
+            <w:r>
+              <w:rPr>
+                <w:rStyle w:val="Hyperlink"/>
+                <w:noProof/>
+              </w:rPr>
+              <w:t>Responsibilities</w:t>
+            </w:r>
+            <w:r>
+              <w:rPr>
+                <w:noProof/>
+                <w:webHidden/>
+              </w:rPr>
+              <w:tab/>
+            </w:r>
+            <w:r>
+              <w:rPr>
+                <w:noProof/>
+                <w:webHidden/>
+              </w:rPr>
+              <w:fldChar w:fldCharType="begin"/>
+            </w:r>
+            <w:r>
+              <w:rPr>
+                <w:noProof/>
+                <w:webHidden/>
+              </w:rPr>
+              <w:instrText xml:space="preserve"> PAGEREF _Toc353200184 \h </w:instrText>
+            </w:r>
+            <w:r>
+              <w:rPr>
+                <w:noProof/>
+                <w:webHidden/>
+              </w:rPr>
+            </w:r>
+            <w:r>
+              <w:rPr>
+                <w:noProof/>
+                <w:webHidden/>
+              </w:rPr>
+              <w:fldChar w:fldCharType="separate"/>
+            </w:r>
+            <w:r>
+              <w:rPr>
+                <w:noProof/>
+                <w:webHidden/>
+              </w:rPr>
+              <w:t>9</w:t>
+            </w:r>
+            <w:r>
+              <w:rPr>
+                <w:noProof/>
+                <w:webHidden/>
+              </w:rPr>
+              <w:fldChar w:fldCharType="end"/>
+            </w:r>
+          </w:hyperlink>
+        </w:p>
+        <w:p>
+          <w:pPr>
+            <w:pStyle w:val="TOC3"/>
+            <w:tabs>
+              <w:tab w:val="left" w:pos="1100"/>
+              <w:tab w:val="right" w:leader="dot" w:pos="9350"/>
+            </w:tabs>
+            <w:rPr>
+              <w:rFonts w:asciiTheme="minorHAnsi" w:eastAsiaTheme="minorEastAsia" w:hAnsiTheme="minorHAnsi"/>
+              <w:noProof/>
+              <w:sz w:val="22"/>
+            </w:rPr>
+          </w:pPr>
+          <w:hyperlink w:anchor="_Toc353200185" w:history="1">
+            <w:r>
+              <w:rPr>
+                <w:rStyle w:val="Hyperlink"/>
+                <w:noProof/>
+              </w:rPr>
+              <w:t>3.5.2</w:t>
+            </w:r>
+            <w:r>
+              <w:rPr>
+                <w:rFonts w:asciiTheme="minorHAnsi" w:eastAsiaTheme="minorEastAsia" w:hAnsiTheme="minorHAnsi"/>
+                <w:noProof/>
+                <w:sz w:val="22"/>
+              </w:rPr>
+              <w:tab/>
+            </w:r>
+            <w:r>
+              <w:rPr>
+                <w:rStyle w:val="Hyperlink"/>
+                <w:noProof/>
+              </w:rPr>
+              <w:t>Functionalities</w:t>
+            </w:r>
+            <w:r>
+              <w:rPr>
+                <w:noProof/>
+                <w:webHidden/>
+              </w:rPr>
+              <w:tab/>
+            </w:r>
+            <w:r>
+              <w:rPr>
+                <w:noProof/>
+                <w:webHidden/>
+              </w:rPr>
+              <w:fldChar w:fldCharType="begin"/>
+            </w:r>
+            <w:r>
+              <w:rPr>
+                <w:noProof/>
+                <w:webHidden/>
+              </w:rPr>
+              <w:instrText xml:space="preserve"> PAGEREF _Toc353200185 \h </w:instrText>
+            </w:r>
+            <w:r>
+              <w:rPr>
+                <w:noProof/>
+                <w:webHidden/>
+              </w:rPr>
+            </w:r>
+            <w:r>
+              <w:rPr>
+                <w:noProof/>
+                <w:webHidden/>
+              </w:rPr>
+              <w:fldChar w:fldCharType="separate"/>
+            </w:r>
+            <w:r>
+              <w:rPr>
+                <w:noProof/>
+                <w:webHidden/>
+              </w:rPr>
+              <w:t>9</w:t>
+            </w:r>
+            <w:r>
+              <w:rPr>
+                <w:noProof/>
+                <w:webHidden/>
+              </w:rPr>
+              <w:fldChar w:fldCharType="end"/>
+            </w:r>
+          </w:hyperlink>
+        </w:p>
+        <w:p>
+          <w:pPr>
+            <w:pStyle w:val="TOC3"/>
+            <w:tabs>
+              <w:tab w:val="left" w:pos="1100"/>
+              <w:tab w:val="right" w:leader="dot" w:pos="9350"/>
+            </w:tabs>
+            <w:rPr>
+              <w:rFonts w:asciiTheme="minorHAnsi" w:eastAsiaTheme="minorEastAsia" w:hAnsiTheme="minorHAnsi"/>
+              <w:noProof/>
+              <w:sz w:val="22"/>
+            </w:rPr>
+          </w:pPr>
+          <w:hyperlink w:anchor="_Toc353200186" w:history="1">
+            <w:r>
+              <w:rPr>
+                <w:rStyle w:val="Hyperlink"/>
+                <w:noProof/>
+              </w:rPr>
+              <w:t>3.5.3</w:t>
+            </w:r>
+            <w:r>
+              <w:rPr>
+                <w:rFonts w:asciiTheme="minorHAnsi" w:eastAsiaTheme="minorEastAsia" w:hAnsiTheme="minorHAnsi"/>
+                <w:noProof/>
+                <w:sz w:val="22"/>
+              </w:rPr>
+              <w:tab/>
+            </w:r>
+            <w:r>
+              <w:rPr>
+                <w:rStyle w:val="Hyperlink"/>
+                <w:noProof/>
+              </w:rPr>
+              <w:t>Data</w:t>
+            </w:r>
+            <w:r>
+              <w:rPr>
+                <w:noProof/>
+                <w:webHidden/>
+              </w:rPr>
+              <w:tab/>
+            </w:r>
+            <w:r>
+              <w:rPr>
+                <w:noProof/>
+                <w:webHidden/>
+              </w:rPr>
+              <w:fldChar w:fldCharType="begin"/>
+            </w:r>
+            <w:r>
+              <w:rPr>
+                <w:noProof/>
+                <w:webHidden/>
+              </w:rPr>
+              <w:instrText xml:space="preserve"> PAGEREF _Toc353200186 \h </w:instrText>
+            </w:r>
+            <w:r>
+              <w:rPr>
+                <w:noProof/>
+                <w:webHidden/>
+              </w:rPr>
+            </w:r>
+            <w:r>
+              <w:rPr>
+                <w:noProof/>
+                <w:webHidden/>
+              </w:rPr>
+              <w:fldChar w:fldCharType="separate"/>
+            </w:r>
+            <w:r>
+              <w:rPr>
+                <w:noProof/>
+                <w:webHidden/>
+              </w:rPr>
+              <w:t>9</w:t>
+            </w:r>
+            <w:r>
+              <w:rPr>
+                <w:noProof/>
+                <w:webHidden/>
+              </w:rPr>
+              <w:fldChar w:fldCharType="end"/>
+            </w:r>
+          </w:hyperlink>
+        </w:p>
+        <w:p>
+          <w:pPr>
+            <w:pStyle w:val="TOC1"/>
+            <w:tabs>
+              <w:tab w:val="left" w:pos="360"/>
+              <w:tab w:val="right" w:leader="dot" w:pos="9350"/>
+            </w:tabs>
+            <w:rPr>
+              <w:rFonts w:asciiTheme="minorHAnsi" w:eastAsiaTheme="minorEastAsia" w:hAnsiTheme="minorHAnsi"/>
+              <w:noProof/>
+              <w:sz w:val="22"/>
+            </w:rPr>
+          </w:pPr>
+          <w:hyperlink w:anchor="_Toc353200187" w:history="1">
+            <w:r>
+              <w:rPr>
+                <w:rStyle w:val="Hyperlink"/>
+                <w:noProof/>
+              </w:rPr>
+              <w:t>4</w:t>
+            </w:r>
+            <w:r>
+              <w:rPr>
+                <w:rFonts w:asciiTheme="minorHAnsi" w:eastAsiaTheme="minorEastAsia" w:hAnsiTheme="minorHAnsi"/>
+                <w:noProof/>
+                <w:sz w:val="22"/>
+              </w:rPr>
+              <w:tab/>
+            </w:r>
+            <w:r>
+              <w:rPr>
+                <w:rStyle w:val="Hyperlink"/>
+                <w:noProof/>
+              </w:rPr>
+              <w:t>Selection Components</w:t>
+            </w:r>
+            <w:r>
+              <w:rPr>
+                <w:noProof/>
+                <w:webHidden/>
+              </w:rPr>
+              <w:tab/>
+            </w:r>
+            <w:r>
+              <w:rPr>
+                <w:noProof/>
+                <w:webHidden/>
+              </w:rPr>
+              <w:fldChar w:fldCharType="begin"/>
+            </w:r>
+            <w:r>
+              <w:rPr>
+                <w:noProof/>
+                <w:webHidden/>
+              </w:rPr>
+              <w:instrText xml:space="preserve"> PAGEREF _Toc353200187 \h </w:instrText>
+            </w:r>
+            <w:r>
+              <w:rPr>
+                <w:noProof/>
+                <w:webHidden/>
+              </w:rPr>
+            </w:r>
+            <w:r>
+              <w:rPr>
+                <w:noProof/>
+                <w:webHidden/>
+              </w:rPr>
+              <w:fldChar w:fldCharType="separate"/>
+            </w:r>
+            <w:r>
+              <w:rPr>
+                <w:noProof/>
+                <w:webHidden/>
+              </w:rPr>
+              <w:t>9</w:t>
+            </w:r>
+            <w:r>
+              <w:rPr>
+                <w:noProof/>
+                <w:webHidden/>
+              </w:rPr>
+              <w:fldChar w:fldCharType="end"/>
+            </w:r>
+          </w:hyperlink>
+        </w:p>
+        <w:p>
+          <w:pPr>
+            <w:pStyle w:val="TOC1"/>
+            <w:tabs>
+              <w:tab w:val="left" w:pos="360"/>
+              <w:tab w:val="right" w:leader="dot" w:pos="9350"/>
+            </w:tabs>
+            <w:rPr>
+              <w:rFonts w:asciiTheme="minorHAnsi" w:eastAsiaTheme="minorEastAsia" w:hAnsiTheme="minorHAnsi"/>
+              <w:noProof/>
+              <w:sz w:val="22"/>
+            </w:rPr>
+          </w:pPr>
+          <w:hyperlink w:anchor="_Toc353200188" w:history="1">
+            <w:r>
+              <w:rPr>
+                <w:rStyle w:val="Hyperlink"/>
+                <w:noProof/>
+              </w:rPr>
+              <w:t>5</w:t>
+            </w:r>
+            <w:r>
+              <w:rPr>
+                <w:rFonts w:asciiTheme="minorHAnsi" w:eastAsiaTheme="minorEastAsia" w:hAnsiTheme="minorHAnsi"/>
+                <w:noProof/>
+                <w:sz w:val="22"/>
+              </w:rPr>
+              <w:tab/>
+            </w:r>
+            <w:r>
+              <w:rPr>
+                <w:rStyle w:val="Hyperlink"/>
+                <w:noProof/>
+              </w:rPr>
+              <w:t>Education Components</w:t>
+            </w:r>
+            <w:r>
+              <w:rPr>
+                <w:noProof/>
+                <w:webHidden/>
+              </w:rPr>
+              <w:tab/>
+            </w:r>
+            <w:r>
+              <w:rPr>
+                <w:noProof/>
+                <w:webHidden/>
+              </w:rPr>
+              <w:fldChar w:fldCharType="begin"/>
+            </w:r>
+            <w:r>
+              <w:rPr>
+                <w:noProof/>
+                <w:webHidden/>
+              </w:rPr>
+              <w:instrText xml:space="preserve"> PAGEREF _Toc353200188 \h </w:instrText>
+            </w:r>
+            <w:r>
+              <w:rPr>
+                <w:noProof/>
+                <w:webHidden/>
+              </w:rPr>
+            </w:r>
+            <w:r>
+              <w:rPr>
+                <w:noProof/>
+                <w:webHidden/>
+              </w:rPr>
+              <w:fldChar w:fldCharType="separate"/>
+            </w:r>
+            <w:r>
+              <w:rPr>
+                <w:noProof/>
+                <w:webHidden/>
+              </w:rPr>
+              <w:t>9</w:t>
+            </w:r>
+            <w:r>
+              <w:rPr>
+                <w:noProof/>
+                <w:webHidden/>
+              </w:rPr>
+              <w:fldChar w:fldCharType="end"/>
+            </w:r>
+          </w:hyperlink>
+        </w:p>
+        <w:p>
+          <w:pPr>
+            <w:pStyle w:val="TOC1"/>
+            <w:tabs>
+              <w:tab w:val="left" w:pos="360"/>
+              <w:tab w:val="right" w:leader="dot" w:pos="9350"/>
+            </w:tabs>
+            <w:rPr>
+              <w:rFonts w:asciiTheme="minorHAnsi" w:eastAsiaTheme="minorEastAsia" w:hAnsiTheme="minorHAnsi"/>
+              <w:noProof/>
+              <w:sz w:val="22"/>
+            </w:rPr>
+          </w:pPr>
+          <w:hyperlink w:anchor="_Toc353200189" w:history="1">
+            <w:r>
+              <w:rPr>
+                <w:rStyle w:val="Hyperlink"/>
+                <w:noProof/>
+              </w:rPr>
+              <w:t>6</w:t>
+            </w:r>
+            <w:r>
+              <w:rPr>
+                <w:rFonts w:asciiTheme="minorHAnsi" w:eastAsiaTheme="minorEastAsia" w:hAnsiTheme="minorHAnsi"/>
+                <w:noProof/>
+                <w:sz w:val="22"/>
+              </w:rPr>
+              <w:tab/>
+            </w:r>
+            <w:r>
+              <w:rPr>
+                <w:rStyle w:val="Hyperlink"/>
+                <w:noProof/>
+              </w:rPr>
+              <w:t>Training Components</w:t>
+            </w:r>
+            <w:r>
+              <w:rPr>
+                <w:noProof/>
+                <w:webHidden/>
+              </w:rPr>
+              <w:tab/>
+            </w:r>
+            <w:r>
+              <w:rPr>
+                <w:noProof/>
+                <w:webHidden/>
+              </w:rPr>
+              <w:fldChar w:fldCharType="begin"/>
+            </w:r>
+            <w:r>
+              <w:rPr>
+                <w:noProof/>
+                <w:webHidden/>
+              </w:rPr>
+              <w:instrText xml:space="preserve"> PAGEREF _Toc353200189 \h </w:instrText>
+            </w:r>
+            <w:r>
+              <w:rPr>
+                <w:noProof/>
+                <w:webHidden/>
+              </w:rPr>
+            </w:r>
+            <w:r>
+              <w:rPr>
+                <w:noProof/>
+                <w:webHidden/>
+              </w:rPr>
+              <w:fldChar w:fldCharType="separate"/>
+            </w:r>
+            <w:r>
+              <w:rPr>
+                <w:noProof/>
+                <w:webHidden/>
+              </w:rPr>
+              <w:t>9</w:t>
+            </w:r>
+            <w:r>
+              <w:rPr>
+                <w:noProof/>
+                <w:webHidden/>
+              </w:rPr>
+              <w:fldChar w:fldCharType="end"/>
+            </w:r>
+          </w:hyperlink>
+        </w:p>
+        <w:p>
+          <w:pPr>
+            <w:pStyle w:val="TOC1"/>
+            <w:tabs>
+              <w:tab w:val="left" w:pos="360"/>
+              <w:tab w:val="right" w:leader="dot" w:pos="9350"/>
+            </w:tabs>
+            <w:rPr>
+              <w:rFonts w:asciiTheme="minorHAnsi" w:eastAsiaTheme="minorEastAsia" w:hAnsiTheme="minorHAnsi"/>
+              <w:noProof/>
+              <w:sz w:val="22"/>
+            </w:rPr>
+          </w:pPr>
+          <w:hyperlink w:anchor="_Toc353200190" w:history="1">
+            <w:r>
+              <w:rPr>
+                <w:rStyle w:val="Hyperlink"/>
+                <w:noProof/>
+              </w:rPr>
+              <w:t>7</w:t>
+            </w:r>
+            <w:r>
+              <w:rPr>
+                <w:rFonts w:asciiTheme="minorHAnsi" w:eastAsiaTheme="minorEastAsia" w:hAnsiTheme="minorHAnsi"/>
+                <w:noProof/>
+                <w:sz w:val="22"/>
+              </w:rPr>
+              <w:tab/>
+            </w:r>
+            <w:r>
+              <w:rPr>
+                <w:rStyle w:val="Hyperlink"/>
+                <w:noProof/>
+              </w:rPr>
+              <w:t>External Relations Components</w:t>
+            </w:r>
+            <w:r>
+              <w:rPr>
+                <w:noProof/>
+                <w:webHidden/>
+              </w:rPr>
+              <w:tab/>
+            </w:r>
+            <w:r>
+              <w:rPr>
+                <w:noProof/>
+                <w:webHidden/>
+              </w:rPr>
+              <w:fldChar w:fldCharType="begin"/>
+            </w:r>
+            <w:r>
+              <w:rPr>
+                <w:noProof/>
+                <w:webHidden/>
+              </w:rPr>
+              <w:instrText xml:space="preserve"> PAGEREF _Toc353200190 \h </w:instrText>
+            </w:r>
+            <w:r>
+              <w:rPr>
+                <w:noProof/>
+                <w:webHidden/>
+              </w:rPr>
+            </w:r>
+            <w:r>
+              <w:rPr>
+                <w:noProof/>
+                <w:webHidden/>
+              </w:rPr>
+              <w:fldChar w:fldCharType="separate"/>
+            </w:r>
+            <w:r>
+              <w:rPr>
+                <w:noProof/>
+                <w:webHidden/>
+              </w:rPr>
+              <w:t>9</w:t>
+            </w:r>
+            <w:r>
+              <w:rPr>
+                <w:noProof/>
+                <w:webHidden/>
+              </w:rPr>
+              <w:fldChar w:fldCharType="end"/>
+            </w:r>
+          </w:hyperlink>
+        </w:p>
+        <w:p>
+          <w:pPr>
+            <w:pStyle w:val="TOC1"/>
+            <w:tabs>
+              <w:tab w:val="left" w:pos="360"/>
+              <w:tab w:val="right" w:leader="dot" w:pos="9350"/>
+            </w:tabs>
+            <w:rPr>
+              <w:rFonts w:asciiTheme="minorHAnsi" w:eastAsiaTheme="minorEastAsia" w:hAnsiTheme="minorHAnsi"/>
+              <w:noProof/>
+              <w:sz w:val="22"/>
+            </w:rPr>
+          </w:pPr>
+          <w:hyperlink w:anchor="_Toc353200191" w:history="1">
+            <w:r>
+              <w:rPr>
+                <w:rStyle w:val="Hyperlink"/>
+                <w:noProof/>
+              </w:rPr>
+              <w:t>8</w:t>
+            </w:r>
+            <w:r>
+              <w:rPr>
+                <w:rFonts w:asciiTheme="minorHAnsi" w:eastAsiaTheme="minorEastAsia" w:hAnsiTheme="minorHAnsi"/>
+                <w:noProof/>
+                <w:sz w:val="22"/>
+              </w:rPr>
+              <w:tab/>
+            </w:r>
+            <w:r>
+              <w:rPr>
+                <w:rStyle w:val="Hyperlink"/>
+                <w:noProof/>
+              </w:rPr>
+              <w:t>Finance Components</w:t>
+            </w:r>
+            <w:r>
+              <w:rPr>
+                <w:noProof/>
+                <w:webHidden/>
+              </w:rPr>
+              <w:tab/>
+            </w:r>
+            <w:r>
+              <w:rPr>
+                <w:noProof/>
+                <w:webHidden/>
+              </w:rPr>
+              <w:fldChar w:fldCharType="begin"/>
+            </w:r>
+            <w:r>
+              <w:rPr>
+                <w:noProof/>
+                <w:webHidden/>
+              </w:rPr>
+              <w:instrText xml:space="preserve"> PAGEREF _Toc353200191 \h </w:instrText>
+            </w:r>
+            <w:r>
+              <w:rPr>
+                <w:noProof/>
+                <w:webHidden/>
+              </w:rPr>
+            </w:r>
+            <w:r>
+              <w:rPr>
+                <w:noProof/>
+                <w:webHidden/>
+              </w:rPr>
+              <w:fldChar w:fldCharType="separate"/>
+            </w:r>
+            <w:r>
+              <w:rPr>
+                <w:noProof/>
+                <w:webHidden/>
+              </w:rPr>
+              <w:t>9</w:t>
             </w:r>
             <w:r>
               <w:rPr>
@@ -738,18 +3158,22 @@
       <w:pPr>
         <w:pStyle w:val="Heading1"/>
       </w:pPr>
+      <w:bookmarkStart w:id="0" w:name="_Toc353200161"/>
       <w:r>
         <w:lastRenderedPageBreak/>
         <w:t>General Design</w:t>
       </w:r>
+      <w:bookmarkEnd w:id="0"/>
     </w:p>
     <w:p>
       <w:pPr>
         <w:pStyle w:val="Heading2"/>
       </w:pPr>
+      <w:bookmarkStart w:id="1" w:name="_Toc353200162"/>
       <w:r>
         <w:t>Objectives</w:t>
       </w:r>
+      <w:bookmarkEnd w:id="1"/>
     </w:p>
     <w:p>
       <w:r>
@@ -831,6 +3255,30 @@
         <w:t>defines its own web pages, if applicable</w:t>
       </w:r>
     </w:p>
+    <w:p>
+      <w:pPr>
+        <w:pStyle w:val="ListParagraph"/>
+        <w:numPr>
+          <w:ilvl w:val="0"/>
+          <w:numId w:val="9"/>
+        </w:numPr>
+      </w:pPr>
+      <w:r>
+        <w:t>declare its dependencies, and cyclic dependency will automatically generate an error</w:t>
+      </w:r>
+    </w:p>
+    <w:p>
+      <w:pPr>
+        <w:pStyle w:val="ListParagraph"/>
+        <w:numPr>
+          <w:ilvl w:val="0"/>
+          <w:numId w:val="9"/>
+        </w:numPr>
+      </w:pPr>
+      <w:r>
+        <w:t>not be allowed to directly access tables which is not under its responsibility</w:t>
+      </w:r>
+    </w:p>
     <w:p/>
     <w:p>
       <w:r>
@@ -846,7 +3294,13 @@
         </w:numPr>
       </w:pPr>
       <w:r>
-        <w:t>we will not use a complete framework which may be long to learn, but may use small part of it or small libraries at some points to avoid doing something that already exist (like importing Excel files…)</w:t>
+        <w:t>we will not use a complete framework which may be long to learn, but may use small part of it or small libraries at some points to avoid doing something that already exist</w:t>
+      </w:r>
+      <w:r>
+        <w:t>s</w:t>
+      </w:r>
+      <w:r>
+        <w:t xml:space="preserve"> (like importing Excel files…)</w:t>
       </w:r>
     </w:p>
     <w:p>
@@ -876,7 +3330,31 @@
         <w:t xml:space="preserve">very </w:t>
       </w:r>
       <w:r>
-        <w:t>well documented, (2) provided with very easy to use and understand functionalities.</w:t>
+        <w:t xml:space="preserve">well documented, (2) provided with very easy </w:t>
+      </w:r>
+      <w:r>
+        <w:t xml:space="preserve">way </w:t>
+      </w:r>
+      <w:r>
+        <w:t>to use and understand</w:t>
+      </w:r>
+      <w:r>
+        <w:t>able</w:t>
+      </w:r>
+      <w:r>
+        <w:t xml:space="preserve"> functionalities.</w:t>
+      </w:r>
+    </w:p>
+    <w:p>
+      <w:pPr>
+        <w:pStyle w:val="ListParagraph"/>
+        <w:numPr>
+          <w:ilvl w:val="0"/>
+          <w:numId w:val="10"/>
+        </w:numPr>
+      </w:pPr>
+      <w:r>
+        <w:t>Most of the people who will develop do not have a lot of experiences, so we can get regular feedback and identify areas where we have too much complexity</w:t>
       </w:r>
     </w:p>
     <w:p/>
@@ -884,19 +3362,39 @@
       <w:pPr>
         <w:pStyle w:val="Heading2"/>
       </w:pPr>
+      <w:bookmarkStart w:id="2" w:name="_Toc353200163"/>
       <w:r>
         <w:t>Structure</w:t>
       </w:r>
-    </w:p>
-    <w:p>
-      <w:r>
-        <w:t xml:space="preserve">In order to ensure security, and enforce every component follow the same good practices, the </w:t>
+      <w:bookmarkEnd w:id="2"/>
+    </w:p>
+    <w:p>
+      <w:r>
+        <w:t xml:space="preserve">In order to ensure security, and enforce every component </w:t>
+      </w:r>
+      <w:r>
+        <w:t xml:space="preserve">to </w:t>
+      </w:r>
+      <w:r>
+        <w:t xml:space="preserve">follow the same good practices, the </w:t>
       </w:r>
       <w:r>
         <w:t xml:space="preserve">files of </w:t>
       </w:r>
       <w:r>
-        <w:t>components will not be directly accessible. Instead, only one entry point will be provided (index.php), and every request will be</w:t>
+        <w:t xml:space="preserve">components will not be directly accessible. Instead, only one entry point will be provided </w:t>
+      </w:r>
+      <w:r>
+        <w:t xml:space="preserve">to the external world </w:t>
+      </w:r>
+      <w:r>
+        <w:t>(</w:t>
+      </w:r>
+      <w:r>
+        <w:t>/</w:t>
+      </w:r>
+      <w:r>
+        <w:t>index.php), and every request will be</w:t>
       </w:r>
       <w:r>
         <w:t xml:space="preserve"> processed by this entry point.</w:t>
@@ -922,15 +3420,7 @@
         <w:t>Each component</w:t>
       </w:r>
       <w:r>
-        <w:t>, located in its own directory (component/&lt;</w:t>
-      </w:r>
-      <w:proofErr w:type="spellStart"/>
-      <w:r>
-        <w:t>component_name</w:t>
-      </w:r>
-      <w:proofErr w:type="spellEnd"/>
-      <w:r>
-        <w:t>&gt;)</w:t>
+        <w:t>, located in its own directory (component/&lt;component_name&gt;)</w:t>
       </w:r>
       <w:r>
         <w:t xml:space="preserve"> will follow the structure below:</w:t>
@@ -954,21 +3444,8 @@
         <w:t>/</w:t>
       </w:r>
       <w:r>
-        <w:t>&lt;</w:t>
-      </w:r>
-      <w:proofErr w:type="spellStart"/>
-      <w:r>
-        <w:t>page_name</w:t>
-      </w:r>
-      <w:proofErr w:type="spellEnd"/>
-      <w:r>
-        <w:t>&gt;.</w:t>
-      </w:r>
-      <w:proofErr w:type="spellStart"/>
-      <w:r>
-        <w:t>php</w:t>
-      </w:r>
-      <w:proofErr w:type="spellEnd"/>
+        <w:t>&lt;page_name&gt;.php</w:t>
+      </w:r>
     </w:p>
     <w:p>
       <w:pPr>
@@ -994,21 +3471,8 @@
         <w:t>service/</w:t>
       </w:r>
       <w:r>
-        <w:t>&lt;</w:t>
-      </w:r>
-      <w:proofErr w:type="spellStart"/>
-      <w:r>
-        <w:t>service_name</w:t>
-      </w:r>
-      <w:proofErr w:type="spellEnd"/>
-      <w:r>
-        <w:t>&gt;.</w:t>
-      </w:r>
-      <w:proofErr w:type="spellStart"/>
-      <w:r>
-        <w:t>php</w:t>
-      </w:r>
-      <w:proofErr w:type="spellEnd"/>
+        <w:t>&lt;service_name&gt;.php</w:t>
+      </w:r>
     </w:p>
     <w:p>
       <w:pPr>
@@ -1031,15 +3495,7 @@
         </w:numPr>
       </w:pPr>
       <w:r>
-        <w:t>&lt;</w:t>
-      </w:r>
-      <w:proofErr w:type="spellStart"/>
-      <w:r>
-        <w:t>component_name</w:t>
-      </w:r>
-      <w:proofErr w:type="spellEnd"/>
-      <w:r>
-        <w:t>&gt;.inc</w:t>
+        <w:t>&lt;component_name&gt;.inc</w:t>
       </w:r>
     </w:p>
     <w:p/>
@@ -1060,16 +3516,8 @@
         <w:rPr>
           <w:i/>
         </w:rPr>
-        <w:t>.</w:t>
-      </w:r>
-      <w:proofErr w:type="spellStart"/>
-      <w:r>
-        <w:rPr>
-          <w:i/>
-        </w:rPr>
-        <w:t>php</w:t>
-      </w:r>
-      <w:proofErr w:type="spellEnd"/>
+        <w:t>.php</w:t>
+      </w:r>
       <w:r>
         <w:t>, all other files in this directory must not have this extension.</w:t>
       </w:r>
@@ -1095,24 +3543,32 @@
         <w:t>scripts</w:t>
       </w:r>
       <w:r>
-        <w:t xml:space="preserve">, </w:t>
-      </w:r>
-      <w:proofErr w:type="spellStart"/>
-      <w:r>
-        <w:t>css</w:t>
-      </w:r>
-      <w:proofErr w:type="spellEnd"/>
-      <w:r>
-        <w:t>…) which is not dependent of the user using the application, and thus can be easily cached by web browsers or web proxies, even among different user sessions.</w:t>
-      </w:r>
-      <w:r>
-        <w:t xml:space="preserve"> To clearly distinguish those resources will then help making the application more </w:t>
-      </w:r>
-      <w:proofErr w:type="spellStart"/>
-      <w:r>
-        <w:t>performant</w:t>
-      </w:r>
-      <w:proofErr w:type="spellEnd"/>
+        <w:t>, css</w:t>
+      </w:r>
+      <w:r>
+        <w:t>…) which are</w:t>
+      </w:r>
+      <w:r>
+        <w:t xml:space="preserve"> not dependent of the user using the application, and thus can be easily cached by web browsers or web proxies, even among different user sessions.</w:t>
+      </w:r>
+      <w:r>
+        <w:t xml:space="preserve"> </w:t>
+      </w:r>
+      <w:r>
+        <w:t>Because we want to stay with simple design, we will not reach maximum performance, but t</w:t>
+      </w:r>
+      <w:r>
+        <w:t>o clearly d</w:t>
+      </w:r>
+      <w:r>
+        <w:t>istinguish those resources will</w:t>
+      </w:r>
+      <w:r>
+        <w:t xml:space="preserve"> help making the application more </w:t>
+      </w:r>
+      <w:r>
+        <w:t>efficient</w:t>
+      </w:r>
       <w:r>
         <w:t>.</w:t>
       </w:r>
@@ -1129,10 +3585,38 @@
         <w:t>service</w:t>
       </w:r>
       <w:r>
-        <w:t xml:space="preserve"> directory will contain one file for each service provided by this component. A service is different from a page, in the sense that a page is in HTML format to be display in a browser, while a service may return data in any format, is not intended to be displayed, and may be called either by a screen, or by a third-party system.</w:t>
-      </w:r>
-      <w:r>
-        <w:t xml:space="preserve"> A service is typically using XML as output.</w:t>
+        <w:t xml:space="preserve"> directory will contain one file for each service provided by this component. A service is different from a page, in the sense that a page is in HTML format to be display</w:t>
+      </w:r>
+      <w:r>
+        <w:t>ed</w:t>
+      </w:r>
+      <w:r>
+        <w:t xml:space="preserve"> in a browser, while a service may return data in any format</w:t>
+      </w:r>
+      <w:r>
+        <w:t>. Those data are</w:t>
+      </w:r>
+      <w:r>
+        <w:t xml:space="preserve"> not intended to be displayed, </w:t>
+      </w:r>
+      <w:r>
+        <w:t xml:space="preserve">but to be </w:t>
+      </w:r>
+      <w:r>
+        <w:lastRenderedPageBreak/>
+        <w:t xml:space="preserve">processed, </w:t>
+      </w:r>
+      <w:r>
+        <w:t>and may be called either by a screen, or by a third-party system.</w:t>
+      </w:r>
+      <w:r>
+        <w:t xml:space="preserve"> A service is typically using XML as output</w:t>
+      </w:r>
+      <w:r>
+        <w:t>, but is not restricted to it</w:t>
+      </w:r>
+      <w:r>
+        <w:t>.</w:t>
       </w:r>
     </w:p>
     <w:p/>
@@ -1153,16 +3637,7 @@
     <w:p/>
     <w:p>
       <w:r>
-        <w:lastRenderedPageBreak/>
-        <w:t>The file &lt;</w:t>
-      </w:r>
-      <w:proofErr w:type="spellStart"/>
-      <w:r>
-        <w:t>component_name</w:t>
-      </w:r>
-      <w:proofErr w:type="spellEnd"/>
-      <w:r>
-        <w:t>&gt;.inc will:</w:t>
+        <w:t>The file &lt;component_name&gt;.inc will:</w:t>
       </w:r>
     </w:p>
     <w:p>
@@ -1186,15 +3661,7 @@
         </w:numPr>
       </w:pPr>
       <w:r>
-        <w:t xml:space="preserve">Define the </w:t>
-      </w:r>
-      <w:proofErr w:type="spellStart"/>
-      <w:r>
-        <w:t>DataBase</w:t>
-      </w:r>
-      <w:proofErr w:type="spellEnd"/>
-      <w:r>
-        <w:t xml:space="preserve"> elements it manages.</w:t>
+        <w:t>Define the DataBase elements it manages.</w:t>
       </w:r>
     </w:p>
     <w:p>
@@ -1218,7 +3685,13 @@
         </w:numPr>
       </w:pPr>
       <w:r>
-        <w:t>Store information about the user currently using the application, if needed.</w:t>
+        <w:t>Store information about the user currently using the application, if needed</w:t>
+      </w:r>
+      <w:r>
+        <w:t xml:space="preserve"> (any attribute of the class will be saved in the session)</w:t>
+      </w:r>
+      <w:r>
+        <w:t>.</w:t>
       </w:r>
     </w:p>
     <w:p>
@@ -1257,7 +3730,16 @@
             <w:tcW w:w="1098" w:type="dxa"/>
           </w:tcPr>
           <w:p>
-            <w:r>
+            <w:pPr>
+              <w:jc w:val="center"/>
+              <w:rPr>
+                <w:b/>
+              </w:rPr>
+            </w:pPr>
+            <w:r>
+              <w:rPr>
+                <w:b/>
+              </w:rPr>
               <w:t>Type</w:t>
             </w:r>
           </w:p>
@@ -1267,7 +3749,16 @@
             <w:tcW w:w="3870" w:type="dxa"/>
           </w:tcPr>
           <w:p>
-            <w:r>
+            <w:pPr>
+              <w:jc w:val="center"/>
+              <w:rPr>
+                <w:b/>
+              </w:rPr>
+            </w:pPr>
+            <w:r>
+              <w:rPr>
+                <w:b/>
+              </w:rPr>
               <w:t>URL</w:t>
             </w:r>
           </w:p>
@@ -1277,7 +3768,16 @@
             <w:tcW w:w="4608" w:type="dxa"/>
           </w:tcPr>
           <w:p>
-            <w:r>
+            <w:pPr>
+              <w:jc w:val="center"/>
+              <w:rPr>
+                <w:b/>
+              </w:rPr>
+            </w:pPr>
+            <w:r>
+              <w:rPr>
+                <w:b/>
+              </w:rPr>
               <w:t>Will access in the structure to</w:t>
             </w:r>
           </w:p>
@@ -1302,47 +3802,29 @@
             <w:pPr>
               <w:rPr>
                 <w:sz w:val="16"/>
+                <w:lang w:val="fr-FR"/>
               </w:rPr>
             </w:pPr>
             <w:r>
               <w:rPr>
                 <w:sz w:val="16"/>
-              </w:rPr>
-              <w:t>/dynamic/</w:t>
-            </w:r>
-            <w:r>
-              <w:rPr>
-                <w:sz w:val="16"/>
-              </w:rPr>
-              <w:t>&lt;component&gt;/page/&lt;page</w:t>
-            </w:r>
-            <w:r>
-              <w:rPr>
-                <w:sz w:val="16"/>
-              </w:rPr>
-              <w:t>&gt;</w:t>
+                <w:lang w:val="fr-FR"/>
+              </w:rPr>
+              <w:t>/dynamic/&lt;component&gt;/page/&lt;page&gt;</w:t>
             </w:r>
           </w:p>
           <w:p>
+            <w:pPr>
+              <w:rPr>
+                <w:lang w:val="fr-FR"/>
+              </w:rPr>
+            </w:pPr>
             <w:r>
               <w:rPr>
                 <w:sz w:val="16"/>
-              </w:rPr>
-              <w:t>/dynamic/&lt;component&gt;/</w:t>
-            </w:r>
-            <w:proofErr w:type="spellStart"/>
-            <w:r>
-              <w:rPr>
-                <w:sz w:val="16"/>
-              </w:rPr>
-              <w:t>sub_page</w:t>
-            </w:r>
-            <w:proofErr w:type="spellEnd"/>
-            <w:r>
-              <w:rPr>
-                <w:sz w:val="16"/>
-              </w:rPr>
-              <w:t>/&lt;page&gt;</w:t>
+                <w:lang w:val="fr-FR"/>
+              </w:rPr>
+              <w:t>/dynamic/&lt;component&gt;/sub_page/&lt;page&gt;</w:t>
             </w:r>
           </w:p>
         </w:tc>
@@ -1354,46 +3836,30 @@
             <w:pPr>
               <w:rPr>
                 <w:sz w:val="16"/>
+                <w:lang w:val="fr-FR"/>
               </w:rPr>
             </w:pPr>
             <w:r>
               <w:rPr>
                 <w:sz w:val="16"/>
+                <w:lang w:val="fr-FR"/>
               </w:rPr>
               <w:t>/</w:t>
             </w:r>
             <w:r>
               <w:rPr>
                 <w:sz w:val="16"/>
+                <w:lang w:val="fr-FR"/>
               </w:rPr>
               <w:t>component/</w:t>
             </w:r>
             <w:r>
               <w:rPr>
                 <w:sz w:val="16"/>
-              </w:rPr>
-              <w:t>&lt;component</w:t>
-            </w:r>
-            <w:r>
-              <w:rPr>
-                <w:sz w:val="16"/>
-              </w:rPr>
-              <w:t>&gt;/page/&lt;page</w:t>
-            </w:r>
-            <w:r>
-              <w:rPr>
-                <w:sz w:val="16"/>
-              </w:rPr>
-              <w:t>&gt;.</w:t>
-            </w:r>
-            <w:proofErr w:type="spellStart"/>
-            <w:r>
-              <w:rPr>
-                <w:sz w:val="16"/>
-              </w:rPr>
-              <w:t>php</w:t>
-            </w:r>
-            <w:proofErr w:type="spellEnd"/>
+                <w:lang w:val="fr-FR"/>
+              </w:rPr>
+              <w:t>&lt;component&gt;/page/&lt;page&gt;.php</w:t>
+            </w:r>
           </w:p>
         </w:tc>
       </w:tr>
@@ -1459,16 +3925,8 @@
               <w:rPr>
                 <w:sz w:val="16"/>
               </w:rPr>
-              <w:t>&lt;component&gt;/service/&lt;service&gt;.</w:t>
-            </w:r>
-            <w:proofErr w:type="spellStart"/>
-            <w:r>
-              <w:rPr>
-                <w:sz w:val="16"/>
-              </w:rPr>
-              <w:t>php</w:t>
-            </w:r>
-            <w:proofErr w:type="spellEnd"/>
+              <w:t>&lt;component&gt;/service/&lt;service&gt;.php</w:t>
+            </w:r>
           </w:p>
         </w:tc>
       </w:tr>
@@ -1534,7 +3992,13 @@
         <w:t>The reason to separate dynamic elements from static elements into two different sub-directories from outside point of view is technical: to allow caching</w:t>
       </w:r>
       <w:r>
-        <w:t xml:space="preserve"> (no cookies outside of /dynamic/)</w:t>
+        <w:t xml:space="preserve"> (no cookies</w:t>
+      </w:r>
+      <w:r>
+        <w:t xml:space="preserve"> reltive to the user’s session</w:t>
+      </w:r>
+      <w:r>
+        <w:t xml:space="preserve"> outside of /dynamic/)</w:t>
       </w:r>
       <w:r>
         <w:t>.</w:t>
@@ -1543,71 +4007,67 @@
     <w:p/>
     <w:p>
       <w:r>
-        <w:t>The difference between URLs …/page/… and …/</w:t>
-      </w:r>
-      <w:proofErr w:type="spellStart"/>
-      <w:r>
-        <w:t>sub_page</w:t>
-      </w:r>
-      <w:proofErr w:type="spellEnd"/>
-      <w:r>
-        <w:t xml:space="preserve">/… is that a </w:t>
-      </w:r>
-      <w:proofErr w:type="spellStart"/>
-      <w:r>
-        <w:t>sub_page</w:t>
-      </w:r>
-      <w:proofErr w:type="spellEnd"/>
-      <w:r>
-        <w:t xml:space="preserve"> means it is embedded (either in a frame, in a popup…) and so should not contain the usual header and footer, while a page will be automatically surrounded by the standard header and footer content.</w:t>
+        <w:t>The difference between URLs …/page/… and …/sub_page/… is that a sub_page means it is embedded (either in a frame, in a popup…) and so should not contain the usual header and footer, while a page will be automatically surrounded by the standard header and footer content.</w:t>
       </w:r>
     </w:p>
     <w:p/>
     <w:p>
       <w:r>
-        <w:t xml:space="preserve">On top of the components, is the class </w:t>
-      </w:r>
-      <w:proofErr w:type="spellStart"/>
-      <w:r>
-        <w:t>PNApplication</w:t>
-      </w:r>
-      <w:proofErr w:type="spellEnd"/>
-      <w:r>
-        <w:t>: this is the class which instantiate and contain all the components. This class may be accessed from anywhere in order to access to a specific component.</w:t>
+        <w:t>On top of the components, is the class PNApplication: this is the class which instantiate</w:t>
+      </w:r>
+      <w:r>
+        <w:t>s</w:t>
+      </w:r>
+      <w:r>
+        <w:t xml:space="preserve"> and contain</w:t>
+      </w:r>
+      <w:r>
+        <w:t>s</w:t>
+      </w:r>
+      <w:r>
+        <w:t xml:space="preserve"> all the components. This class may be accessed from anywhere in order to access to a specific component.</w:t>
       </w:r>
     </w:p>
     <w:p>
       <w:pPr>
         <w:pStyle w:val="Heading1"/>
       </w:pPr>
+      <w:bookmarkStart w:id="3" w:name="_Toc353200164"/>
       <w:r>
         <w:t>Common</w:t>
       </w:r>
-    </w:p>
-    <w:p>
-      <w:r>
-        <w:t>Some useful classes and functionalities are provided in a common part, that any component may use. Typically this is reusable functions, or transverse functions.</w:t>
+      <w:bookmarkEnd w:id="3"/>
+    </w:p>
+    <w:p>
+      <w:r>
+        <w:t xml:space="preserve">Some useful classes and functionalities are provided in a common </w:t>
+      </w:r>
+      <w:r>
+        <w:t>part, which</w:t>
+      </w:r>
+      <w:r>
+        <w:t xml:space="preserve"> any component may use. Typically this is reusable functions, or transverse functions.</w:t>
       </w:r>
     </w:p>
     <w:p>
       <w:pPr>
         <w:pStyle w:val="Heading2"/>
       </w:pPr>
+      <w:bookmarkStart w:id="4" w:name="_Toc353200165"/>
       <w:r>
         <w:t>Localization</w:t>
       </w:r>
-    </w:p>
-    <w:p>
-      <w:r>
-        <w:t xml:space="preserve">In order to make the application multi-language, any data which does not come from the </w:t>
-      </w:r>
-      <w:proofErr w:type="spellStart"/>
-      <w:r>
-        <w:t>DataBase</w:t>
-      </w:r>
-      <w:proofErr w:type="spellEnd"/>
-      <w:r>
-        <w:t xml:space="preserve"> must be localized.</w:t>
+      <w:bookmarkEnd w:id="4"/>
+    </w:p>
+    <w:p>
+      <w:r>
+        <w:t>In order to make the application multi-language, any data</w:t>
+      </w:r>
+      <w:r>
+        <w:t xml:space="preserve"> displayed on a page</w:t>
+      </w:r>
+      <w:r>
+        <w:t xml:space="preserve"> which does not come from the DataBase must be localized.</w:t>
       </w:r>
     </w:p>
     <w:p>
@@ -1646,11 +4106,9 @@
       <w:r>
         <w:t xml:space="preserve">For </w:t>
       </w:r>
-      <w:proofErr w:type="spellStart"/>
-      <w:r>
-        <w:t>exemple</w:t>
-      </w:r>
-      <w:proofErr w:type="spellEnd"/>
+      <w:r>
+        <w:t>example</w:t>
+      </w:r>
       <w:r>
         <w:t>, with given map:</w:t>
       </w:r>
@@ -1664,6 +4122,7 @@
           <w:rFonts w:ascii="Courier New" w:hAnsi="Courier New" w:cs="Courier New"/>
           <w:sz w:val="20"/>
           <w:szCs w:val="20"/>
+          <w:lang w:val="fr-FR"/>
         </w:rPr>
       </w:pPr>
       <w:r>
@@ -1672,6 +4131,7 @@
           <w:color w:val="0000C0"/>
           <w:sz w:val="20"/>
           <w:szCs w:val="20"/>
+          <w:lang w:val="fr-FR"/>
         </w:rPr>
         <w:t xml:space="preserve">"~add ~user" </w:t>
       </w:r>
@@ -1681,6 +4141,7 @@
           <w:color w:val="000000"/>
           <w:sz w:val="20"/>
           <w:szCs w:val="20"/>
+          <w:lang w:val="fr-FR"/>
         </w:rPr>
         <w:t xml:space="preserve">=&gt; </w:t>
       </w:r>
@@ -1690,48 +4151,9 @@
           <w:color w:val="0000C0"/>
           <w:sz w:val="20"/>
           <w:szCs w:val="20"/>
+          <w:lang w:val="fr-FR"/>
         </w:rPr>
-        <w:t>"~</w:t>
-      </w:r>
-      <w:proofErr w:type="spellStart"/>
-      <w:r>
-        <w:rPr>
-          <w:rFonts w:ascii="Courier New" w:hAnsi="Courier New" w:cs="Courier New"/>
-          <w:color w:val="0000C0"/>
-          <w:sz w:val="20"/>
-          <w:szCs w:val="20"/>
-        </w:rPr>
-        <w:t>ajouter</w:t>
-      </w:r>
-      <w:proofErr w:type="spellEnd"/>
-      <w:r>
-        <w:rPr>
-          <w:rFonts w:ascii="Courier New" w:hAnsi="Courier New" w:cs="Courier New"/>
-          <w:color w:val="0000C0"/>
-          <w:sz w:val="20"/>
-          <w:szCs w:val="20"/>
-        </w:rPr>
-        <w:t xml:space="preserve"> un ~</w:t>
-      </w:r>
-      <w:proofErr w:type="spellStart"/>
-      <w:r>
-        <w:rPr>
-          <w:rFonts w:ascii="Courier New" w:hAnsi="Courier New" w:cs="Courier New"/>
-          <w:color w:val="0000C0"/>
-          <w:sz w:val="20"/>
-          <w:szCs w:val="20"/>
-        </w:rPr>
-        <w:t>utilisateur</w:t>
-      </w:r>
-      <w:proofErr w:type="spellEnd"/>
-      <w:r>
-        <w:rPr>
-          <w:rFonts w:ascii="Courier New" w:hAnsi="Courier New" w:cs="Courier New"/>
-          <w:color w:val="0000C0"/>
-          <w:sz w:val="20"/>
-          <w:szCs w:val="20"/>
-        </w:rPr>
-        <w:t>"</w:t>
+        <w:t>"~ajouter un ~utilisateur"</w:t>
       </w:r>
     </w:p>
     <w:p>
@@ -1757,47 +4179,47 @@
           <w:sz w:val="20"/>
           <w:szCs w:val="20"/>
         </w:rPr>
-        <w:t xml:space="preserve"> "</w:t>
-      </w:r>
-      <w:proofErr w:type="spellStart"/>
-      <w:r>
-        <w:rPr>
-          <w:rFonts w:ascii="Courier New" w:hAnsi="Courier New" w:cs="Courier New"/>
-          <w:color w:val="0000C0"/>
-          <w:sz w:val="20"/>
-          <w:szCs w:val="20"/>
-        </w:rPr>
-        <w:t>Ajouter</w:t>
-      </w:r>
-      <w:proofErr w:type="spellEnd"/>
-      <w:r>
-        <w:rPr>
-          <w:rFonts w:ascii="Courier New" w:hAnsi="Courier New" w:cs="Courier New"/>
-          <w:color w:val="0000C0"/>
-          <w:sz w:val="20"/>
-          <w:szCs w:val="20"/>
-        </w:rPr>
-        <w:t xml:space="preserve"> un </w:t>
-      </w:r>
-      <w:proofErr w:type="spellStart"/>
-      <w:r>
-        <w:rPr>
-          <w:rFonts w:ascii="Courier New" w:hAnsi="Courier New" w:cs="Courier New"/>
-          <w:color w:val="0000C0"/>
-          <w:sz w:val="20"/>
-          <w:szCs w:val="20"/>
-        </w:rPr>
-        <w:t>Utilisateur</w:t>
-      </w:r>
-      <w:proofErr w:type="spellEnd"/>
-      <w:r>
-        <w:t>": meaning the capital letters are put according to the indicated words, and the requested string.</w:t>
+        <w:t xml:space="preserve"> "Ajouter un Utilisateur</w:t>
+      </w:r>
+      <w:r>
+        <w:t xml:space="preserve">": meaning the capital letters are put according to the indicated words, and the </w:t>
+      </w:r>
+      <w:r>
+        <w:t xml:space="preserve">capital letters given in the </w:t>
+      </w:r>
+      <w:r>
+        <w:t>requested string</w:t>
+      </w:r>
+      <w:r>
+        <w:t xml:space="preserve"> (no need to define 2 different mapping, one wit</w:t>
+      </w:r>
+      <w:r>
+        <w:t>h capital letters, one without</w:t>
+      </w:r>
+      <w:r>
+        <w:t>)</w:t>
+      </w:r>
+      <w:r>
+        <w:t>.</w:t>
       </w:r>
     </w:p>
     <w:p/>
     <w:p>
       <w:r>
-        <w:t>The language used is kept by in the session of the user, and in a cookie in order to keep the language of the user over sessions. If no information is available, it will detect the preferred language set in the browser of the user. If still no information is available, English will be used by default.</w:t>
+        <w:lastRenderedPageBreak/>
+        <w:t xml:space="preserve">The language used is kept </w:t>
+      </w:r>
+      <w:r>
+        <w:t xml:space="preserve">in the session of the </w:t>
+      </w:r>
+      <w:r>
+        <w:t>user, but also</w:t>
+      </w:r>
+      <w:r>
+        <w:t xml:space="preserve"> </w:t>
+      </w:r>
+      <w:r>
+        <w:t>in a cookie in order to keep the language of the user over sessions. If no information is available, it will detect the preferred language set in the browser of the user. If still no information is available, English will be used by default.</w:t>
       </w:r>
     </w:p>
     <w:p/>
@@ -1812,94 +4234,67 @@
         <w:t>namespaces</w:t>
       </w:r>
       <w:r>
-        <w:t xml:space="preserve">, by default localized strings of a component are stored under the namespace having the same name as the component (i.e. </w:t>
-      </w:r>
-      <w:proofErr w:type="spellStart"/>
-      <w:r>
-        <w:t>UserManagement</w:t>
-      </w:r>
-      <w:proofErr w:type="spellEnd"/>
-      <w:r>
-        <w:t xml:space="preserve"> component will have the namespace </w:t>
-      </w:r>
-      <w:proofErr w:type="spellStart"/>
-      <w:r>
-        <w:t>UserManagement</w:t>
-      </w:r>
-      <w:proofErr w:type="spellEnd"/>
-      <w:r>
-        <w:t>). To ease the usage, when we are in a page of a component, the default namespace is the namespace of this component, so no need to specify the namespace. However it is still possible to specify it, and so to access strings define by other components.</w:t>
+        <w:t>,</w:t>
+      </w:r>
+      <w:r>
+        <w:t xml:space="preserve"> to avoid conflict (the same word may have different translations depending on the context).</w:t>
+      </w:r>
+      <w:r>
+        <w:t xml:space="preserve"> </w:t>
+      </w:r>
+      <w:r>
+        <w:t>B</w:t>
+      </w:r>
+      <w:r>
+        <w:t>y default localized strings of a component are stored under the namespace having the same name as the component (i.e. UserManagement component will have the namespace UserManagement). To ease the usage, when we are in a page of a component, the default namespace is the namespace of this component, so no need to specify the namespace. However it is still possible to specify it, and so to access strings define</w:t>
+      </w:r>
+      <w:r>
+        <w:t>d</w:t>
+      </w:r>
+      <w:r>
+        <w:t xml:space="preserve"> by other components.</w:t>
       </w:r>
     </w:p>
     <w:p>
       <w:pPr>
         <w:pStyle w:val="Heading2"/>
       </w:pPr>
-      <w:proofErr w:type="spellStart"/>
-      <w:r>
-        <w:lastRenderedPageBreak/>
+      <w:bookmarkStart w:id="5" w:name="_Toc353200166"/>
+      <w:r>
         <w:t>DataBase</w:t>
       </w:r>
-      <w:proofErr w:type="spellEnd"/>
-    </w:p>
-    <w:p>
-      <w:r>
-        <w:t xml:space="preserve">As the software will be mainly a </w:t>
-      </w:r>
-      <w:proofErr w:type="spellStart"/>
-      <w:r>
-        <w:t>DataBase</w:t>
-      </w:r>
-      <w:proofErr w:type="spellEnd"/>
-      <w:r>
-        <w:t xml:space="preserve">, some functionalities are provided to access the </w:t>
-      </w:r>
-      <w:proofErr w:type="spellStart"/>
-      <w:r>
-        <w:t>DataBase</w:t>
-      </w:r>
-      <w:proofErr w:type="spellEnd"/>
-      <w:r>
-        <w:t>, to know the data model, and to create pages to display and edit data.</w:t>
+      <w:bookmarkEnd w:id="5"/>
+    </w:p>
+    <w:p>
+      <w:r>
+        <w:t>As the software will be mainly a DataBase, some functionalities are provided to access the DataBase, to know the data model, and to create pages to display and edit data.</w:t>
       </w:r>
     </w:p>
     <w:p/>
     <w:p>
       <w:r>
-        <w:t xml:space="preserve">To access the </w:t>
-      </w:r>
-      <w:proofErr w:type="spellStart"/>
-      <w:r>
-        <w:t>DataBase</w:t>
-      </w:r>
-      <w:proofErr w:type="spellEnd"/>
-      <w:r>
-        <w:t>, we will use a very basic abstraction layer, providing basic functionalities as executing a SQL query, and get the result of it, or the error if something wrong occurred.</w:t>
+        <w:t>To access the DataBase, we will use a very basic abstraction layer, providing basic functionalities as executing a SQL query, and get the result of it, or the error if something wrong occurred.</w:t>
       </w:r>
     </w:p>
     <w:p>
       <w:r>
         <w:t xml:space="preserve">This abstraction layer is the class </w:t>
       </w:r>
-      <w:proofErr w:type="spellStart"/>
       <w:r>
         <w:rPr>
           <w:i/>
         </w:rPr>
         <w:t>DataBaseSystem</w:t>
       </w:r>
-      <w:proofErr w:type="spellEnd"/>
       <w:r>
         <w:t xml:space="preserve">, accessed through static class </w:t>
       </w:r>
-      <w:proofErr w:type="spellStart"/>
       <w:r>
         <w:rPr>
           <w:i/>
         </w:rPr>
         <w:t>DataBase</w:t>
       </w:r>
-      <w:proofErr w:type="spellEnd"/>
       <w:r>
         <w:t>.</w:t>
       </w:r>
@@ -1909,14 +4304,12 @@
       <w:r>
         <w:t xml:space="preserve">In addition, to make the build of SQL requests easier, but also to share among components the building of a final request, we will use a “SQL builder”, under the class </w:t>
       </w:r>
-      <w:proofErr w:type="spellStart"/>
       <w:r>
         <w:rPr>
           <w:i/>
         </w:rPr>
         <w:t>SQLQuery</w:t>
       </w:r>
-      <w:proofErr w:type="spellEnd"/>
       <w:r>
         <w:t>.</w:t>
       </w:r>
@@ -1938,15 +4331,7 @@
     </w:p>
     <w:p>
       <w:r>
-        <w:t xml:space="preserve">This way, it will make possible to design screens that can adapt to different situations or data models, because we know what is the data model and relations between data, and this in an efficient way as we don’t need to access the </w:t>
-      </w:r>
-      <w:proofErr w:type="spellStart"/>
-      <w:r>
-        <w:t>DataBase</w:t>
-      </w:r>
-      <w:proofErr w:type="spellEnd"/>
-      <w:r>
-        <w:t>.</w:t>
+        <w:t>This way, it will make possible to design screens that can adapt to different situations or data models.</w:t>
       </w:r>
     </w:p>
     <w:p/>
@@ -1954,21 +4339,37 @@
       <w:r>
         <w:t xml:space="preserve">Finally, </w:t>
       </w:r>
-      <w:proofErr w:type="spellStart"/>
       <w:r>
         <w:rPr>
           <w:i/>
         </w:rPr>
         <w:t>DataList</w:t>
       </w:r>
-      <w:proofErr w:type="spellEnd"/>
-      <w:r>
-        <w:t xml:space="preserve"> implements a generic screen, where the user can see a table of data, select or not the column to display, make searches, edit data… This screen is using the data model defined by the components, to know what data are available, and what is the type of each data.</w:t>
-      </w:r>
-    </w:p>
-    <w:p>
-      <w:r>
-        <w:t xml:space="preserve">Then, using this screen will need only few lines, to give what is the starting point in the data model. For example, if we want a screen with a list of users, the starting point is the table of Users, then we will be able to attach any data having relationship with a user (its personal information, through the component </w:t>
+      <w:r>
+        <w:t xml:space="preserve"> implements a generic screen, where the user can see a table of data, select or not the column to display, make searches, edit data…</w:t>
+      </w:r>
+      <w:r>
+        <w:t xml:space="preserve"> (an Excel sheet++)</w:t>
+      </w:r>
+      <w:r>
+        <w:t xml:space="preserve"> This screen is using the data model defined by the components, to know what data are available, and what </w:t>
+      </w:r>
+      <w:r>
+        <w:t>the type of each data is</w:t>
+      </w:r>
+      <w:r>
+        <w:t>.</w:t>
+      </w:r>
+    </w:p>
+    <w:p>
+      <w:r>
+        <w:t xml:space="preserve">Then, using this screen will need only few lines, to give what is the starting point in the data model. For example, if we want a screen with a list of users, the starting point is the table of Users, then we will be able to </w:t>
+      </w:r>
+      <w:r>
+        <w:t>see</w:t>
+      </w:r>
+      <w:r>
+        <w:t xml:space="preserve"> any data having relationship with a user (its personal information, through the component </w:t>
       </w:r>
       <w:r>
         <w:rPr>
@@ -1979,25 +4380,34 @@
       <w:r>
         <w:t>, …)</w:t>
       </w:r>
+      <w:r>
+        <w:t xml:space="preserve"> just by analyzing the data model.</w:t>
+      </w:r>
     </w:p>
     <w:p>
       <w:pPr>
         <w:pStyle w:val="Heading1"/>
       </w:pPr>
+      <w:bookmarkStart w:id="6" w:name="_Toc353200167"/>
+      <w:r>
+        <w:t xml:space="preserve">General </w:t>
+      </w:r>
       <w:r>
         <w:t>Components</w:t>
       </w:r>
+      <w:bookmarkEnd w:id="6"/>
     </w:p>
     <w:p>
       <w:r>
         <w:rPr>
           <w:noProof/>
+          <w:lang w:val="en-PH" w:eastAsia="en-PH"/>
         </w:rPr>
         <w:drawing>
           <wp:inline distT="0" distB="0" distL="0" distR="0">
-            <wp:extent cx="4391025" cy="1343025"/>
+            <wp:extent cx="3438525" cy="1381125"/>
             <wp:effectExtent l="0" t="0" r="0" b="0"/>
-            <wp:docPr id="3" name="Picture 1"/>
+            <wp:docPr id="14" name="Picture 9"/>
             <wp:cNvGraphicFramePr>
               <a:graphicFrameLocks xmlns:a="http://schemas.openxmlformats.org/drawingml/2006/main" noChangeAspect="1"/>
             </wp:cNvGraphicFramePr>
@@ -2005,7 +4415,7 @@
               <a:graphicData uri="http://schemas.openxmlformats.org/drawingml/2006/picture">
                 <pic:pic xmlns:pic="http://schemas.openxmlformats.org/drawingml/2006/picture">
                   <pic:nvPicPr>
-                    <pic:cNvPr id="0" name="Picture 1"/>
+                    <pic:cNvPr id="0" name="Picture 9"/>
                     <pic:cNvPicPr>
                       <a:picLocks noChangeAspect="1" noChangeArrowheads="1"/>
                     </pic:cNvPicPr>
@@ -2020,7 +4430,7 @@
                   <pic:spPr bwMode="auto">
                     <a:xfrm>
                       <a:off x="0" y="0"/>
-                      <a:ext cx="4391025" cy="1343025"/>
+                      <a:ext cx="3438525" cy="1381125"/>
                     </a:xfrm>
                     <a:prstGeom prst="rect">
                       <a:avLst/>
@@ -2044,17 +4454,21 @@
       <w:pPr>
         <w:pStyle w:val="Heading2"/>
       </w:pPr>
+      <w:bookmarkStart w:id="7" w:name="_Toc353200168"/>
       <w:r>
         <w:t>Authentication</w:t>
       </w:r>
+      <w:bookmarkEnd w:id="7"/>
     </w:p>
     <w:p>
       <w:pPr>
         <w:pStyle w:val="Heading3"/>
       </w:pPr>
+      <w:bookmarkStart w:id="8" w:name="_Toc353200169"/>
       <w:r>
         <w:t>Responsibilities</w:t>
       </w:r>
+      <w:bookmarkEnd w:id="8"/>
     </w:p>
     <w:p>
       <w:r>
@@ -2070,6 +4484,7 @@
     <w:p/>
     <w:p>
       <w:r>
+        <w:lastRenderedPageBreak/>
         <w:t xml:space="preserve">Depending on the project, the external system may be different (Active Directory in Cambodia, Linux in Philippines…). That’s why during authentication we will also provide with a </w:t>
       </w:r>
       <w:r>
@@ -2086,15 +4501,17 @@
       <w:pPr>
         <w:pStyle w:val="Heading3"/>
       </w:pPr>
-      <w:r>
-        <w:lastRenderedPageBreak/>
+      <w:bookmarkStart w:id="9" w:name="_Toc353200170"/>
+      <w:r>
         <w:t>Functionalities</w:t>
       </w:r>
+      <w:bookmarkEnd w:id="9"/>
     </w:p>
     <w:p>
       <w:r>
         <w:rPr>
           <w:noProof/>
+          <w:lang w:val="en-PH" w:eastAsia="en-PH"/>
         </w:rPr>
         <w:drawing>
           <wp:inline distT="0" distB="0" distL="0" distR="0">
@@ -2167,48 +4584,66 @@
       <w:r>
         <w:t xml:space="preserve"> method, the others are optional. At least the </w:t>
       </w:r>
-      <w:proofErr w:type="spellStart"/>
       <w:r>
         <w:rPr>
           <w:i/>
         </w:rPr>
         <w:t>get_user_list</w:t>
       </w:r>
-      <w:proofErr w:type="spellEnd"/>
-      <w:r>
-        <w:t xml:space="preserve"> method is also recommended, to ease synchronization and avoid the need to create information manually. The other methods are optional, if they are provided it means more functionalities will</w:t>
-      </w:r>
-      <w:r>
-        <w:t xml:space="preserve"> be available and users can be directly manage from the application.</w:t>
+      <w:r>
+        <w:t xml:space="preserve"> method is also recommended, to ease synchronization and avoid the need to create information manually.</w:t>
+      </w:r>
+      <w:r>
+        <w:t xml:space="preserve"> The other methods are optional.</w:t>
+      </w:r>
+      <w:r>
+        <w:t xml:space="preserve"> </w:t>
+      </w:r>
+      <w:r>
+        <w:t>I</w:t>
+      </w:r>
+      <w:r>
+        <w:t>f they are provided it means more functionalities will</w:t>
+      </w:r>
+      <w:r>
+        <w:t xml:space="preserve"> be available and users can be directly manage</w:t>
+      </w:r>
+      <w:r>
+        <w:t>d</w:t>
+      </w:r>
+      <w:r>
+        <w:t xml:space="preserve"> from the application.</w:t>
       </w:r>
     </w:p>
     <w:p>
       <w:pPr>
         <w:pStyle w:val="Heading2"/>
       </w:pPr>
+      <w:bookmarkStart w:id="10" w:name="_Toc353200171"/>
       <w:r>
         <w:t>User Management</w:t>
       </w:r>
+      <w:bookmarkEnd w:id="10"/>
     </w:p>
     <w:p>
       <w:pPr>
         <w:pStyle w:val="Heading3"/>
       </w:pPr>
+      <w:bookmarkStart w:id="11" w:name="_Toc353200172"/>
       <w:r>
         <w:t>Responsibilities</w:t>
       </w:r>
-    </w:p>
-    <w:p>
-      <w:r>
-        <w:t xml:space="preserve">The </w:t>
-      </w:r>
-      <w:proofErr w:type="spellStart"/>
-      <w:r>
-        <w:t>UserManagement</w:t>
-      </w:r>
-      <w:proofErr w:type="spellEnd"/>
-      <w:r>
-        <w:t xml:space="preserve"> component is responsible to allow a user login and logout, and to manage access rights for the users.</w:t>
+      <w:bookmarkEnd w:id="11"/>
+    </w:p>
+    <w:p>
+      <w:r>
+        <w:t>The UserManagement component is responsible</w:t>
+      </w:r>
+      <w:r>
+        <w:t xml:space="preserve"> to maintain a list of known users (registered in external systems),</w:t>
+      </w:r>
+      <w:r>
+        <w:t xml:space="preserve"> to allow a user login and logout, and to manage access rights for the users.</w:t>
       </w:r>
     </w:p>
     <w:p/>
@@ -2219,7 +4654,19 @@
     </w:p>
     <w:p>
       <w:r>
-        <w:t>Rights can be assign directly to a user, or through roles. A role is defined by a set of access rights, then roles can be assigned to users. A user can have several roles.</w:t>
+        <w:t>Rights can be assign</w:t>
+      </w:r>
+      <w:r>
+        <w:t>ed</w:t>
+      </w:r>
+      <w:r>
+        <w:t xml:space="preserve"> directly to a user, or through roles. A role is defined by a set of access rights, </w:t>
+      </w:r>
+      <w:r>
+        <w:t xml:space="preserve">and </w:t>
+      </w:r>
+      <w:r>
+        <w:t>then roles can be assigned to users. A user can have several roles.</w:t>
       </w:r>
     </w:p>
     <w:p/>
@@ -2238,20 +4685,23 @@
       <w:pPr>
         <w:pStyle w:val="Heading3"/>
       </w:pPr>
+      <w:bookmarkStart w:id="12" w:name="_Toc353200173"/>
       <w:r>
         <w:t>Functionalities</w:t>
       </w:r>
+      <w:bookmarkEnd w:id="12"/>
     </w:p>
     <w:p>
       <w:r>
         <w:rPr>
           <w:noProof/>
+          <w:lang w:val="en-PH" w:eastAsia="en-PH"/>
         </w:rPr>
         <w:drawing>
           <wp:inline distT="0" distB="0" distL="0" distR="0">
-            <wp:extent cx="5153025" cy="1771650"/>
+            <wp:extent cx="5648325" cy="1524000"/>
             <wp:effectExtent l="0" t="0" r="0" b="0"/>
-            <wp:docPr id="8" name="Picture 4"/>
+            <wp:docPr id="5" name="Picture 3"/>
             <wp:cNvGraphicFramePr>
               <a:graphicFrameLocks xmlns:a="http://schemas.openxmlformats.org/drawingml/2006/main" noChangeAspect="1"/>
             </wp:cNvGraphicFramePr>
@@ -2259,7 +4709,7 @@
               <a:graphicData uri="http://schemas.openxmlformats.org/drawingml/2006/picture">
                 <pic:pic xmlns:pic="http://schemas.openxmlformats.org/drawingml/2006/picture">
                   <pic:nvPicPr>
-                    <pic:cNvPr id="0" name="Picture 4"/>
+                    <pic:cNvPr id="0" name="Picture 3"/>
                     <pic:cNvPicPr>
                       <a:picLocks noChangeAspect="1" noChangeArrowheads="1"/>
                     </pic:cNvPicPr>
@@ -2274,7 +4724,7 @@
                   <pic:spPr bwMode="auto">
                     <a:xfrm>
                       <a:off x="0" y="0"/>
-                      <a:ext cx="5153025" cy="1771650"/>
+                      <a:ext cx="5648325" cy="1524000"/>
                     </a:xfrm>
                     <a:prstGeom prst="rect">
                       <a:avLst/>
@@ -2295,13 +4745,9 @@
       </w:r>
     </w:p>
     <w:p>
-      <w:proofErr w:type="spellStart"/>
-      <w:r>
-        <w:t>UserManagement</w:t>
-      </w:r>
-      <w:proofErr w:type="spellEnd"/>
-      <w:r>
-        <w:t xml:space="preserve"> depends on </w:t>
+      <w:r>
+        <w:lastRenderedPageBreak/>
+        <w:t xml:space="preserve">UserManagement depends on </w:t>
       </w:r>
       <w:r>
         <w:t>Authentication component in order to validate username and password when a user login.</w:t>
@@ -2310,7 +4756,13 @@
     <w:p/>
     <w:p>
       <w:r>
-        <w:t>The component will keep information about the user currently authenticated:</w:t>
+        <w:t xml:space="preserve">The component will keep </w:t>
+      </w:r>
+      <w:r>
+        <w:t xml:space="preserve">in the session </w:t>
+      </w:r>
+      <w:r>
+        <w:t>information about the user currently authenticated:</w:t>
       </w:r>
     </w:p>
     <w:p>
@@ -2322,7 +4774,6 @@
         </w:numPr>
       </w:pPr>
       <w:r>
-        <w:lastRenderedPageBreak/>
         <w:t>Its domain</w:t>
       </w:r>
     </w:p>
@@ -2349,6 +4800,15 @@
       <w:r>
         <w:t>The result of the computation of all its rights</w:t>
       </w:r>
+      <w:r>
+        <w:t xml:space="preserve"> (to reduce DataBase access, as any page will needs security checks</w:t>
+      </w:r>
+      <w:r>
+        <w:t>, we will store the computation when the user login</w:t>
+      </w:r>
+      <w:r>
+        <w:t>)</w:t>
+      </w:r>
     </w:p>
     <w:p/>
     <w:p>
@@ -2382,15 +4842,13 @@
     </w:p>
     <w:p>
       <w:r>
-        <w:t xml:space="preserve">And 2 events the other components may </w:t>
-      </w:r>
-      <w:proofErr w:type="spellStart"/>
-      <w:r>
-        <w:t>subscrive</w:t>
-      </w:r>
-      <w:proofErr w:type="spellEnd"/>
-      <w:r>
-        <w:t>:</w:t>
+        <w:t>And 2 events the other components may subscri</w:t>
+      </w:r>
+      <w:r>
+        <w:t>b</w:t>
+      </w:r>
+      <w:r>
+        <w:t>e:</w:t>
       </w:r>
     </w:p>
     <w:p>
@@ -2401,13 +4859,8 @@
           <w:numId w:val="17"/>
         </w:numPr>
       </w:pPr>
-      <w:proofErr w:type="spellStart"/>
-      <w:r>
-        <w:t>Logged_in</w:t>
-      </w:r>
-      <w:proofErr w:type="spellEnd"/>
-      <w:r>
-        <w:t>: raised when a user logged in, so other components may populate information about the logged user (like its first name and last name…)</w:t>
+      <w:r>
+        <w:t>Logged_in: raised when a user logged in, so other components may populate information about the logged user (like its first name and last name…)</w:t>
       </w:r>
     </w:p>
     <w:p>
@@ -2418,33 +4871,31 @@
           <w:numId w:val="17"/>
         </w:numPr>
       </w:pPr>
-      <w:proofErr w:type="spellStart"/>
-      <w:r>
-        <w:t>Logged_out</w:t>
-      </w:r>
-      <w:proofErr w:type="spellEnd"/>
-      <w:r>
-        <w:t>: raised when a user logged out.</w:t>
+      <w:r>
+        <w:t>Logged_out: raised when a user logged out.</w:t>
       </w:r>
     </w:p>
     <w:p>
       <w:pPr>
         <w:pStyle w:val="Heading3"/>
       </w:pPr>
+      <w:bookmarkStart w:id="13" w:name="_Toc353200174"/>
       <w:r>
         <w:t>Data</w:t>
       </w:r>
+      <w:bookmarkEnd w:id="13"/>
     </w:p>
     <w:p>
       <w:r>
         <w:rPr>
           <w:noProof/>
+          <w:lang w:val="en-PH" w:eastAsia="en-PH"/>
         </w:rPr>
         <w:drawing>
           <wp:inline distT="0" distB="0" distL="0" distR="0">
-            <wp:extent cx="4029075" cy="1924050"/>
+            <wp:extent cx="4029075" cy="1895475"/>
             <wp:effectExtent l="0" t="0" r="0" b="0"/>
-            <wp:docPr id="9" name="Picture 5"/>
+            <wp:docPr id="4" name="Picture 2"/>
             <wp:cNvGraphicFramePr>
               <a:graphicFrameLocks xmlns:a="http://schemas.openxmlformats.org/drawingml/2006/main" noChangeAspect="1"/>
             </wp:cNvGraphicFramePr>
@@ -2452,7 +4903,7 @@
               <a:graphicData uri="http://schemas.openxmlformats.org/drawingml/2006/picture">
                 <pic:pic xmlns:pic="http://schemas.openxmlformats.org/drawingml/2006/picture">
                   <pic:nvPicPr>
-                    <pic:cNvPr id="0" name="Picture 5"/>
+                    <pic:cNvPr id="0" name="Picture 2"/>
                     <pic:cNvPicPr>
                       <a:picLocks noChangeAspect="1" noChangeArrowheads="1"/>
                     </pic:cNvPicPr>
@@ -2467,7 +4918,7 @@
                   <pic:spPr bwMode="auto">
                     <a:xfrm>
                       <a:off x="0" y="0"/>
-                      <a:ext cx="4029075" cy="1924050"/>
+                      <a:ext cx="4029075" cy="1895475"/>
                     </a:xfrm>
                     <a:prstGeom prst="rect">
                       <a:avLst/>
@@ -2496,11 +4947,12 @@
       <w:r>
         <w:t xml:space="preserve">A user can have rights attached directly through the table </w:t>
       </w:r>
-      <w:proofErr w:type="spellStart"/>
-      <w:r>
+      <w:r>
+        <w:rPr>
+          <w:i/>
+        </w:rPr>
         <w:t>UserRights</w:t>
       </w:r>
-      <w:proofErr w:type="spellEnd"/>
       <w:r>
         <w:t>.</w:t>
       </w:r>
@@ -2509,24 +4961,41 @@
       <w:r>
         <w:t xml:space="preserve">A user can have roles attached through the table </w:t>
       </w:r>
-      <w:proofErr w:type="spellStart"/>
-      <w:r>
+      <w:r>
+        <w:rPr>
+          <w:i/>
+        </w:rPr>
         <w:t>UserRole</w:t>
       </w:r>
-      <w:proofErr w:type="spellEnd"/>
       <w:r>
         <w:t>.</w:t>
       </w:r>
     </w:p>
     <w:p>
       <w:r>
-        <w:t xml:space="preserve">Each role is defined by a name, and has rights attached through the table </w:t>
-      </w:r>
-      <w:proofErr w:type="spellStart"/>
-      <w:r>
+        <w:t>Each role is defined by a name</w:t>
+      </w:r>
+      <w:r>
+        <w:t xml:space="preserve"> (in table </w:t>
+      </w:r>
+      <w:r>
+        <w:rPr>
+          <w:i/>
+        </w:rPr>
+        <w:t>Role</w:t>
+      </w:r>
+      <w:r>
+        <w:t>)</w:t>
+      </w:r>
+      <w:r>
+        <w:t xml:space="preserve">, and has rights attached through the table </w:t>
+      </w:r>
+      <w:r>
+        <w:rPr>
+          <w:i/>
+        </w:rPr>
         <w:t>RoleRights</w:t>
       </w:r>
-      <w:proofErr w:type="spellEnd"/>
       <w:r>
         <w:t>.</w:t>
       </w:r>
@@ -2536,13 +5005,346 @@
         <w:t>Each right is defined by a name, and a value which may have any type (it will be the responsibility of the component managing this right to handle the value accordingly).</w:t>
       </w:r>
     </w:p>
+    <w:p>
+      <w:pPr>
+        <w:pStyle w:val="Heading2"/>
+      </w:pPr>
+      <w:bookmarkStart w:id="14" w:name="_Toc353200175"/>
+      <w:r>
+        <w:lastRenderedPageBreak/>
+        <w:t>People</w:t>
+      </w:r>
+      <w:bookmarkEnd w:id="14"/>
+    </w:p>
+    <w:p>
+      <w:pPr>
+        <w:pStyle w:val="Heading3"/>
+      </w:pPr>
+      <w:bookmarkStart w:id="15" w:name="_Toc353200176"/>
+      <w:r>
+        <w:t>Responsibilities</w:t>
+      </w:r>
+      <w:bookmarkEnd w:id="15"/>
+    </w:p>
+    <w:p>
+      <w:pPr>
+        <w:pStyle w:val="Heading3"/>
+      </w:pPr>
+      <w:bookmarkStart w:id="16" w:name="_Toc353200177"/>
+      <w:r>
+        <w:t>Functionalities</w:t>
+      </w:r>
+      <w:bookmarkEnd w:id="16"/>
+    </w:p>
+    <w:p>
+      <w:pPr>
+        <w:pStyle w:val="Heading3"/>
+      </w:pPr>
+      <w:bookmarkStart w:id="17" w:name="_Toc353200178"/>
+      <w:r>
+        <w:t>Data</w:t>
+      </w:r>
+      <w:bookmarkEnd w:id="17"/>
+    </w:p>
+    <w:p>
+      <w:r>
+        <w:rPr>
+          <w:noProof/>
+          <w:lang w:val="en-PH" w:eastAsia="en-PH"/>
+        </w:rPr>
+        <w:drawing>
+          <wp:inline distT="0" distB="0" distL="0" distR="0">
+            <wp:extent cx="5943600" cy="2783711"/>
+            <wp:effectExtent l="0" t="0" r="0" b="0"/>
+            <wp:docPr id="11" name="Picture 6"/>
+            <wp:cNvGraphicFramePr>
+              <a:graphicFrameLocks xmlns:a="http://schemas.openxmlformats.org/drawingml/2006/main" noChangeAspect="1"/>
+            </wp:cNvGraphicFramePr>
+            <a:graphic xmlns:a="http://schemas.openxmlformats.org/drawingml/2006/main">
+              <a:graphicData uri="http://schemas.openxmlformats.org/drawingml/2006/picture">
+                <pic:pic xmlns:pic="http://schemas.openxmlformats.org/drawingml/2006/picture">
+                  <pic:nvPicPr>
+                    <pic:cNvPr id="0" name="Picture 6"/>
+                    <pic:cNvPicPr>
+                      <a:picLocks noChangeAspect="1" noChangeArrowheads="1"/>
+                    </pic:cNvPicPr>
+                  </pic:nvPicPr>
+                  <pic:blipFill>
+                    <a:blip r:embed="rId12" cstate="print"/>
+                    <a:srcRect/>
+                    <a:stretch>
+                      <a:fillRect/>
+                    </a:stretch>
+                  </pic:blipFill>
+                  <pic:spPr bwMode="auto">
+                    <a:xfrm>
+                      <a:off x="0" y="0"/>
+                      <a:ext cx="5943600" cy="2783711"/>
+                    </a:xfrm>
+                    <a:prstGeom prst="rect">
+                      <a:avLst/>
+                    </a:prstGeom>
+                    <a:noFill/>
+                    <a:ln w="9525">
+                      <a:noFill/>
+                      <a:miter lim="800000"/>
+                      <a:headEnd/>
+                      <a:tailEnd/>
+                    </a:ln>
+                  </pic:spPr>
+                </pic:pic>
+              </a:graphicData>
+            </a:graphic>
+          </wp:inline>
+        </w:drawing>
+      </w:r>
+    </w:p>
+    <w:p>
+      <w:pPr>
+        <w:pStyle w:val="Heading2"/>
+      </w:pPr>
+      <w:bookmarkStart w:id="18" w:name="_Toc353200179"/>
+      <w:r>
+        <w:t>Storage</w:t>
+      </w:r>
+      <w:bookmarkEnd w:id="18"/>
+    </w:p>
+    <w:p>
+      <w:pPr>
+        <w:pStyle w:val="Heading3"/>
+      </w:pPr>
+      <w:bookmarkStart w:id="19" w:name="_Toc353200180"/>
+      <w:r>
+        <w:t>Responsibilities</w:t>
+      </w:r>
+      <w:bookmarkEnd w:id="19"/>
+    </w:p>
+    <w:p>
+      <w:pPr>
+        <w:pStyle w:val="Heading3"/>
+      </w:pPr>
+      <w:bookmarkStart w:id="20" w:name="_Toc353200181"/>
+      <w:r>
+        <w:t>Functionalities</w:t>
+      </w:r>
+      <w:bookmarkEnd w:id="20"/>
+    </w:p>
+    <w:p>
+      <w:pPr>
+        <w:pStyle w:val="Heading3"/>
+      </w:pPr>
+      <w:bookmarkStart w:id="21" w:name="_Toc353200182"/>
+      <w:r>
+        <w:t>Data</w:t>
+      </w:r>
+      <w:bookmarkEnd w:id="21"/>
+    </w:p>
+    <w:p>
+      <w:r>
+        <w:rPr>
+          <w:noProof/>
+          <w:lang w:val="en-PH" w:eastAsia="en-PH"/>
+        </w:rPr>
+        <w:drawing>
+          <wp:inline distT="0" distB="0" distL="0" distR="0">
+            <wp:extent cx="1371600" cy="933450"/>
+            <wp:effectExtent l="0" t="0" r="0" b="0"/>
+            <wp:docPr id="12" name="Picture 7"/>
+            <wp:cNvGraphicFramePr>
+              <a:graphicFrameLocks xmlns:a="http://schemas.openxmlformats.org/drawingml/2006/main" noChangeAspect="1"/>
+            </wp:cNvGraphicFramePr>
+            <a:graphic xmlns:a="http://schemas.openxmlformats.org/drawingml/2006/main">
+              <a:graphicData uri="http://schemas.openxmlformats.org/drawingml/2006/picture">
+                <pic:pic xmlns:pic="http://schemas.openxmlformats.org/drawingml/2006/picture">
+                  <pic:nvPicPr>
+                    <pic:cNvPr id="0" name="Picture 7"/>
+                    <pic:cNvPicPr>
+                      <a:picLocks noChangeAspect="1" noChangeArrowheads="1"/>
+                    </pic:cNvPicPr>
+                  </pic:nvPicPr>
+                  <pic:blipFill>
+                    <a:blip r:embed="rId13" cstate="print"/>
+                    <a:srcRect/>
+                    <a:stretch>
+                      <a:fillRect/>
+                    </a:stretch>
+                  </pic:blipFill>
+                  <pic:spPr bwMode="auto">
+                    <a:xfrm>
+                      <a:off x="0" y="0"/>
+                      <a:ext cx="1371600" cy="933450"/>
+                    </a:xfrm>
+                    <a:prstGeom prst="rect">
+                      <a:avLst/>
+                    </a:prstGeom>
+                    <a:noFill/>
+                    <a:ln w="9525">
+                      <a:noFill/>
+                      <a:miter lim="800000"/>
+                      <a:headEnd/>
+                      <a:tailEnd/>
+                    </a:ln>
+                  </pic:spPr>
+                </pic:pic>
+              </a:graphicData>
+            </a:graphic>
+          </wp:inline>
+        </w:drawing>
+      </w:r>
+    </w:p>
+    <w:p>
+      <w:pPr>
+        <w:pStyle w:val="Heading2"/>
+      </w:pPr>
+      <w:bookmarkStart w:id="22" w:name="_Toc353200183"/>
+      <w:r>
+        <w:lastRenderedPageBreak/>
+        <w:t>Contact</w:t>
+      </w:r>
+      <w:bookmarkEnd w:id="22"/>
+    </w:p>
+    <w:p>
+      <w:pPr>
+        <w:pStyle w:val="Heading3"/>
+      </w:pPr>
+      <w:bookmarkStart w:id="23" w:name="_Toc353200184"/>
+      <w:r>
+        <w:t>Responsibilities</w:t>
+      </w:r>
+      <w:bookmarkEnd w:id="23"/>
+    </w:p>
+    <w:p>
+      <w:pPr>
+        <w:pStyle w:val="Heading3"/>
+      </w:pPr>
+      <w:bookmarkStart w:id="24" w:name="_Toc353200185"/>
+      <w:r>
+        <w:t>Functionalities</w:t>
+      </w:r>
+      <w:bookmarkEnd w:id="24"/>
+    </w:p>
+    <w:p>
+      <w:pPr>
+        <w:pStyle w:val="Heading3"/>
+      </w:pPr>
+      <w:bookmarkStart w:id="25" w:name="_Toc353200186"/>
+      <w:r>
+        <w:t>Data</w:t>
+      </w:r>
+      <w:bookmarkEnd w:id="25"/>
+    </w:p>
+    <w:p>
+      <w:r>
+        <w:rPr>
+          <w:noProof/>
+          <w:lang w:val="en-PH" w:eastAsia="en-PH"/>
+        </w:rPr>
+        <w:drawing>
+          <wp:inline distT="0" distB="0" distL="0" distR="0">
+            <wp:extent cx="4581525" cy="2324100"/>
+            <wp:effectExtent l="0" t="0" r="0" b="0"/>
+            <wp:docPr id="13" name="Picture 8"/>
+            <wp:cNvGraphicFramePr>
+              <a:graphicFrameLocks xmlns:a="http://schemas.openxmlformats.org/drawingml/2006/main" noChangeAspect="1"/>
+            </wp:cNvGraphicFramePr>
+            <a:graphic xmlns:a="http://schemas.openxmlformats.org/drawingml/2006/main">
+              <a:graphicData uri="http://schemas.openxmlformats.org/drawingml/2006/picture">
+                <pic:pic xmlns:pic="http://schemas.openxmlformats.org/drawingml/2006/picture">
+                  <pic:nvPicPr>
+                    <pic:cNvPr id="0" name="Picture 8"/>
+                    <pic:cNvPicPr>
+                      <a:picLocks noChangeAspect="1" noChangeArrowheads="1"/>
+                    </pic:cNvPicPr>
+                  </pic:nvPicPr>
+                  <pic:blipFill>
+                    <a:blip r:embed="rId14" cstate="print"/>
+                    <a:srcRect/>
+                    <a:stretch>
+                      <a:fillRect/>
+                    </a:stretch>
+                  </pic:blipFill>
+                  <pic:spPr bwMode="auto">
+                    <a:xfrm>
+                      <a:off x="0" y="0"/>
+                      <a:ext cx="4581525" cy="2324100"/>
+                    </a:xfrm>
+                    <a:prstGeom prst="rect">
+                      <a:avLst/>
+                    </a:prstGeom>
+                    <a:noFill/>
+                    <a:ln w="9525">
+                      <a:noFill/>
+                      <a:miter lim="800000"/>
+                      <a:headEnd/>
+                      <a:tailEnd/>
+                    </a:ln>
+                  </pic:spPr>
+                </pic:pic>
+              </a:graphicData>
+            </a:graphic>
+          </wp:inline>
+        </w:drawing>
+      </w:r>
+    </w:p>
+    <w:p>
+      <w:pPr>
+        <w:pStyle w:val="Heading1"/>
+      </w:pPr>
+      <w:bookmarkStart w:id="26" w:name="_Toc353200187"/>
+      <w:r>
+        <w:t>Selection Components</w:t>
+      </w:r>
+      <w:bookmarkEnd w:id="26"/>
+    </w:p>
+    <w:p>
+      <w:pPr>
+        <w:pStyle w:val="Heading1"/>
+      </w:pPr>
+      <w:bookmarkStart w:id="27" w:name="_Toc353200188"/>
+      <w:r>
+        <w:t>Education Components</w:t>
+      </w:r>
+      <w:bookmarkEnd w:id="27"/>
+    </w:p>
+    <w:p>
+      <w:pPr>
+        <w:pStyle w:val="Heading1"/>
+      </w:pPr>
+      <w:bookmarkStart w:id="28" w:name="_Toc353200189"/>
+      <w:r>
+        <w:t>Training Components</w:t>
+      </w:r>
+      <w:bookmarkEnd w:id="28"/>
+    </w:p>
+    <w:p>
+      <w:pPr>
+        <w:pStyle w:val="Heading1"/>
+      </w:pPr>
+      <w:bookmarkStart w:id="29" w:name="_Toc353200190"/>
+      <w:r>
+        <w:t>External Relations Components</w:t>
+      </w:r>
+      <w:bookmarkEnd w:id="29"/>
+    </w:p>
+    <w:p>
+      <w:pPr>
+        <w:pStyle w:val="Heading1"/>
+      </w:pPr>
+      <w:bookmarkStart w:id="30" w:name="_Toc353200191"/>
+      <w:r>
+        <w:t>Finance Components</w:t>
+      </w:r>
+      <w:bookmarkEnd w:id="30"/>
+    </w:p>
+    <w:p/>
+    <w:p/>
     <w:p/>
     <w:p/>
     <w:p/>
     <w:p/>
     <w:sectPr>
-      <w:headerReference w:type="default" r:id="rId12"/>
-      <w:footerReference w:type="default" r:id="rId13"/>
+      <w:headerReference w:type="default" r:id="rId15"/>
+      <w:footerReference w:type="default" r:id="rId16"/>
       <w:pgSz w:w="12240" w:h="15840"/>
       <w:pgMar w:top="1440" w:right="1440" w:bottom="1440" w:left="1440" w:header="720" w:footer="720" w:gutter="0"/>
       <w:cols w:space="720"/>
@@ -2683,7 +5485,7 @@
         <w:rStyle w:val="PageNumber"/>
         <w:noProof/>
       </w:rPr>
-      <w:t>5</w:t>
+      <w:t>7</w:t>
     </w:r>
     <w:r>
       <w:rPr>
@@ -2703,7 +5505,7 @@
           <w:rStyle w:val="PageNumber"/>
           <w:noProof/>
         </w:rPr>
-        <w:t>7</w:t>
+        <w:t>9</w:t>
       </w:r>
     </w:fldSimple>
     <w:r>
@@ -2806,6 +5608,7 @@
         <w:noProof/>
         <w:color w:val="222222"/>
         <w:szCs w:val="18"/>
+        <w:lang w:val="en-PH" w:eastAsia="en-PH"/>
       </w:rPr>
       <w:drawing>
         <wp:anchor distT="0" distB="0" distL="114300" distR="114300" simplePos="0" relativeHeight="251658240" behindDoc="1" locked="0" layoutInCell="1" allowOverlap="1">
@@ -2851,7 +5654,6 @@
         </wp:anchor>
       </w:drawing>
     </w:r>
-    <w:proofErr w:type="spellStart"/>
     <w:r>
       <w:rPr>
         <w:b/>
@@ -2861,33 +5663,8 @@
         <w:szCs w:val="18"/>
         <w:shd w:val="clear" w:color="auto" w:fill="FFFFFF"/>
       </w:rPr>
-      <w:t>Passerelles</w:t>
+      <w:t>Passerelles Numériques</w:t>
     </w:r>
-    <w:proofErr w:type="spellEnd"/>
-    <w:r>
-      <w:rPr>
-        <w:b/>
-        <w:i/>
-        <w:iCs/>
-        <w:color w:val="222222"/>
-        <w:szCs w:val="18"/>
-        <w:shd w:val="clear" w:color="auto" w:fill="FFFFFF"/>
-      </w:rPr>
-      <w:t xml:space="preserve"> </w:t>
-    </w:r>
-    <w:proofErr w:type="spellStart"/>
-    <w:r>
-      <w:rPr>
-        <w:b/>
-        <w:i/>
-        <w:iCs/>
-        <w:color w:val="222222"/>
-        <w:szCs w:val="18"/>
-        <w:shd w:val="clear" w:color="auto" w:fill="FFFFFF"/>
-      </w:rPr>
-      <w:t>Numériques</w:t>
-    </w:r>
-    <w:proofErr w:type="spellEnd"/>
   </w:p>
   <w:p>
     <w:pPr>
@@ -5582,28 +8359,28 @@
     <w:charset w:val="00"/>
     <w:family w:val="swiss"/>
     <w:pitch w:val="variable"/>
-    <w:sig w:usb0="20000287" w:usb1="00000000" w:usb2="00000000" w:usb3="00000000" w:csb0="0000019F" w:csb1="00000000"/>
+    <w:sig w:usb0="A10006FF" w:usb1="4000205B" w:usb2="00000010" w:usb3="00000000" w:csb0="0000019F" w:csb1="00000000"/>
   </w:font>
   <w:font w:name="Calibri">
     <w:panose1 w:val="020F0502020204030204"/>
     <w:charset w:val="00"/>
     <w:family w:val="swiss"/>
     <w:pitch w:val="variable"/>
-    <w:sig w:usb0="A00002EF" w:usb1="4000207B" w:usb2="00000000" w:usb3="00000000" w:csb0="0000009F" w:csb1="00000000"/>
+    <w:sig w:usb0="E00002FF" w:usb1="4000ACFF" w:usb2="00000001" w:usb3="00000000" w:csb0="0000019F" w:csb1="00000000"/>
   </w:font>
   <w:font w:name="Times New Roman">
     <w:panose1 w:val="02020603050405020304"/>
     <w:charset w:val="00"/>
     <w:family w:val="roman"/>
     <w:pitch w:val="variable"/>
-    <w:sig w:usb0="20002A87" w:usb1="80000000" w:usb2="00000008" w:usb3="00000000" w:csb0="000001FF" w:csb1="00000000"/>
+    <w:sig w:usb0="E0002AFF" w:usb1="C0007841" w:usb2="00000009" w:usb3="00000000" w:csb0="000001FF" w:csb1="00000000"/>
   </w:font>
   <w:font w:name="Courier New">
     <w:panose1 w:val="02070309020205020404"/>
     <w:charset w:val="00"/>
     <w:family w:val="modern"/>
     <w:pitch w:val="fixed"/>
-    <w:sig w:usb0="20002A87" w:usb1="80000000" w:usb2="00000008" w:usb3="00000000" w:csb0="000001FF" w:csb1="00000000"/>
+    <w:sig w:usb0="E0002AFF" w:usb1="C0007843" w:usb2="00000009" w:usb3="00000000" w:csb0="000001FF" w:csb1="00000000"/>
   </w:font>
   <w:font w:name="Wingdings">
     <w:panose1 w:val="05000000000000000000"/>
@@ -5624,7 +8401,7 @@
     <w:charset w:val="00"/>
     <w:family w:val="roman"/>
     <w:pitch w:val="variable"/>
-    <w:sig w:usb0="A00002EF" w:usb1="4000004B" w:usb2="00000000" w:usb3="00000000" w:csb0="0000009F" w:csb1="00000000"/>
+    <w:sig w:usb0="E00002FF" w:usb1="400004FF" w:usb2="00000000" w:usb3="00000000" w:csb0="0000019F" w:csb1="00000000"/>
   </w:font>
   <w:font w:name="Tahoma">
     <w:panose1 w:val="020B0604030504040204"/>
@@ -5648,8 +8425,10 @@
   <w:rsids>
     <w:rsidRoot w:val="00FF2C80"/>
     <w:rsid w:val="002C0117"/>
+    <w:rsid w:val="003A5F4A"/>
     <w:rsid w:val="00507037"/>
     <w:rsid w:val="00572C0F"/>
+    <w:rsid w:val="00764075"/>
     <w:rsid w:val="00867A5D"/>
     <w:rsid w:val="00FF2C80"/>
   </w:rsids>
@@ -5666,7 +8445,7 @@
     <m:intLim m:val="subSup"/>
     <m:naryLim m:val="undOvr"/>
   </m:mathPr>
-  <w:themeFontLang w:val="en-US"/>
+  <w:themeFontLang w:val="en-PH"/>
   <w:clrSchemeMapping w:bg1="light1" w:t1="dark1" w:bg2="light2" w:t2="dark2" w:accent1="accent1" w:accent2="accent2" w:accent3="accent3" w:accent4="accent4" w:accent5="accent5" w:accent6="accent6" w:hyperlink="hyperlink" w:followedHyperlink="followedHyperlink"/>
   <w:decimalSymbol w:val="."/>
   <w:listSeparator w:val=","/>
@@ -6177,7 +8956,7 @@
 </file>
 
 <file path=customXml/itemProps1.xml><?xml version="1.0" encoding="utf-8"?>
-<ds:datastoreItem xmlns:ds="http://schemas.openxmlformats.org/officeDocument/2006/customXml" ds:itemID="{FC5EDD15-7FA9-49B3-BAFC-C3133E036DE3}">
+<ds:datastoreItem xmlns:ds="http://schemas.openxmlformats.org/officeDocument/2006/customXml" ds:itemID="{FEF74387-504B-48C0-BB14-A4F7C1DA8866}">
   <ds:schemaRefs>
     <ds:schemaRef ds:uri="http://schemas.openxmlformats.org/officeDocument/2006/bibliography"/>
   </ds:schemaRefs>

</xml_diff>

<commit_message>
remove dhtmlx, lock db
</commit_message>
<xml_diff>
--- a/doc/technical_design/Technical Design.docx
+++ b/doc/technical_design/Technical Design.docx
@@ -4379,6 +4379,40 @@
         <w:pStyle w:val="Heading2"/>
       </w:pPr>
       <w:r>
+        <w:t>Concurrent access</w:t>
+      </w:r>
+    </w:p>
+    <w:p>
+      <w:r>
+        <w:t>Due to the nature of the application (web), several users can access to data concurrently (at the same time). In order to keep consistency, and avoid mistakes, we need a system to ensure two users will not modify the same data at the same time.</w:t>
+      </w:r>
+    </w:p>
+    <w:p>
+      <w:r>
+        <w:t>For this, when a user access a page where it can edit data, the page will first need to lock the data which can be edited. Then, to keep this lock, the page will need to regularly inform that the lock is still active. Indeed, to ensure data will not be locked indefinitely, a lock will expire after 10 minutes, if it was not extended.</w:t>
+      </w:r>
+    </w:p>
+    <w:p>
+      <w:r>
+        <w:t>To keep a lock active, while activity of user is detected (mouse move, click..) we will regularly ask to extend the expiration time of the lock. If after 5 minutes of inactivity, we will display a popup, asking the user to confirm he is still active. If the user does not answer within a minute, the lock will be automatically released, and the user redirected</w:t>
+      </w:r>
+      <w:r>
+        <w:t xml:space="preserve"> to another page</w:t>
+      </w:r>
+      <w:r>
+        <w:t>.</w:t>
+      </w:r>
+    </w:p>
+    <w:p>
+      <w:r>
+        <w:t>Also, when the user save data, the page or service must check the user has still a lock active on the data to save.</w:t>
+      </w:r>
+    </w:p>
+    <w:p>
+      <w:pPr>
+        <w:pStyle w:val="Heading2"/>
+      </w:pPr>
+      <w:r>
         <w:t>External libraries</w:t>
       </w:r>
     </w:p>
@@ -4396,12 +4430,13 @@
       <w:pPr>
         <w:pStyle w:val="Heading1"/>
       </w:pPr>
-      <w:bookmarkStart w:id="6" w:name="_Toc353200167"/>
-      <w:bookmarkStart w:id="7" w:name="_Ref353863257"/>
-      <w:r>
+      <w:bookmarkStart w:id="6" w:name="_Ref353863257"/>
+      <w:bookmarkStart w:id="7" w:name="_Toc353200167"/>
+      <w:r>
+        <w:lastRenderedPageBreak/>
         <w:t>Component</w:t>
       </w:r>
-      <w:bookmarkEnd w:id="7"/>
+      <w:bookmarkEnd w:id="6"/>
     </w:p>
     <w:p>
       <w:r>
@@ -4461,123 +4496,123 @@
         <w:pStyle w:val="Heading2"/>
       </w:pPr>
       <w:r>
+        <w:t>Pages and services</w:t>
+      </w:r>
+    </w:p>
+    <w:p>
+      <w:r>
+        <w:t xml:space="preserve">As explained before, a component can provide to the outside world </w:t>
+      </w:r>
+      <w:r>
+        <w:rPr>
+          <w:i/>
+        </w:rPr>
+        <w:t>pages</w:t>
+      </w:r>
+      <w:r>
+        <w:t xml:space="preserve"> (a screen, or a part of a screen that can be embedded by another screen), and </w:t>
+      </w:r>
+      <w:r>
+        <w:rPr>
+          <w:i/>
+        </w:rPr>
+        <w:t>services</w:t>
+      </w:r>
+      <w:r>
+        <w:t xml:space="preserve"> (to retrieve data, save data, or trigger functionalities).</w:t>
+      </w:r>
+    </w:p>
+    <w:p>
+      <w:r>
+        <w:t xml:space="preserve">Each page and each service must be protected, to ensure the user is allowed to see, or modify data: by default, the access is not allowed. The component must override </w:t>
+      </w:r>
+      <w:r>
+        <w:rPr>
+          <w:i/>
+        </w:rPr>
+        <w:t>is_page_allowed</w:t>
+      </w:r>
+      <w:r>
+        <w:t xml:space="preserve"> and </w:t>
+      </w:r>
+      <w:r>
+        <w:rPr>
+          <w:i/>
+        </w:rPr>
+        <w:t>is_service_allowed</w:t>
+      </w:r>
+      <w:r>
+        <w:t xml:space="preserve"> to implement security checks.</w:t>
+      </w:r>
+    </w:p>
+    <w:p/>
+    <w:p>
+      <w:pPr>
+        <w:pStyle w:val="Heading2"/>
+      </w:pPr>
+      <w:r>
+        <w:t>Access rights</w:t>
+      </w:r>
+    </w:p>
+    <w:p>
+      <w:r>
+        <w:t>A component must also specify the access rights it will use to ensure security. More details about access rights are given in the chapter dedicated to the UserManagement component.</w:t>
+      </w:r>
+    </w:p>
+    <w:p/>
+    <w:p>
+      <w:pPr>
+        <w:pStyle w:val="Heading2"/>
+      </w:pPr>
+      <w:r>
+        <w:t>Data Model</w:t>
+      </w:r>
+    </w:p>
+    <w:p>
+      <w:r>
+        <w:t>Each component specifies its own data model. A data model is composed of tables, each table containing typed fields (or columns). A table can be linked to another, through common fields. Each table and column can be restricted: to access to a table, or a column, a user must have the specified access rights.</w:t>
+      </w:r>
+    </w:p>
+    <w:p>
+      <w:r>
+        <w:t xml:space="preserve">Having the data model specified this way, will allow to implement generic functions to manipulate data, while ensuring that a user cannot access to a data if it does not have enough access rights. It will also allow to implement algorithm to know how data are linked together, thus for example when displaying a user with its username, we can easily propose to the user to display its first name, last name, … because we know that those data are linked to a particular user. Also when removing data, we can easily know which links are broken, and avoid keeping </w:t>
+      </w:r>
+      <w:r>
+        <w:rPr>
+          <w:i/>
+        </w:rPr>
+        <w:t>unreachable</w:t>
+      </w:r>
+      <w:r>
+        <w:t xml:space="preserve"> data in the database.</w:t>
+      </w:r>
+    </w:p>
+    <w:p>
+      <w:r>
+        <w:t xml:space="preserve">Finally, a table contains also a list of </w:t>
+      </w:r>
+      <w:r>
+        <w:rPr>
+          <w:i/>
+        </w:rPr>
+        <w:t>displayable</w:t>
+      </w:r>
+      <w:r>
+        <w:t xml:space="preserve"> columns. A displayable column correspond to data which can be displayed to the user, while other data are internal. For each displayable column, a localized string is specified.</w:t>
+      </w:r>
+    </w:p>
+    <w:p/>
+    <w:p>
+      <w:r>
+        <w:t>Here is a partial representation of it:</w:t>
+      </w:r>
+    </w:p>
+    <w:p>
+      <w:r>
+        <w:rPr>
+          <w:noProof/>
+        </w:rPr>
         <w:lastRenderedPageBreak/>
-        <w:t>Pages and services</w:t>
-      </w:r>
-    </w:p>
-    <w:p>
-      <w:r>
-        <w:t xml:space="preserve">As explained before, a component can provide to the outside world </w:t>
-      </w:r>
-      <w:r>
-        <w:rPr>
-          <w:i/>
-        </w:rPr>
-        <w:t>pages</w:t>
-      </w:r>
-      <w:r>
-        <w:t xml:space="preserve"> (a screen, or a part of a screen that can be embedded by another screen), and </w:t>
-      </w:r>
-      <w:r>
-        <w:rPr>
-          <w:i/>
-        </w:rPr>
-        <w:t>services</w:t>
-      </w:r>
-      <w:r>
-        <w:t xml:space="preserve"> (to retrieve data, save data, or trigger functionalities).</w:t>
-      </w:r>
-    </w:p>
-    <w:p>
-      <w:r>
-        <w:t xml:space="preserve">Each page and each service must be protected, to ensure the user is allowed to see, or modify data: by default, the access is not allowed. The component must override </w:t>
-      </w:r>
-      <w:r>
-        <w:rPr>
-          <w:i/>
-        </w:rPr>
-        <w:t>is_page_allowed</w:t>
-      </w:r>
-      <w:r>
-        <w:t xml:space="preserve"> and </w:t>
-      </w:r>
-      <w:r>
-        <w:rPr>
-          <w:i/>
-        </w:rPr>
-        <w:t>is_service_allowed</w:t>
-      </w:r>
-      <w:r>
-        <w:t xml:space="preserve"> to implement security checks.</w:t>
-      </w:r>
-    </w:p>
-    <w:p/>
-    <w:p>
-      <w:pPr>
-        <w:pStyle w:val="Heading2"/>
-      </w:pPr>
-      <w:r>
-        <w:t>Access rights</w:t>
-      </w:r>
-    </w:p>
-    <w:p>
-      <w:r>
-        <w:t>A component must also specify the access rights it will use to ensure security. More details about access rights are given in the chapter dedicated to the UserManagement component.</w:t>
-      </w:r>
-    </w:p>
-    <w:p/>
-    <w:p>
-      <w:pPr>
-        <w:pStyle w:val="Heading2"/>
-      </w:pPr>
-      <w:r>
-        <w:t>Data Model</w:t>
-      </w:r>
-    </w:p>
-    <w:p>
-      <w:r>
-        <w:t>Each component specifies its own data model. A data model is composed of tables, each table containing typed fields (or columns). A table can be linked to another, through common fields. Each table and column can be restricted: to access to a table, or a column, a user must have the specified access rights.</w:t>
-      </w:r>
-    </w:p>
-    <w:p>
-      <w:r>
-        <w:t xml:space="preserve">Having the data model specified this way, will allow to implement generic functions to manipulate data, while ensuring that a user cannot access to a data if it does not have enough access rights. It will also allow to implement algorithm to know how data are linked together, thus for example when displaying a user with its username, we can easily propose to the user to display its first name, last name, … because we know that those data are linked to a particular user. Also when removing data, we can easily know which links are broken, and avoid keeping </w:t>
-      </w:r>
-      <w:r>
-        <w:rPr>
-          <w:i/>
-        </w:rPr>
-        <w:t>unreachable</w:t>
-      </w:r>
-      <w:r>
-        <w:t xml:space="preserve"> data in the database.</w:t>
-      </w:r>
-    </w:p>
-    <w:p>
-      <w:r>
-        <w:t xml:space="preserve">Finally, a table contains also a list of </w:t>
-      </w:r>
-      <w:r>
-        <w:rPr>
-          <w:i/>
-        </w:rPr>
-        <w:t>displayable</w:t>
-      </w:r>
-      <w:r>
-        <w:t xml:space="preserve"> columns. A displayable column correspond to data which can be displayed to the user, while other data are internal. For each displayable column, a localized string is specified.</w:t>
-      </w:r>
-    </w:p>
-    <w:p/>
-    <w:p>
-      <w:r>
-        <w:t>Here is a partial representation of it:</w:t>
-      </w:r>
-    </w:p>
-    <w:p>
-      <w:r>
-        <w:rPr>
-          <w:noProof/>
-        </w:rPr>
         <w:drawing>
           <wp:inline distT="0" distB="0" distL="0" distR="0">
             <wp:extent cx="3962400" cy="3514725"/>
@@ -4630,13 +4665,12 @@
         <w:pStyle w:val="Heading1"/>
       </w:pPr>
       <w:r>
-        <w:lastRenderedPageBreak/>
         <w:t xml:space="preserve">General </w:t>
       </w:r>
       <w:r>
         <w:t>Components</w:t>
       </w:r>
-      <w:bookmarkEnd w:id="6"/>
+      <w:bookmarkEnd w:id="7"/>
     </w:p>
     <w:p>
       <w:r>
@@ -4748,6 +4782,7 @@
       </w:pPr>
       <w:bookmarkStart w:id="10" w:name="_Toc353200170"/>
       <w:r>
+        <w:lastRenderedPageBreak/>
         <w:t>Functionalities</w:t>
       </w:r>
       <w:bookmarkEnd w:id="10"/>
@@ -4844,7 +4879,6 @@
     <w:p/>
     <w:p>
       <w:r>
-        <w:lastRenderedPageBreak/>
         <w:t>Among the optional functions, a</w:t>
       </w:r>
       <w:r>
@@ -4968,6 +5002,7 @@
       </w:pPr>
       <w:bookmarkStart w:id="13" w:name="_Toc353200173"/>
       <w:r>
+        <w:lastRenderedPageBreak/>
         <w:t>Functionalities</w:t>
       </w:r>
       <w:bookmarkEnd w:id="13"/>
@@ -5186,7 +5221,6 @@
         <w:rPr>
           <w:noProof/>
         </w:rPr>
-        <w:lastRenderedPageBreak/>
         <w:drawing>
           <wp:inline distT="0" distB="0" distL="0" distR="0">
             <wp:extent cx="4876800" cy="2324100"/>
@@ -5415,7 +5449,6 @@
       </w:pPr>
       <w:bookmarkStart w:id="15" w:name="_Toc353200175"/>
       <w:r>
-        <w:lastRenderedPageBreak/>
         <w:t>Application</w:t>
       </w:r>
     </w:p>
@@ -6593,7 +6626,7 @@
         <w:rStyle w:val="PageNumber"/>
         <w:noProof/>
       </w:rPr>
-      <w:t>10</w:t>
+      <w:t>5</w:t>
     </w:r>
     <w:r>
       <w:rPr>
@@ -6613,7 +6646,7 @@
           <w:rStyle w:val="PageNumber"/>
           <w:noProof/>
         </w:rPr>
-        <w:t>12</w:t>
+        <w:t>13</w:t>
       </w:r>
     </w:fldSimple>
     <w:r>
@@ -9862,9 +9895,8 @@
     <w:panose1 w:val="020B0604030504040204"/>
     <w:charset w:val="00"/>
     <w:family w:val="swiss"/>
-    <w:notTrueType/>
     <w:pitch w:val="variable"/>
-    <w:sig w:usb0="00000003" w:usb1="00000000" w:usb2="00000000" w:usb3="00000000" w:csb0="00000001" w:csb1="00000000"/>
+    <w:sig w:usb0="61002A87" w:usb1="80000000" w:usb2="00000008" w:usb3="00000000" w:csb0="000101FF" w:csb1="00000000"/>
   </w:font>
 </w:fonts>
 </file>
@@ -9880,6 +9912,7 @@
   <w:rsids>
     <w:rsidRoot w:val="00FF2C80"/>
     <w:rsid w:val="000E414E"/>
+    <w:rsid w:val="001C7415"/>
     <w:rsid w:val="002A75F7"/>
     <w:rsid w:val="002C0117"/>
     <w:rsid w:val="003A5F4A"/>
@@ -10415,7 +10448,7 @@
 </file>
 
 <file path=customXml/itemProps1.xml><?xml version="1.0" encoding="utf-8"?>
-<ds:datastoreItem xmlns:ds="http://schemas.openxmlformats.org/officeDocument/2006/customXml" ds:itemID="{0EB527DD-F214-4F14-A7EA-1060E1428F1F}">
+<ds:datastoreItem xmlns:ds="http://schemas.openxmlformats.org/officeDocument/2006/customXml" ds:itemID="{1F942163-5046-44CE-8ADA-2F463EEB39AA}">
   <ds:schemaRefs>
     <ds:schemaRef ds:uri="http://schemas.openxmlformats.org/officeDocument/2006/bibliography"/>
   </ds:schemaRefs>

</xml_diff>